<commit_message>
animate changed to expt gif title correctly
</commit_message>
<xml_diff>
--- a/documentation/Procedure_Lewis_Lab.docx
+++ b/documentation/Procedure_Lewis_Lab.docx
@@ -4,6 +4,17 @@
   <w:body>
     <w:p/>
     <w:p/>
+    <w:p/>
+    <w:p>
+      <w:pPr>
+        <w:pStyle w:val="Heading1"/>
+      </w:pPr>
+      <w:r>
+        <w:t>intro</w:t>
+      </w:r>
+    </w:p>
+    <w:p/>
+    <w:p/>
     <w:p>
       <w:pPr>
         <w:pStyle w:val="ListParagraph"/>
@@ -34,6 +45,33 @@
         <w:t>linux</w:t>
       </w:r>
       <w:proofErr w:type="spellEnd"/>
+      <w:r>
+        <w:t xml:space="preserve"> box</w:t>
+      </w:r>
+    </w:p>
+    <w:p>
+      <w:pPr>
+        <w:pStyle w:val="ListParagraph"/>
+      </w:pPr>
+      <w:r>
+        <w:t xml:space="preserve">Git </w:t>
+      </w:r>
+      <w:proofErr w:type="spellStart"/>
+      <w:r>
+        <w:t>lfs</w:t>
+      </w:r>
+      <w:proofErr w:type="spellEnd"/>
+      <w:r>
+        <w:t xml:space="preserve"> will be useful for the new </w:t>
+      </w:r>
+      <w:proofErr w:type="gramStart"/>
+      <w:r>
+        <w:t>high res</w:t>
+      </w:r>
+      <w:proofErr w:type="gramEnd"/>
+      <w:r>
+        <w:t xml:space="preserve"> gif (&gt;100mb) upload &amp; will not impact pulling the original main branch down</w:t>
+      </w:r>
     </w:p>
     <w:p/>
     <w:p>
@@ -52,12 +90,507 @@
           <w:rPr>
             <w:rStyle w:val="Hyperlink"/>
           </w:rPr>
-          <w:t>https://depts.washington.edu/amath/private/computing/computing/</w:t>
+          <w:t>https://depts.washington.edu/amath/priv</w:t>
+        </w:r>
+        <w:r>
+          <w:rPr>
+            <w:rStyle w:val="Hyperlink"/>
+          </w:rPr>
+          <w:t>a</w:t>
+        </w:r>
+        <w:r>
+          <w:rPr>
+            <w:rStyle w:val="Hyperlink"/>
+          </w:rPr>
+          <w:t>te/computing/computing/</w:t>
         </w:r>
       </w:hyperlink>
     </w:p>
     <w:p/>
     <w:p/>
+    <w:p>
+      <w:proofErr w:type="gramStart"/>
+      <w:r>
+        <w:t>So</w:t>
+      </w:r>
+      <w:proofErr w:type="gramEnd"/>
+      <w:r>
+        <w:t xml:space="preserve"> any </w:t>
+      </w:r>
+      <w:proofErr w:type="spellStart"/>
+      <w:r>
+        <w:t>linux</w:t>
+      </w:r>
+      <w:proofErr w:type="spellEnd"/>
+      <w:r>
+        <w:t xml:space="preserve"> computer can run this with some python3 env config</w:t>
+      </w:r>
+    </w:p>
+    <w:p>
+      <w:r>
+        <w:t xml:space="preserve">I used Cubano </w:t>
+      </w:r>
+      <w:proofErr w:type="spellStart"/>
+      <w:r>
+        <w:t>bc</w:t>
+      </w:r>
+      <w:proofErr w:type="spellEnd"/>
+      <w:r>
+        <w:t xml:space="preserve"> it had good RAM &amp; CPU is better than my laptop i7 maybe… actually I have no </w:t>
+      </w:r>
+      <w:proofErr w:type="spellStart"/>
+      <w:r>
+        <w:t>ide</w:t>
+      </w:r>
+      <w:proofErr w:type="spellEnd"/>
+      <w:r>
+        <w:t xml:space="preserve"> </w:t>
+      </w:r>
+      <w:proofErr w:type="gramStart"/>
+      <w:r>
+        <w:t>why</w:t>
+      </w:r>
+      <w:proofErr w:type="gramEnd"/>
+      <w:r>
+        <w:t xml:space="preserve"> it runs better than my </w:t>
+      </w:r>
+      <w:proofErr w:type="spellStart"/>
+      <w:r>
+        <w:t>devopment</w:t>
+      </w:r>
+      <w:proofErr w:type="spellEnd"/>
+      <w:r>
+        <w:t xml:space="preserve"> laptop but it saves my fan from pegging &amp; some node + </w:t>
+      </w:r>
+      <w:proofErr w:type="spellStart"/>
+      <w:r>
+        <w:t>numerics</w:t>
+      </w:r>
+      <w:proofErr w:type="spellEnd"/>
+      <w:r>
+        <w:t xml:space="preserve"> combo came to a halt on a relatively new mac intel chip.</w:t>
+      </w:r>
+    </w:p>
+    <w:p>
+      <w:r>
+        <w:t>Some of the lab computers are more popular than others by looking at resource plot</w:t>
+      </w:r>
+    </w:p>
+    <w:p/>
+    <w:p>
+      <w:r>
+        <w:t xml:space="preserve">Cubano now also has git </w:t>
+      </w:r>
+      <w:proofErr w:type="spellStart"/>
+      <w:r>
+        <w:t>lfs</w:t>
+      </w:r>
+      <w:proofErr w:type="spellEnd"/>
+      <w:r>
+        <w:t xml:space="preserve"> installed thanks to Jack at </w:t>
+      </w:r>
+      <w:proofErr w:type="spellStart"/>
+      <w:r>
+        <w:t>Amath</w:t>
+      </w:r>
+      <w:proofErr w:type="spellEnd"/>
+      <w:r>
+        <w:t xml:space="preserve"> sys admin, the other lab boxes may not yet</w:t>
+      </w:r>
+    </w:p>
+    <w:p/>
+    <w:p/>
+    <w:p>
+      <w:r>
+        <w:t>Terminal:</w:t>
+      </w:r>
+    </w:p>
+    <w:p>
+      <w:pPr>
+        <w:pStyle w:val="HTMLPreformatted"/>
+        <w:ind w:left="720"/>
+        <w:rPr>
+          <w:rStyle w:val="HTMLCode"/>
+          <w:rFonts w:ascii="Menlo" w:hAnsi="Menlo" w:cs="Menlo"/>
+        </w:rPr>
+      </w:pPr>
+      <w:proofErr w:type="spellStart"/>
+      <w:r>
+        <w:rPr>
+          <w:rStyle w:val="HTMLCode"/>
+          <w:rFonts w:ascii="Menlo" w:hAnsi="Menlo" w:cs="Menlo"/>
+        </w:rPr>
+        <w:t>ssh</w:t>
+      </w:r>
+      <w:proofErr w:type="spellEnd"/>
+      <w:r>
+        <w:rPr>
+          <w:rStyle w:val="HTMLCode"/>
+          <w:rFonts w:ascii="Menlo" w:hAnsi="Menlo" w:cs="Menlo"/>
+        </w:rPr>
+        <w:t xml:space="preserve"> &lt;</w:t>
+      </w:r>
+      <w:proofErr w:type="spellStart"/>
+      <w:r>
+        <w:rPr>
+          <w:rStyle w:val="HTMLCode"/>
+          <w:rFonts w:ascii="Menlo" w:hAnsi="Menlo" w:cs="Menlo"/>
+        </w:rPr>
+        <w:t>uwnetid</w:t>
+      </w:r>
+      <w:proofErr w:type="spellEnd"/>
+      <w:r>
+        <w:rPr>
+          <w:rStyle w:val="HTMLCode"/>
+          <w:rFonts w:ascii="Menlo" w:hAnsi="Menlo" w:cs="Menlo"/>
+        </w:rPr>
+        <w:t>&gt;@&lt;server</w:t>
+      </w:r>
+      <w:proofErr w:type="gramStart"/>
+      <w:r>
+        <w:rPr>
+          <w:rStyle w:val="HTMLCode"/>
+          <w:rFonts w:ascii="Menlo" w:hAnsi="Menlo" w:cs="Menlo"/>
+        </w:rPr>
+        <w:t>&gt;.amath.washington.edu</w:t>
+      </w:r>
+      <w:proofErr w:type="gramEnd"/>
+    </w:p>
+    <w:p/>
+    <w:p>
+      <w:r>
+        <w:lastRenderedPageBreak/>
+        <w:drawing>
+          <wp:inline distT="0" distB="0" distL="0" distR="0" wp14:anchorId="602905FE" wp14:editId="2B378BFF">
+            <wp:extent cx="5943600" cy="3315335"/>
+            <wp:effectExtent l="0" t="0" r="0" b="0"/>
+            <wp:docPr id="5" name="Picture 5"/>
+            <wp:cNvGraphicFramePr>
+              <a:graphicFrameLocks xmlns:a="http://schemas.openxmlformats.org/drawingml/2006/main" noChangeAspect="1"/>
+            </wp:cNvGraphicFramePr>
+            <a:graphic xmlns:a="http://schemas.openxmlformats.org/drawingml/2006/main">
+              <a:graphicData uri="http://schemas.openxmlformats.org/drawingml/2006/picture">
+                <pic:pic xmlns:pic="http://schemas.openxmlformats.org/drawingml/2006/picture">
+                  <pic:nvPicPr>
+                    <pic:cNvPr id="1" name=""/>
+                    <pic:cNvPicPr/>
+                  </pic:nvPicPr>
+                  <pic:blipFill>
+                    <a:blip r:embed="rId9"/>
+                    <a:stretch>
+                      <a:fillRect/>
+                    </a:stretch>
+                  </pic:blipFill>
+                  <pic:spPr>
+                    <a:xfrm>
+                      <a:off x="0" y="0"/>
+                      <a:ext cx="5943600" cy="3315335"/>
+                    </a:xfrm>
+                    <a:prstGeom prst="rect">
+                      <a:avLst/>
+                    </a:prstGeom>
+                  </pic:spPr>
+                </pic:pic>
+              </a:graphicData>
+            </a:graphic>
+          </wp:inline>
+        </w:drawing>
+      </w:r>
+    </w:p>
+    <w:p/>
+    <w:p/>
+    <w:p/>
+    <w:p>
+      <w:pPr>
+        <w:ind w:left="720"/>
+        <w:rPr>
+          <w:rFonts w:ascii="Menlo" w:hAnsi="Menlo" w:cs="Menlo"/>
+        </w:rPr>
+      </w:pPr>
+    </w:p>
+    <w:p>
+      <w:pPr>
+        <w:ind w:left="720"/>
+        <w:rPr>
+          <w:rFonts w:ascii="Menlo" w:hAnsi="Menlo" w:cs="Menlo"/>
+        </w:rPr>
+      </w:pPr>
+    </w:p>
+    <w:p>
+      <w:pPr>
+        <w:rPr>
+          <w:rFonts w:ascii="Menlo" w:hAnsi="Menlo" w:cs="Menlo"/>
+        </w:rPr>
+      </w:pPr>
+      <w:r>
+        <w:rPr>
+          <w:rFonts w:ascii="Menlo" w:hAnsi="Menlo" w:cs="Menlo"/>
+        </w:rPr>
+        <w:drawing>
+          <wp:inline distT="0" distB="0" distL="0" distR="0" wp14:anchorId="6F891013" wp14:editId="783A8968">
+            <wp:extent cx="5943600" cy="2389505"/>
+            <wp:effectExtent l="0" t="0" r="0" b="0"/>
+            <wp:docPr id="1" name="Picture 1"/>
+            <wp:cNvGraphicFramePr>
+              <a:graphicFrameLocks xmlns:a="http://schemas.openxmlformats.org/drawingml/2006/main" noChangeAspect="1"/>
+            </wp:cNvGraphicFramePr>
+            <a:graphic xmlns:a="http://schemas.openxmlformats.org/drawingml/2006/main">
+              <a:graphicData uri="http://schemas.openxmlformats.org/drawingml/2006/picture">
+                <pic:pic xmlns:pic="http://schemas.openxmlformats.org/drawingml/2006/picture">
+                  <pic:nvPicPr>
+                    <pic:cNvPr id="1" name=""/>
+                    <pic:cNvPicPr/>
+                  </pic:nvPicPr>
+                  <pic:blipFill>
+                    <a:blip r:embed="rId10"/>
+                    <a:stretch>
+                      <a:fillRect/>
+                    </a:stretch>
+                  </pic:blipFill>
+                  <pic:spPr>
+                    <a:xfrm>
+                      <a:off x="0" y="0"/>
+                      <a:ext cx="5943600" cy="2389505"/>
+                    </a:xfrm>
+                    <a:prstGeom prst="rect">
+                      <a:avLst/>
+                    </a:prstGeom>
+                  </pic:spPr>
+                </pic:pic>
+              </a:graphicData>
+            </a:graphic>
+          </wp:inline>
+        </w:drawing>
+      </w:r>
+    </w:p>
+    <w:p>
+      <w:pPr>
+        <w:ind w:left="720"/>
+        <w:rPr>
+          <w:rStyle w:val="HTMLCode"/>
+          <w:rFonts w:ascii="Menlo" w:eastAsiaTheme="minorHAnsi" w:hAnsi="Menlo" w:cs="Menlo"/>
+        </w:rPr>
+      </w:pPr>
+    </w:p>
+    <w:p>
+      <w:pPr>
+        <w:ind w:left="720"/>
+        <w:rPr>
+          <w:rStyle w:val="HTMLCode"/>
+          <w:rFonts w:ascii="Menlo" w:eastAsiaTheme="minorHAnsi" w:hAnsi="Menlo" w:cs="Menlo"/>
+        </w:rPr>
+      </w:pPr>
+      <w:r>
+        <w:rPr>
+          <w:rStyle w:val="HTMLCode"/>
+          <w:rFonts w:ascii="Menlo" w:eastAsiaTheme="minorHAnsi" w:hAnsi="Menlo" w:cs="Menlo"/>
+        </w:rPr>
+        <w:t>g</w:t>
+      </w:r>
+      <w:r>
+        <w:rPr>
+          <w:rStyle w:val="HTMLCode"/>
+          <w:rFonts w:ascii="Menlo" w:eastAsiaTheme="minorHAnsi" w:hAnsi="Menlo" w:cs="Menlo"/>
+        </w:rPr>
+        <w:t>it</w:t>
+      </w:r>
+      <w:r>
+        <w:rPr>
+          <w:rStyle w:val="HTMLCode"/>
+          <w:rFonts w:ascii="Menlo" w:eastAsiaTheme="minorHAnsi" w:hAnsi="Menlo" w:cs="Menlo"/>
+        </w:rPr>
+        <w:t xml:space="preserve"> clone </w:t>
+      </w:r>
+      <w:hyperlink r:id="rId11" w:history="1">
+        <w:r>
+          <w:rPr>
+            <w:rStyle w:val="Hyperlink"/>
+            <w:rFonts w:ascii="Menlo" w:hAnsi="Menlo" w:cs="Menlo"/>
+            <w:sz w:val="20"/>
+            <w:szCs w:val="20"/>
+          </w:rPr>
+          <w:t>https://github.com/chriswilly/kuramoto-osc.git</w:t>
+        </w:r>
+      </w:hyperlink>
+    </w:p>
+    <w:p>
+      <w:pPr>
+        <w:ind w:left="720"/>
+        <w:rPr>
+          <w:rFonts w:ascii="Menlo" w:hAnsi="Menlo" w:cs="Menlo"/>
+        </w:rPr>
+      </w:pPr>
+      <w:r>
+        <w:rPr>
+          <w:rStyle w:val="HTMLCode"/>
+          <w:rFonts w:ascii="Menlo" w:eastAsiaTheme="minorHAnsi" w:hAnsi="Menlo" w:cs="Menlo"/>
+        </w:rPr>
+        <w:t xml:space="preserve">or use </w:t>
+      </w:r>
+      <w:proofErr w:type="spellStart"/>
+      <w:r>
+        <w:rPr>
+          <w:rStyle w:val="HTMLCode"/>
+          <w:rFonts w:ascii="Menlo" w:eastAsiaTheme="minorHAnsi" w:hAnsi="Menlo" w:cs="Menlo"/>
+        </w:rPr>
+        <w:t>ssl</w:t>
+      </w:r>
+      <w:proofErr w:type="spellEnd"/>
+      <w:r>
+        <w:rPr>
+          <w:rStyle w:val="HTMLCode"/>
+          <w:rFonts w:ascii="Menlo" w:eastAsiaTheme="minorHAnsi" w:hAnsi="Menlo" w:cs="Menlo"/>
+        </w:rPr>
+        <w:t xml:space="preserve">, I don’t think I have the repo set up w/ keys </w:t>
+      </w:r>
+      <w:proofErr w:type="spellStart"/>
+      <w:r>
+        <w:rPr>
+          <w:rStyle w:val="HTMLCode"/>
+          <w:rFonts w:ascii="Menlo" w:eastAsiaTheme="minorHAnsi" w:hAnsi="Menlo" w:cs="Menlo"/>
+        </w:rPr>
+        <w:t>tho</w:t>
+      </w:r>
+      <w:proofErr w:type="spellEnd"/>
+      <w:r>
+        <w:rPr>
+          <w:rStyle w:val="HTMLCode"/>
+          <w:rFonts w:ascii="Menlo" w:eastAsiaTheme="minorHAnsi" w:hAnsi="Menlo" w:cs="Menlo"/>
+        </w:rPr>
+        <w:t xml:space="preserve"> :/</w:t>
+      </w:r>
+    </w:p>
+    <w:p>
+      <w:pPr>
+        <w:ind w:left="720"/>
+        <w:rPr>
+          <w:rFonts w:ascii="Menlo" w:hAnsi="Menlo" w:cs="Menlo"/>
+        </w:rPr>
+      </w:pPr>
+    </w:p>
+    <w:p>
+      <w:pPr>
+        <w:ind w:left="720"/>
+        <w:rPr>
+          <w:rFonts w:ascii="Menlo" w:hAnsi="Menlo" w:cs="Menlo"/>
+        </w:rPr>
+      </w:pPr>
+    </w:p>
+    <w:p>
+      <w:pPr>
+        <w:ind w:left="720"/>
+        <w:rPr>
+          <w:rFonts w:ascii="Menlo" w:hAnsi="Menlo" w:cs="Menlo"/>
+        </w:rPr>
+      </w:pPr>
+    </w:p>
+    <w:p>
+      <w:pPr>
+        <w:ind w:left="720"/>
+        <w:rPr>
+          <w:rFonts w:ascii="Menlo" w:hAnsi="Menlo" w:cs="Menlo"/>
+        </w:rPr>
+      </w:pPr>
+    </w:p>
+    <w:p>
+      <w:pPr>
+        <w:pStyle w:val="Heading1"/>
+      </w:pPr>
+      <w:r>
+        <w:lastRenderedPageBreak/>
+        <w:t>configure</w:t>
+      </w:r>
+    </w:p>
+    <w:p>
+      <w:pPr>
+        <w:tabs>
+          <w:tab w:val="left" w:pos="1239"/>
+        </w:tabs>
+        <w:ind w:left="720"/>
+        <w:rPr>
+          <w:rFonts w:ascii="Menlo" w:hAnsi="Menlo" w:cs="Menlo"/>
+        </w:rPr>
+      </w:pPr>
+    </w:p>
+    <w:p>
+      <w:pPr>
+        <w:ind w:left="720"/>
+        <w:rPr>
+          <w:rFonts w:ascii="Menlo" w:hAnsi="Menlo" w:cs="Menlo"/>
+        </w:rPr>
+      </w:pPr>
+    </w:p>
+    <w:p>
+      <w:pPr>
+        <w:ind w:left="720"/>
+        <w:rPr>
+          <w:rFonts w:ascii="Menlo" w:hAnsi="Menlo" w:cs="Menlo"/>
+        </w:rPr>
+      </w:pPr>
+    </w:p>
+    <w:p>
+      <w:pPr>
+        <w:rPr>
+          <w:rFonts w:ascii="Menlo" w:hAnsi="Menlo" w:cs="Menlo"/>
+        </w:rPr>
+      </w:pPr>
+      <w:r>
+        <w:rPr>
+          <w:rFonts w:ascii="Menlo" w:hAnsi="Menlo" w:cs="Menlo"/>
+        </w:rPr>
+        <w:drawing>
+          <wp:inline distT="0" distB="0" distL="0" distR="0" wp14:anchorId="7D7B3B6B" wp14:editId="087EF6D0">
+            <wp:extent cx="5943600" cy="800735"/>
+            <wp:effectExtent l="0" t="0" r="0" b="0"/>
+            <wp:docPr id="10" name="Picture 10"/>
+            <wp:cNvGraphicFramePr>
+              <a:graphicFrameLocks xmlns:a="http://schemas.openxmlformats.org/drawingml/2006/main" noChangeAspect="1"/>
+            </wp:cNvGraphicFramePr>
+            <a:graphic xmlns:a="http://schemas.openxmlformats.org/drawingml/2006/main">
+              <a:graphicData uri="http://schemas.openxmlformats.org/drawingml/2006/picture">
+                <pic:pic xmlns:pic="http://schemas.openxmlformats.org/drawingml/2006/picture">
+                  <pic:nvPicPr>
+                    <pic:cNvPr id="1" name=""/>
+                    <pic:cNvPicPr/>
+                  </pic:nvPicPr>
+                  <pic:blipFill>
+                    <a:blip r:embed="rId12"/>
+                    <a:stretch>
+                      <a:fillRect/>
+                    </a:stretch>
+                  </pic:blipFill>
+                  <pic:spPr>
+                    <a:xfrm>
+                      <a:off x="0" y="0"/>
+                      <a:ext cx="5943600" cy="800735"/>
+                    </a:xfrm>
+                    <a:prstGeom prst="rect">
+                      <a:avLst/>
+                    </a:prstGeom>
+                  </pic:spPr>
+                </pic:pic>
+              </a:graphicData>
+            </a:graphic>
+          </wp:inline>
+        </w:drawing>
+      </w:r>
+    </w:p>
+    <w:p>
+      <w:pPr>
+        <w:ind w:left="720"/>
+        <w:rPr>
+          <w:rFonts w:ascii="Menlo" w:hAnsi="Menlo" w:cs="Menlo"/>
+        </w:rPr>
+      </w:pPr>
+    </w:p>
+    <w:p>
+      <w:pPr>
+        <w:ind w:left="720"/>
+        <w:rPr>
+          <w:rFonts w:ascii="Menlo" w:hAnsi="Menlo" w:cs="Menlo"/>
+        </w:rPr>
+      </w:pPr>
+    </w:p>
     <w:p>
       <w:pPr>
         <w:tabs>
@@ -78,15 +611,16 @@
           <w:tab w:val="left" w:pos="13740"/>
           <w:tab w:val="left" w:pos="14656"/>
         </w:tabs>
-        <w:rPr>
-          <w:rFonts w:ascii="Courier New" w:eastAsia="Times New Roman" w:hAnsi="Courier New" w:cs="Courier New"/>
+        <w:ind w:left="720"/>
+        <w:rPr>
+          <w:rFonts w:ascii="Menlo" w:eastAsia="Times New Roman" w:hAnsi="Menlo" w:cs="Menlo"/>
           <w:sz w:val="20"/>
           <w:szCs w:val="20"/>
         </w:rPr>
       </w:pPr>
       <w:r>
         <w:rPr>
-          <w:rFonts w:ascii="Courier New" w:eastAsia="Times New Roman" w:hAnsi="Courier New" w:cs="Courier New"/>
+          <w:rFonts w:ascii="Menlo" w:eastAsia="Times New Roman" w:hAnsi="Menlo" w:cs="Menlo"/>
           <w:sz w:val="20"/>
           <w:szCs w:val="20"/>
         </w:rPr>
@@ -95,7 +629,7 @@
       <w:proofErr w:type="spellStart"/>
       <w:r>
         <w:rPr>
-          <w:rFonts w:ascii="Courier New" w:eastAsia="Times New Roman" w:hAnsi="Courier New" w:cs="Courier New"/>
+          <w:rFonts w:ascii="Menlo" w:eastAsia="Times New Roman" w:hAnsi="Menlo" w:cs="Menlo"/>
           <w:sz w:val="20"/>
           <w:szCs w:val="20"/>
         </w:rPr>
@@ -104,61 +638,414 @@
       <w:proofErr w:type="spellEnd"/>
       <w:r>
         <w:rPr>
-          <w:rFonts w:ascii="Courier New" w:eastAsia="Times New Roman" w:hAnsi="Courier New" w:cs="Courier New"/>
+          <w:rFonts w:ascii="Menlo" w:eastAsia="Times New Roman" w:hAnsi="Menlo" w:cs="Menlo"/>
           <w:sz w:val="20"/>
           <w:szCs w:val="20"/>
         </w:rPr>
         <w:t xml:space="preserve"> install</w:t>
       </w:r>
     </w:p>
+    <w:p>
+      <w:pPr>
+        <w:ind w:left="720"/>
+        <w:rPr>
+          <w:rFonts w:ascii="Menlo" w:hAnsi="Menlo" w:cs="Menlo"/>
+        </w:rPr>
+      </w:pPr>
+    </w:p>
+    <w:p>
+      <w:pPr>
+        <w:pStyle w:val="HTMLPreformatted"/>
+        <w:ind w:left="720"/>
+        <w:rPr>
+          <w:rStyle w:val="HTMLCode"/>
+          <w:rFonts w:ascii="Menlo" w:hAnsi="Menlo" w:cs="Menlo"/>
+        </w:rPr>
+      </w:pPr>
+      <w:r>
+        <w:rPr>
+          <w:rStyle w:val="HTMLCode"/>
+          <w:rFonts w:ascii="Menlo" w:hAnsi="Menlo" w:cs="Menlo"/>
+        </w:rPr>
+        <w:t>git checkout -b &lt;</w:t>
+      </w:r>
+      <w:proofErr w:type="spellStart"/>
+      <w:r>
+        <w:rPr>
+          <w:rStyle w:val="HTMLCode"/>
+          <w:rFonts w:ascii="Menlo" w:hAnsi="Menlo" w:cs="Menlo"/>
+        </w:rPr>
+        <w:t>initials_day</w:t>
+      </w:r>
+      <w:proofErr w:type="spellEnd"/>
+      <w:r>
+        <w:rPr>
+          <w:rStyle w:val="HTMLCode"/>
+          <w:rFonts w:ascii="Menlo" w:hAnsi="Menlo" w:cs="Menlo"/>
+        </w:rPr>
+        <w:t>&gt;</w:t>
+      </w:r>
+    </w:p>
+    <w:p>
+      <w:pPr>
+        <w:pStyle w:val="HTMLPreformatted"/>
+        <w:ind w:left="720"/>
+        <w:rPr>
+          <w:rStyle w:val="HTMLCode"/>
+          <w:rFonts w:ascii="Menlo" w:hAnsi="Menlo" w:cs="Menlo"/>
+        </w:rPr>
+      </w:pPr>
+    </w:p>
+    <w:p>
+      <w:pPr>
+        <w:pStyle w:val="HTMLPreformatted"/>
+        <w:ind w:left="720"/>
+        <w:rPr>
+          <w:rStyle w:val="HTMLCode"/>
+          <w:rFonts w:ascii="Menlo" w:hAnsi="Menlo" w:cs="Menlo"/>
+        </w:rPr>
+      </w:pPr>
+      <w:r>
+        <w:rPr>
+          <w:rStyle w:val="HTMLCode"/>
+          <w:rFonts w:ascii="Menlo" w:hAnsi="Menlo" w:cs="Menlo"/>
+        </w:rPr>
+        <w:tab/>
+      </w:r>
+      <w:proofErr w:type="spellStart"/>
+      <w:r>
+        <w:rPr>
+          <w:rStyle w:val="HTMLCode"/>
+          <w:rFonts w:ascii="Menlo" w:hAnsi="Menlo" w:cs="Menlo"/>
+        </w:rPr>
+        <w:t>eg</w:t>
+      </w:r>
+      <w:proofErr w:type="spellEnd"/>
+      <w:r>
+        <w:rPr>
+          <w:rStyle w:val="HTMLCode"/>
+          <w:rFonts w:ascii="Menlo" w:hAnsi="Menlo" w:cs="Menlo"/>
+        </w:rPr>
+        <w:t>:</w:t>
+      </w:r>
+      <w:r>
+        <w:rPr>
+          <w:rStyle w:val="HTMLCode"/>
+          <w:rFonts w:ascii="Menlo" w:hAnsi="Menlo" w:cs="Menlo"/>
+        </w:rPr>
+        <w:t xml:space="preserve"> git checkout -b </w:t>
+      </w:r>
+      <w:proofErr w:type="spellStart"/>
+      <w:r>
+        <w:rPr>
+          <w:rStyle w:val="HTMLCode"/>
+          <w:rFonts w:ascii="Menlo" w:hAnsi="Menlo" w:cs="Menlo"/>
+        </w:rPr>
+        <w:t>mw_saturday</w:t>
+      </w:r>
+      <w:proofErr w:type="spellEnd"/>
+    </w:p>
+    <w:p>
+      <w:pPr>
+        <w:pStyle w:val="HTMLPreformatted"/>
+        <w:ind w:left="720"/>
+        <w:rPr>
+          <w:rStyle w:val="HTMLCode"/>
+          <w:rFonts w:ascii="Menlo" w:hAnsi="Menlo" w:cs="Menlo"/>
+        </w:rPr>
+      </w:pPr>
+    </w:p>
+    <w:p>
+      <w:pPr>
+        <w:pStyle w:val="HTMLPreformatted"/>
+        <w:ind w:left="720"/>
+        <w:rPr>
+          <w:rStyle w:val="HTMLCode"/>
+          <w:rFonts w:ascii="Menlo" w:hAnsi="Menlo" w:cs="Menlo"/>
+        </w:rPr>
+      </w:pPr>
+      <w:r>
+        <w:rPr>
+          <w:rStyle w:val="HTMLCode"/>
+          <w:rFonts w:ascii="Menlo" w:hAnsi="Menlo" w:cs="Menlo"/>
+        </w:rPr>
+        <w:t xml:space="preserve">git </w:t>
+      </w:r>
+      <w:proofErr w:type="gramStart"/>
+      <w:r>
+        <w:rPr>
+          <w:rStyle w:val="HTMLCode"/>
+          <w:rFonts w:ascii="Menlo" w:hAnsi="Menlo" w:cs="Menlo"/>
+        </w:rPr>
+        <w:t>add .</w:t>
+      </w:r>
+      <w:proofErr w:type="gramEnd"/>
+    </w:p>
+    <w:p>
+      <w:pPr>
+        <w:pStyle w:val="HTMLPreformatted"/>
+        <w:ind w:left="720"/>
+        <w:rPr>
+          <w:rStyle w:val="HTMLCode"/>
+          <w:rFonts w:ascii="Menlo" w:hAnsi="Menlo" w:cs="Menlo"/>
+        </w:rPr>
+      </w:pPr>
+      <w:r>
+        <w:rPr>
+          <w:rStyle w:val="HTMLCode"/>
+          <w:rFonts w:ascii="Menlo" w:hAnsi="Menlo" w:cs="Menlo"/>
+        </w:rPr>
+        <w:t>git commit -m "</w:t>
+      </w:r>
+      <w:r>
+        <w:rPr>
+          <w:rStyle w:val="HTMLCode"/>
+          <w:rFonts w:ascii="Menlo" w:hAnsi="Menlo" w:cs="Menlo"/>
+        </w:rPr>
+        <w:t>change m</w:t>
+      </w:r>
+      <w:r>
+        <w:rPr>
+          <w:rStyle w:val="HTMLCode"/>
+          <w:rFonts w:ascii="Menlo" w:hAnsi="Menlo" w:cs="Menlo"/>
+        </w:rPr>
+        <w:t>essage"</w:t>
+      </w:r>
+    </w:p>
+    <w:p>
+      <w:pPr>
+        <w:pStyle w:val="HTMLPreformatted"/>
+        <w:ind w:left="720"/>
+        <w:rPr>
+          <w:rStyle w:val="HTMLCode"/>
+          <w:rFonts w:ascii="Menlo" w:hAnsi="Menlo" w:cs="Menlo"/>
+        </w:rPr>
+      </w:pPr>
+      <w:r>
+        <w:rPr>
+          <w:rStyle w:val="HTMLCode"/>
+          <w:rFonts w:ascii="Menlo" w:hAnsi="Menlo" w:cs="Menlo"/>
+        </w:rPr>
+        <w:t>git push -u origin &lt;</w:t>
+      </w:r>
+      <w:proofErr w:type="spellStart"/>
+      <w:r>
+        <w:rPr>
+          <w:rStyle w:val="HTMLCode"/>
+          <w:rFonts w:ascii="Menlo" w:hAnsi="Menlo" w:cs="Menlo"/>
+        </w:rPr>
+        <w:t>initials_day</w:t>
+      </w:r>
+      <w:proofErr w:type="spellEnd"/>
+      <w:r>
+        <w:rPr>
+          <w:rStyle w:val="HTMLCode"/>
+          <w:rFonts w:ascii="Menlo" w:hAnsi="Menlo" w:cs="Menlo"/>
+        </w:rPr>
+        <w:t>&gt;</w:t>
+      </w:r>
+    </w:p>
+    <w:p>
+      <w:pPr>
+        <w:pStyle w:val="HTMLPreformatted"/>
+        <w:ind w:left="720"/>
+        <w:rPr>
+          <w:rStyle w:val="HTMLCode"/>
+          <w:rFonts w:ascii="Menlo" w:hAnsi="Menlo" w:cs="Menlo"/>
+        </w:rPr>
+      </w:pPr>
+    </w:p>
+    <w:p>
+      <w:r>
+        <w:t xml:space="preserve">that </w:t>
+      </w:r>
+      <w:r>
+        <w:t xml:space="preserve">creates a new branch on </w:t>
+      </w:r>
+      <w:r>
+        <w:t xml:space="preserve">the </w:t>
+      </w:r>
+      <w:proofErr w:type="spellStart"/>
+      <w:r>
+        <w:t>linux</w:t>
+      </w:r>
+      <w:proofErr w:type="spellEnd"/>
+      <w:r>
+        <w:t xml:space="preserve"> box</w:t>
+      </w:r>
+    </w:p>
     <w:p/>
     <w:p>
+      <w:r>
+        <w:t xml:space="preserve">I see my downloaded branches by </w:t>
+      </w:r>
+    </w:p>
+    <w:p>
       <w:pPr>
         <w:pStyle w:val="HTMLPreformatted"/>
-        <w:rPr>
-          <w:rStyle w:val="HTMLCode"/>
-        </w:rPr>
-      </w:pPr>
-      <w:r>
-        <w:rPr>
-          <w:rStyle w:val="HTMLCode"/>
-        </w:rPr>
-        <w:t xml:space="preserve">git checkout -b </w:t>
-      </w:r>
-      <w:r>
-        <w:rPr>
-          <w:rStyle w:val="HTMLCode"/>
-        </w:rPr>
-        <w:t>&lt;</w:t>
+        <w:ind w:left="720"/>
+        <w:rPr>
+          <w:rStyle w:val="HTMLCode"/>
+          <w:rFonts w:ascii="Menlo" w:hAnsi="Menlo" w:cs="Menlo"/>
+        </w:rPr>
+      </w:pPr>
+      <w:r>
+        <w:rPr>
+          <w:rStyle w:val="HTMLCode"/>
+          <w:rFonts w:ascii="Menlo" w:hAnsi="Menlo" w:cs="Menlo"/>
+        </w:rPr>
+        <w:t>g</w:t>
+      </w:r>
+      <w:r>
+        <w:rPr>
+          <w:rStyle w:val="HTMLCode"/>
+          <w:rFonts w:ascii="Menlo" w:hAnsi="Menlo" w:cs="Menlo"/>
+        </w:rPr>
+        <w:t>it branch</w:t>
+      </w:r>
+    </w:p>
+    <w:p/>
+    <w:p>
+      <w:r>
+        <w:rPr>
+          <w:noProof/>
+        </w:rPr>
+        <w:lastRenderedPageBreak/>
+        <w:drawing>
+          <wp:inline distT="0" distB="0" distL="0" distR="0" wp14:anchorId="7C8619B3" wp14:editId="65078E91">
+            <wp:extent cx="5943600" cy="4231640"/>
+            <wp:effectExtent l="0" t="0" r="0" b="0"/>
+            <wp:docPr id="8" name="Picture 8"/>
+            <wp:cNvGraphicFramePr>
+              <a:graphicFrameLocks xmlns:a="http://schemas.openxmlformats.org/drawingml/2006/main" noChangeAspect="1"/>
+            </wp:cNvGraphicFramePr>
+            <a:graphic xmlns:a="http://schemas.openxmlformats.org/drawingml/2006/main">
+              <a:graphicData uri="http://schemas.openxmlformats.org/drawingml/2006/picture">
+                <pic:pic xmlns:pic="http://schemas.openxmlformats.org/drawingml/2006/picture">
+                  <pic:nvPicPr>
+                    <pic:cNvPr id="8" name="Picture 8"/>
+                    <pic:cNvPicPr/>
+                  </pic:nvPicPr>
+                  <pic:blipFill>
+                    <a:blip r:embed="rId13" cstate="print">
+                      <a:extLst>
+                        <a:ext uri="{28A0092B-C50C-407E-A947-70E740481C1C}">
+                          <a14:useLocalDpi xmlns:a14="http://schemas.microsoft.com/office/drawing/2010/main" val="0"/>
+                        </a:ext>
+                      </a:extLst>
+                    </a:blip>
+                    <a:stretch>
+                      <a:fillRect/>
+                    </a:stretch>
+                  </pic:blipFill>
+                  <pic:spPr>
+                    <a:xfrm>
+                      <a:off x="0" y="0"/>
+                      <a:ext cx="5943600" cy="4231640"/>
+                    </a:xfrm>
+                    <a:prstGeom prst="rect">
+                      <a:avLst/>
+                    </a:prstGeom>
+                  </pic:spPr>
+                </pic:pic>
+              </a:graphicData>
+            </a:graphic>
+          </wp:inline>
+        </w:drawing>
+      </w:r>
+    </w:p>
+    <w:p/>
+    <w:p>
+      <w:r>
+        <w:t>https://github.com/git-guides/git-push</w:t>
+      </w:r>
+    </w:p>
+    <w:p/>
+    <w:p/>
+    <w:p>
+      <w:pPr>
+        <w:pStyle w:val="Heading1"/>
+      </w:pPr>
+      <w:r>
+        <w:t>python3 env</w:t>
+      </w:r>
+    </w:p>
+    <w:p>
+      <w:pPr>
+        <w:pStyle w:val="HTMLPreformatted"/>
+        <w:ind w:left="720"/>
+        <w:rPr>
+          <w:rStyle w:val="HTMLCode"/>
+          <w:rFonts w:ascii="Menlo" w:hAnsi="Menlo" w:cs="Menlo"/>
+        </w:rPr>
+      </w:pPr>
+      <w:r>
+        <w:rPr>
+          <w:rStyle w:val="HTMLCode"/>
+          <w:rFonts w:ascii="Menlo" w:hAnsi="Menlo" w:cs="Menlo"/>
+        </w:rPr>
+        <w:t xml:space="preserve">cd </w:t>
       </w:r>
       <w:proofErr w:type="spellStart"/>
       <w:r>
         <w:rPr>
           <w:rStyle w:val="HTMLCode"/>
-        </w:rPr>
-        <w:t>initials_day</w:t>
+          <w:rFonts w:ascii="Menlo" w:hAnsi="Menlo" w:cs="Menlo"/>
+        </w:rPr>
+        <w:t>kuramoto-osc</w:t>
       </w:r>
       <w:proofErr w:type="spellEnd"/>
       <w:r>
         <w:rPr>
           <w:rStyle w:val="HTMLCode"/>
-        </w:rPr>
-        <w:t>&gt;</w:t>
-      </w:r>
+          <w:rFonts w:ascii="Menlo" w:hAnsi="Menlo" w:cs="Menlo"/>
+        </w:rPr>
+        <w:t>/Python/</w:t>
+      </w:r>
+      <w:proofErr w:type="spellStart"/>
+      <w:r>
+        <w:rPr>
+          <w:rStyle w:val="HTMLCode"/>
+          <w:rFonts w:ascii="Menlo" w:hAnsi="Menlo" w:cs="Menlo"/>
+        </w:rPr>
+        <w:t>kurosc</w:t>
+      </w:r>
+      <w:proofErr w:type="spellEnd"/>
     </w:p>
     <w:p>
       <w:pPr>
         <w:pStyle w:val="HTMLPreformatted"/>
-        <w:rPr>
-          <w:rStyle w:val="HTMLCode"/>
-        </w:rPr>
-      </w:pPr>
+        <w:ind w:left="720"/>
+        <w:rPr>
+          <w:rStyle w:val="HTMLCode"/>
+          <w:rFonts w:ascii="Menlo" w:hAnsi="Menlo" w:cs="Menlo"/>
+        </w:rPr>
+      </w:pPr>
+      <w:r>
+        <w:rPr>
+          <w:rStyle w:val="HTMLCode"/>
+          <w:rFonts w:ascii="Menlo" w:hAnsi="Menlo" w:cs="Menlo"/>
+        </w:rPr>
+        <w:t>ls…</w:t>
+      </w:r>
     </w:p>
     <w:p>
       <w:pPr>
         <w:pStyle w:val="HTMLPreformatted"/>
-        <w:rPr>
-          <w:rStyle w:val="HTMLCode"/>
+        <w:ind w:left="720"/>
+        <w:rPr>
+          <w:rStyle w:val="HTMLCode"/>
+          <w:rFonts w:ascii="Menlo" w:hAnsi="Menlo" w:cs="Menlo"/>
+        </w:rPr>
+      </w:pPr>
+    </w:p>
+    <w:p>
+      <w:pPr>
+        <w:pStyle w:val="HTMLPreformatted"/>
+        <w:ind w:left="720"/>
+        <w:rPr>
+          <w:rStyle w:val="HTMLCode"/>
+          <w:rFonts w:ascii="Menlo" w:hAnsi="Menlo" w:cs="Menlo"/>
         </w:rPr>
       </w:pPr>
       <w:proofErr w:type="spellStart"/>
@@ -166,126 +1053,153 @@
       <w:r>
         <w:rPr>
           <w:rStyle w:val="HTMLCode"/>
-        </w:rPr>
-        <w:t>eg</w:t>
+          <w:rFonts w:ascii="Menlo" w:hAnsi="Menlo" w:cs="Menlo"/>
+        </w:rPr>
+        <w:t>kurosc</w:t>
       </w:r>
       <w:proofErr w:type="spellEnd"/>
+      <w:r>
+        <w:rPr>
+          <w:rStyle w:val="HTMLCode"/>
+          <w:rFonts w:ascii="Menlo" w:hAnsi="Menlo" w:cs="Menlo"/>
+        </w:rPr>
+        <w:t xml:space="preserve">  readme.md</w:t>
+      </w:r>
       <w:proofErr w:type="gramEnd"/>
       <w:r>
         <w:rPr>
           <w:rStyle w:val="HTMLCode"/>
-        </w:rPr>
-        <w:t xml:space="preserve"> git checkout -b </w:t>
+          <w:rFonts w:ascii="Menlo" w:hAnsi="Menlo" w:cs="Menlo"/>
+        </w:rPr>
+        <w:t xml:space="preserve">  requirements.txt  setup.py  test_imports_version.py</w:t>
+      </w:r>
+    </w:p>
+    <w:p>
+      <w:pPr>
+        <w:pStyle w:val="HTMLPreformatted"/>
+        <w:ind w:left="720"/>
+        <w:rPr>
+          <w:rStyle w:val="HTMLCode"/>
+          <w:rFonts w:ascii="Menlo" w:hAnsi="Menlo" w:cs="Menlo"/>
+        </w:rPr>
+      </w:pPr>
+      <w:r>
+        <w:rPr>
+          <w:rStyle w:val="HTMLCode"/>
+          <w:rFonts w:ascii="Menlo" w:hAnsi="Menlo" w:cs="Menlo"/>
+        </w:rPr>
+        <w:t>pip3 install --upgrade pip</w:t>
+      </w:r>
+    </w:p>
+    <w:p>
+      <w:pPr>
+        <w:pStyle w:val="HTMLPreformatted"/>
+        <w:ind w:left="720"/>
+        <w:rPr>
+          <w:rStyle w:val="HTMLCode"/>
+          <w:rFonts w:ascii="Menlo" w:hAnsi="Menlo" w:cs="Menlo"/>
+        </w:rPr>
+      </w:pPr>
+      <w:r>
+        <w:rPr>
+          <w:rStyle w:val="HTMLCode"/>
+          <w:rFonts w:ascii="Menlo" w:hAnsi="Menlo" w:cs="Menlo"/>
+        </w:rPr>
+        <w:t>pip3 install requirements.txt</w:t>
+      </w:r>
+    </w:p>
+    <w:p>
+      <w:pPr>
+        <w:pStyle w:val="HTMLPreformatted"/>
+        <w:ind w:left="720"/>
+        <w:rPr>
+          <w:rStyle w:val="HTMLCode"/>
+          <w:rFonts w:ascii="Menlo" w:hAnsi="Menlo" w:cs="Menlo"/>
+        </w:rPr>
+      </w:pPr>
+      <w:r>
+        <w:rPr>
+          <w:rStyle w:val="HTMLCode"/>
+          <w:rFonts w:ascii="Menlo" w:hAnsi="Menlo" w:cs="Menlo"/>
+        </w:rPr>
+        <w:t xml:space="preserve">pip3 install --upgrade </w:t>
       </w:r>
       <w:proofErr w:type="spellStart"/>
       <w:r>
         <w:rPr>
           <w:rStyle w:val="HTMLCode"/>
-        </w:rPr>
-        <w:t>mw_saturday</w:t>
+          <w:rFonts w:ascii="Menlo" w:hAnsi="Menlo" w:cs="Menlo"/>
+        </w:rPr>
+        <w:t>scipy</w:t>
       </w:r>
       <w:proofErr w:type="spellEnd"/>
-    </w:p>
-    <w:p>
-      <w:pPr>
-        <w:pStyle w:val="HTMLPreformatted"/>
-        <w:rPr>
-          <w:rStyle w:val="HTMLCode"/>
-        </w:rPr>
-      </w:pPr>
-    </w:p>
-    <w:p>
-      <w:pPr>
-        <w:pStyle w:val="HTMLPreformatted"/>
-        <w:rPr>
-          <w:rStyle w:val="HTMLCode"/>
-        </w:rPr>
-      </w:pPr>
-      <w:r>
-        <w:rPr>
-          <w:rStyle w:val="HTMLCode"/>
-        </w:rPr>
-        <w:t xml:space="preserve">git </w:t>
-      </w:r>
-      <w:proofErr w:type="gramStart"/>
-      <w:r>
-        <w:rPr>
-          <w:rStyle w:val="HTMLCode"/>
-        </w:rPr>
-        <w:t>add .</w:t>
-      </w:r>
-      <w:proofErr w:type="gramEnd"/>
-    </w:p>
-    <w:p>
-      <w:pPr>
-        <w:pStyle w:val="HTMLPreformatted"/>
-        <w:rPr>
-          <w:rStyle w:val="HTMLCode"/>
-        </w:rPr>
-      </w:pPr>
-      <w:r>
-        <w:rPr>
-          <w:rStyle w:val="HTMLCode"/>
-        </w:rPr>
-        <w:t>git commit -m "Your Message"</w:t>
-      </w:r>
-    </w:p>
-    <w:p>
-      <w:pPr>
-        <w:pStyle w:val="HTMLPreformatted"/>
-        <w:rPr>
-          <w:rStyle w:val="HTMLCode"/>
-        </w:rPr>
-      </w:pPr>
-      <w:r>
-        <w:rPr>
-          <w:rStyle w:val="HTMLCode"/>
-        </w:rPr>
-        <w:t>git push -u origin</w:t>
-      </w:r>
-      <w:r>
-        <w:rPr>
-          <w:rStyle w:val="HTMLCode"/>
+      <w:r>
+        <w:rPr>
+          <w:rStyle w:val="HTMLCode"/>
+          <w:rFonts w:ascii="Menlo" w:hAnsi="Menlo" w:cs="Menlo"/>
         </w:rPr>
         <w:t xml:space="preserve"> </w:t>
       </w:r>
-      <w:r>
-        <w:rPr>
-          <w:rStyle w:val="HTMLCode"/>
-        </w:rPr>
-        <w:t>&lt;</w:t>
-      </w:r>
+    </w:p>
+    <w:p/>
+    <w:p>
       <w:proofErr w:type="spellStart"/>
       <w:r>
-        <w:rPr>
-          <w:rStyle w:val="HTMLCode"/>
-        </w:rPr>
-        <w:t>initials_day</w:t>
+        <w:t>scipy</w:t>
       </w:r>
       <w:proofErr w:type="spellEnd"/>
       <w:r>
-        <w:rPr>
-          <w:rStyle w:val="HTMLCode"/>
-        </w:rPr>
-        <w:t>&gt;</w:t>
-      </w:r>
-      <w:r>
-        <w:rPr>
-          <w:rStyle w:val="HTMLCode"/>
-        </w:rPr>
-        <w:t xml:space="preserve"> </w:t>
+        <w:t xml:space="preserve"> &gt;=1.19 for solve_ivp</w:t>
       </w:r>
     </w:p>
     <w:p/>
     <w:p/>
-    <w:p/>
-    <w:p/>
-    <w:p/>
-    <w:p/>
+    <w:p>
+      <w:r>
+        <w:t>Advanced clean up:</w:t>
+      </w:r>
+    </w:p>
+    <w:p>
+      <w:pPr>
+        <w:pStyle w:val="HTMLPreformatted"/>
+        <w:ind w:left="720"/>
+        <w:rPr>
+          <w:rStyle w:val="HTMLCode"/>
+          <w:rFonts w:ascii="Menlo" w:hAnsi="Menlo" w:cs="Menlo"/>
+        </w:rPr>
+      </w:pPr>
+    </w:p>
+    <w:p>
+      <w:pPr>
+        <w:pStyle w:val="HTMLPreformatted"/>
+        <w:ind w:left="720"/>
+        <w:rPr>
+          <w:rStyle w:val="HTMLCode"/>
+          <w:rFonts w:ascii="Menlo" w:hAnsi="Menlo" w:cs="Menlo"/>
+        </w:rPr>
+      </w:pPr>
+      <w:r>
+        <w:rPr>
+          <w:rStyle w:val="HTMLCode"/>
+          <w:rFonts w:ascii="Menlo" w:hAnsi="Menlo" w:cs="Menlo"/>
+        </w:rPr>
+        <w:t>git branch -D &lt;branch&gt;</w:t>
+      </w:r>
+    </w:p>
+    <w:p>
+      <w:pPr>
+        <w:pStyle w:val="HTMLPreformatted"/>
+        <w:ind w:left="720"/>
+        <w:rPr>
+          <w:rStyle w:val="HTMLCode"/>
+          <w:rFonts w:ascii="Menlo" w:hAnsi="Menlo" w:cs="Menlo"/>
+        </w:rPr>
+      </w:pPr>
+    </w:p>
     <w:sectPr>
-      <w:headerReference w:type="default" r:id="rId9"/>
-      <w:footerReference w:type="even" r:id="rId10"/>
-      <w:footerReference w:type="default" r:id="rId11"/>
+      <w:headerReference w:type="default" r:id="rId14"/>
+      <w:footerReference w:type="even" r:id="rId15"/>
+      <w:footerReference w:type="default" r:id="rId16"/>
       <w:pgSz w:w="12240" w:h="15840"/>
       <w:pgMar w:top="1440" w:right="1440" w:bottom="1440" w:left="1440" w:header="720" w:footer="720" w:gutter="0"/>
       <w:cols w:space="720"/>
@@ -2125,6 +3039,18 @@
       <w:bCs/>
     </w:rPr>
   </w:style>
+  <w:style w:type="character" w:styleId="FollowedHyperlink">
+    <w:name w:val="FollowedHyperlink"/>
+    <w:basedOn w:val="DefaultParagraphFont"/>
+    <w:uiPriority w:val="99"/>
+    <w:semiHidden/>
+    <w:unhideWhenUsed/>
+    <w:rsid w:val="00301CBD"/>
+    <w:rPr>
+      <w:color w:val="954F72" w:themeColor="followedHyperlink"/>
+      <w:u w:val="single"/>
+    </w:rPr>
+  </w:style>
 </w:styles>
 </file>
 

</xml_diff>

<commit_message>
fixed animate sort split
</commit_message>
<xml_diff>
--- a/documentation/Procedure_Lewis_Lab.docx
+++ b/documentation/Procedure_Lewis_Lab.docx
@@ -109,13 +109,11 @@
     <w:p/>
     <w:p/>
     <w:p>
-      <w:proofErr w:type="gramStart"/>
-      <w:r>
-        <w:t>So</w:t>
-      </w:r>
-      <w:proofErr w:type="gramEnd"/>
-      <w:r>
-        <w:t xml:space="preserve"> any </w:t>
+      <w:r>
+        <w:t>A</w:t>
+      </w:r>
+      <w:r>
+        <w:t xml:space="preserve">ny </w:t>
       </w:r>
       <w:proofErr w:type="spellStart"/>
       <w:r>
@@ -136,31 +134,19 @@
       </w:r>
       <w:proofErr w:type="spellEnd"/>
       <w:r>
-        <w:t xml:space="preserve"> it had good RAM &amp; CPU is better than my laptop i7 maybe… actually I have no </w:t>
-      </w:r>
-      <w:proofErr w:type="spellStart"/>
-      <w:r>
-        <w:t>ide</w:t>
-      </w:r>
-      <w:proofErr w:type="spellEnd"/>
-      <w:r>
-        <w:t xml:space="preserve"> </w:t>
-      </w:r>
-      <w:proofErr w:type="gramStart"/>
-      <w:r>
-        <w:t>why</w:t>
-      </w:r>
-      <w:proofErr w:type="gramEnd"/>
-      <w:r>
-        <w:t xml:space="preserve"> it runs better than my </w:t>
-      </w:r>
-      <w:proofErr w:type="spellStart"/>
-      <w:r>
-        <w:t>devopment</w:t>
-      </w:r>
-      <w:proofErr w:type="spellEnd"/>
-      <w:r>
-        <w:t xml:space="preserve"> laptop but it saves my fan from pegging &amp; some node + </w:t>
+        <w:t xml:space="preserve"> it had good RAM &amp; CPU is better than my laptop i7 maybe… actually I have no ide</w:t>
+      </w:r>
+      <w:r>
+        <w:t>a</w:t>
+      </w:r>
+      <w:r>
+        <w:t xml:space="preserve"> why it runs better than my dev</w:t>
+      </w:r>
+      <w:r>
+        <w:t>el</w:t>
+      </w:r>
+      <w:r>
+        <w:t xml:space="preserve">opment laptop but it saves my fan from pegging &amp; some node + </w:t>
       </w:r>
       <w:proofErr w:type="spellStart"/>
       <w:r>
@@ -255,6 +241,585 @@
         <w:t>&gt;.amath.washington.edu</w:t>
       </w:r>
       <w:proofErr w:type="gramEnd"/>
+    </w:p>
+    <w:p>
+      <w:pPr>
+        <w:pStyle w:val="HTMLPreformatted"/>
+        <w:ind w:left="720"/>
+        <w:rPr>
+          <w:rStyle w:val="HTMLCode"/>
+          <w:rFonts w:ascii="Menlo" w:hAnsi="Menlo" w:cs="Menlo"/>
+        </w:rPr>
+      </w:pPr>
+    </w:p>
+    <w:p>
+      <w:pPr>
+        <w:pStyle w:val="HTMLPreformatted"/>
+        <w:ind w:left="720"/>
+        <w:rPr>
+          <w:rStyle w:val="HTMLCode"/>
+          <w:rFonts w:ascii="Menlo" w:hAnsi="Menlo" w:cs="Menlo"/>
+        </w:rPr>
+      </w:pPr>
+      <w:proofErr w:type="spellStart"/>
+      <w:r>
+        <w:rPr>
+          <w:rStyle w:val="HTMLCode"/>
+          <w:rFonts w:ascii="Menlo" w:hAnsi="Menlo" w:cs="Menlo"/>
+        </w:rPr>
+        <w:t>eg</w:t>
+      </w:r>
+      <w:proofErr w:type="spellEnd"/>
+      <w:r>
+        <w:rPr>
+          <w:rStyle w:val="HTMLCode"/>
+          <w:rFonts w:ascii="Menlo" w:hAnsi="Menlo" w:cs="Menlo"/>
+        </w:rPr>
+        <w:t>:</w:t>
+      </w:r>
+    </w:p>
+    <w:p>
+      <w:pPr>
+        <w:pStyle w:val="HTMLPreformatted"/>
+        <w:ind w:left="720"/>
+        <w:rPr>
+          <w:rStyle w:val="HTMLCode"/>
+          <w:rFonts w:ascii="Menlo" w:hAnsi="Menlo" w:cs="Menlo"/>
+        </w:rPr>
+      </w:pPr>
+      <w:proofErr w:type="spellStart"/>
+      <w:r>
+        <w:rPr>
+          <w:rStyle w:val="HTMLCode"/>
+          <w:rFonts w:ascii="Menlo" w:hAnsi="Menlo" w:cs="Menlo"/>
+        </w:rPr>
+        <w:t>ssh</w:t>
+      </w:r>
+      <w:proofErr w:type="spellEnd"/>
+      <w:r>
+        <w:rPr>
+          <w:rStyle w:val="HTMLCode"/>
+          <w:rFonts w:ascii="Menlo" w:hAnsi="Menlo" w:cs="Menlo"/>
+        </w:rPr>
+        <w:t xml:space="preserve"> mikewill@cubano.amath.washington.edu</w:t>
+      </w:r>
+    </w:p>
+    <w:p>
+      <w:pPr>
+        <w:pStyle w:val="HTMLPreformatted"/>
+        <w:ind w:left="720"/>
+        <w:rPr>
+          <w:rStyle w:val="HTMLCode"/>
+          <w:rFonts w:ascii="Menlo" w:hAnsi="Menlo" w:cs="Menlo"/>
+        </w:rPr>
+      </w:pPr>
+      <w:proofErr w:type="spellStart"/>
+      <w:r>
+        <w:rPr>
+          <w:rStyle w:val="HTMLCode"/>
+          <w:rFonts w:ascii="Menlo" w:hAnsi="Menlo" w:cs="Menlo"/>
+        </w:rPr>
+        <w:t>mikewill@cubano.amath.washington.edu's</w:t>
+      </w:r>
+      <w:proofErr w:type="spellEnd"/>
+      <w:r>
+        <w:rPr>
+          <w:rStyle w:val="HTMLCode"/>
+          <w:rFonts w:ascii="Menlo" w:hAnsi="Menlo" w:cs="Menlo"/>
+        </w:rPr>
+        <w:t xml:space="preserve"> password: </w:t>
+      </w:r>
+      <w:r>
+        <w:rPr>
+          <w:rStyle w:val="HTMLCode"/>
+          <w:rFonts w:ascii="Menlo" w:hAnsi="Menlo" w:cs="Menlo"/>
+        </w:rPr>
+        <w:t>*</w:t>
+      </w:r>
+    </w:p>
+    <w:p>
+      <w:pPr>
+        <w:pStyle w:val="HTMLPreformatted"/>
+        <w:ind w:left="720"/>
+        <w:rPr>
+          <w:rStyle w:val="HTMLCode"/>
+          <w:rFonts w:ascii="Menlo" w:hAnsi="Menlo" w:cs="Menlo"/>
+          <w:sz w:val="14"/>
+          <w:szCs w:val="14"/>
+        </w:rPr>
+      </w:pPr>
+    </w:p>
+    <w:p>
+      <w:pPr>
+        <w:pStyle w:val="HTMLPreformatted"/>
+        <w:ind w:left="720"/>
+        <w:rPr>
+          <w:rStyle w:val="HTMLCode"/>
+          <w:rFonts w:ascii="Menlo" w:hAnsi="Menlo" w:cs="Menlo"/>
+          <w:sz w:val="14"/>
+          <w:szCs w:val="14"/>
+        </w:rPr>
+      </w:pPr>
+      <w:r>
+        <w:rPr>
+          <w:rStyle w:val="HTMLCode"/>
+          <w:rFonts w:ascii="Menlo" w:hAnsi="Menlo" w:cs="Menlo"/>
+          <w:sz w:val="14"/>
+          <w:szCs w:val="14"/>
+        </w:rPr>
+        <w:t xml:space="preserve">                            88                                               </w:t>
+      </w:r>
+    </w:p>
+    <w:p>
+      <w:pPr>
+        <w:pStyle w:val="HTMLPreformatted"/>
+        <w:ind w:left="720"/>
+        <w:rPr>
+          <w:rStyle w:val="HTMLCode"/>
+          <w:rFonts w:ascii="Menlo" w:hAnsi="Menlo" w:cs="Menlo"/>
+          <w:sz w:val="14"/>
+          <w:szCs w:val="14"/>
+        </w:rPr>
+      </w:pPr>
+      <w:r>
+        <w:rPr>
+          <w:rStyle w:val="HTMLCode"/>
+          <w:rFonts w:ascii="Menlo" w:hAnsi="Menlo" w:cs="Menlo"/>
+          <w:sz w:val="14"/>
+          <w:szCs w:val="14"/>
+        </w:rPr>
+        <w:t xml:space="preserve">                            88                                               </w:t>
+      </w:r>
+    </w:p>
+    <w:p>
+      <w:pPr>
+        <w:pStyle w:val="HTMLPreformatted"/>
+        <w:ind w:left="720"/>
+        <w:rPr>
+          <w:rStyle w:val="HTMLCode"/>
+          <w:rFonts w:ascii="Menlo" w:hAnsi="Menlo" w:cs="Menlo"/>
+          <w:sz w:val="14"/>
+          <w:szCs w:val="14"/>
+        </w:rPr>
+      </w:pPr>
+      <w:r>
+        <w:rPr>
+          <w:rStyle w:val="HTMLCode"/>
+          <w:rFonts w:ascii="Menlo" w:hAnsi="Menlo" w:cs="Menlo"/>
+          <w:sz w:val="14"/>
+          <w:szCs w:val="14"/>
+        </w:rPr>
+        <w:t xml:space="preserve">                            88                                               </w:t>
+      </w:r>
+    </w:p>
+    <w:p>
+      <w:pPr>
+        <w:pStyle w:val="HTMLPreformatted"/>
+        <w:ind w:left="720"/>
+        <w:rPr>
+          <w:rStyle w:val="HTMLCode"/>
+          <w:rFonts w:ascii="Menlo" w:hAnsi="Menlo" w:cs="Menlo"/>
+          <w:sz w:val="14"/>
+          <w:szCs w:val="14"/>
+        </w:rPr>
+      </w:pPr>
+      <w:r>
+        <w:rPr>
+          <w:rStyle w:val="HTMLCode"/>
+          <w:rFonts w:ascii="Menlo" w:hAnsi="Menlo" w:cs="Menlo"/>
+          <w:sz w:val="14"/>
+          <w:szCs w:val="14"/>
+        </w:rPr>
+        <w:t xml:space="preserve">    </w:t>
+      </w:r>
+      <w:proofErr w:type="gramStart"/>
+      <w:r>
+        <w:rPr>
+          <w:rStyle w:val="HTMLCode"/>
+          <w:rFonts w:ascii="Menlo" w:hAnsi="Menlo" w:cs="Menlo"/>
+          <w:sz w:val="14"/>
+          <w:szCs w:val="14"/>
+        </w:rPr>
+        <w:t>,</w:t>
+      </w:r>
+      <w:proofErr w:type="spellStart"/>
+      <w:r>
+        <w:rPr>
+          <w:rStyle w:val="HTMLCode"/>
+          <w:rFonts w:ascii="Menlo" w:hAnsi="Menlo" w:cs="Menlo"/>
+          <w:sz w:val="14"/>
+          <w:szCs w:val="14"/>
+        </w:rPr>
+        <w:t>adPPYba</w:t>
+      </w:r>
+      <w:proofErr w:type="spellEnd"/>
+      <w:proofErr w:type="gramEnd"/>
+      <w:r>
+        <w:rPr>
+          <w:rStyle w:val="HTMLCode"/>
+          <w:rFonts w:ascii="Menlo" w:hAnsi="Menlo" w:cs="Menlo"/>
+          <w:sz w:val="14"/>
+          <w:szCs w:val="14"/>
+        </w:rPr>
+        <w:t>,  88       88  88,dPPYba,   ,</w:t>
+      </w:r>
+      <w:proofErr w:type="spellStart"/>
+      <w:r>
+        <w:rPr>
+          <w:rStyle w:val="HTMLCode"/>
+          <w:rFonts w:ascii="Menlo" w:hAnsi="Menlo" w:cs="Menlo"/>
+          <w:sz w:val="14"/>
+          <w:szCs w:val="14"/>
+        </w:rPr>
+        <w:t>adPPYYba</w:t>
+      </w:r>
+      <w:proofErr w:type="spellEnd"/>
+      <w:r>
+        <w:rPr>
+          <w:rStyle w:val="HTMLCode"/>
+          <w:rFonts w:ascii="Menlo" w:hAnsi="Menlo" w:cs="Menlo"/>
+          <w:sz w:val="14"/>
+          <w:szCs w:val="14"/>
+        </w:rPr>
+        <w:t>,  8b,dPPYba,    ,</w:t>
+      </w:r>
+      <w:proofErr w:type="spellStart"/>
+      <w:r>
+        <w:rPr>
+          <w:rStyle w:val="HTMLCode"/>
+          <w:rFonts w:ascii="Menlo" w:hAnsi="Menlo" w:cs="Menlo"/>
+          <w:sz w:val="14"/>
+          <w:szCs w:val="14"/>
+        </w:rPr>
+        <w:t>adPPYba</w:t>
+      </w:r>
+      <w:proofErr w:type="spellEnd"/>
+      <w:r>
+        <w:rPr>
+          <w:rStyle w:val="HTMLCode"/>
+          <w:rFonts w:ascii="Menlo" w:hAnsi="Menlo" w:cs="Menlo"/>
+          <w:sz w:val="14"/>
+          <w:szCs w:val="14"/>
+        </w:rPr>
+        <w:t xml:space="preserve">, </w:t>
+      </w:r>
+    </w:p>
+    <w:p>
+      <w:pPr>
+        <w:pStyle w:val="HTMLPreformatted"/>
+        <w:ind w:left="720"/>
+        <w:rPr>
+          <w:rStyle w:val="HTMLCode"/>
+          <w:rFonts w:ascii="Menlo" w:hAnsi="Menlo" w:cs="Menlo"/>
+          <w:sz w:val="14"/>
+          <w:szCs w:val="14"/>
+        </w:rPr>
+      </w:pPr>
+      <w:r>
+        <w:rPr>
+          <w:rStyle w:val="HTMLCode"/>
+          <w:rFonts w:ascii="Menlo" w:hAnsi="Menlo" w:cs="Menlo"/>
+          <w:sz w:val="14"/>
+          <w:szCs w:val="14"/>
+        </w:rPr>
+        <w:t xml:space="preserve">   a8"     "</w:t>
+      </w:r>
+      <w:proofErr w:type="gramStart"/>
+      <w:r>
+        <w:rPr>
+          <w:rStyle w:val="HTMLCode"/>
+          <w:rFonts w:ascii="Menlo" w:hAnsi="Menlo" w:cs="Menlo"/>
+          <w:sz w:val="14"/>
+          <w:szCs w:val="14"/>
+        </w:rPr>
+        <w:t>"  88</w:t>
+      </w:r>
+      <w:proofErr w:type="gramEnd"/>
+      <w:r>
+        <w:rPr>
+          <w:rStyle w:val="HTMLCode"/>
+          <w:rFonts w:ascii="Menlo" w:hAnsi="Menlo" w:cs="Menlo"/>
+          <w:sz w:val="14"/>
+          <w:szCs w:val="14"/>
+        </w:rPr>
+        <w:t xml:space="preserve">       88  88P'    "8a  ""     `Y8  88P'   `"8a  a8"     "8a</w:t>
+      </w:r>
+    </w:p>
+    <w:p>
+      <w:pPr>
+        <w:pStyle w:val="HTMLPreformatted"/>
+        <w:ind w:left="720"/>
+        <w:rPr>
+          <w:rStyle w:val="HTMLCode"/>
+          <w:rFonts w:ascii="Menlo" w:hAnsi="Menlo" w:cs="Menlo"/>
+          <w:sz w:val="14"/>
+          <w:szCs w:val="14"/>
+        </w:rPr>
+      </w:pPr>
+      <w:r>
+        <w:rPr>
+          <w:rStyle w:val="HTMLCode"/>
+          <w:rFonts w:ascii="Menlo" w:hAnsi="Menlo" w:cs="Menlo"/>
+          <w:sz w:val="14"/>
+          <w:szCs w:val="14"/>
+        </w:rPr>
+        <w:t xml:space="preserve">   8b          88       </w:t>
+      </w:r>
+      <w:proofErr w:type="gramStart"/>
+      <w:r>
+        <w:rPr>
+          <w:rStyle w:val="HTMLCode"/>
+          <w:rFonts w:ascii="Menlo" w:hAnsi="Menlo" w:cs="Menlo"/>
+          <w:sz w:val="14"/>
+          <w:szCs w:val="14"/>
+        </w:rPr>
+        <w:t>88  88</w:t>
+      </w:r>
+      <w:proofErr w:type="gramEnd"/>
+      <w:r>
+        <w:rPr>
+          <w:rStyle w:val="HTMLCode"/>
+          <w:rFonts w:ascii="Menlo" w:hAnsi="Menlo" w:cs="Menlo"/>
+          <w:sz w:val="14"/>
+          <w:szCs w:val="14"/>
+        </w:rPr>
+        <w:t xml:space="preserve">       d8  ,adPPPPP88  88       88  8b       d8</w:t>
+      </w:r>
+    </w:p>
+    <w:p>
+      <w:pPr>
+        <w:pStyle w:val="HTMLPreformatted"/>
+        <w:ind w:left="720"/>
+        <w:rPr>
+          <w:rStyle w:val="HTMLCode"/>
+          <w:rFonts w:ascii="Menlo" w:hAnsi="Menlo" w:cs="Menlo"/>
+          <w:sz w:val="14"/>
+          <w:szCs w:val="14"/>
+        </w:rPr>
+      </w:pPr>
+      <w:r>
+        <w:rPr>
+          <w:rStyle w:val="HTMLCode"/>
+          <w:rFonts w:ascii="Menlo" w:hAnsi="Menlo" w:cs="Menlo"/>
+          <w:sz w:val="14"/>
+          <w:szCs w:val="14"/>
+        </w:rPr>
+        <w:t xml:space="preserve">   "8</w:t>
+      </w:r>
+      <w:proofErr w:type="gramStart"/>
+      <w:r>
+        <w:rPr>
+          <w:rStyle w:val="HTMLCode"/>
+          <w:rFonts w:ascii="Menlo" w:hAnsi="Menlo" w:cs="Menlo"/>
+          <w:sz w:val="14"/>
+          <w:szCs w:val="14"/>
+        </w:rPr>
+        <w:t xml:space="preserve">a,   </w:t>
+      </w:r>
+      <w:proofErr w:type="gramEnd"/>
+      <w:r>
+        <w:rPr>
+          <w:rStyle w:val="HTMLCode"/>
+          <w:rFonts w:ascii="Menlo" w:hAnsi="Menlo" w:cs="Menlo"/>
+          <w:sz w:val="14"/>
+          <w:szCs w:val="14"/>
+        </w:rPr>
+        <w:t>,aa  "8a,   ,a88  88b,   ,a8"  88,    ,88  88       88  "8a,   ,a8"</w:t>
+      </w:r>
+    </w:p>
+    <w:p>
+      <w:pPr>
+        <w:pStyle w:val="HTMLPreformatted"/>
+        <w:ind w:left="720"/>
+        <w:rPr>
+          <w:rStyle w:val="HTMLCode"/>
+          <w:rFonts w:ascii="Menlo" w:hAnsi="Menlo" w:cs="Menlo"/>
+          <w:sz w:val="14"/>
+          <w:szCs w:val="14"/>
+        </w:rPr>
+      </w:pPr>
+      <w:r>
+        <w:rPr>
+          <w:rStyle w:val="HTMLCode"/>
+          <w:rFonts w:ascii="Menlo" w:hAnsi="Menlo" w:cs="Menlo"/>
+          <w:sz w:val="14"/>
+          <w:szCs w:val="14"/>
+        </w:rPr>
+        <w:t xml:space="preserve">    `"Ybbd8"'   `"YbbdP'Y</w:t>
+      </w:r>
+      <w:proofErr w:type="gramStart"/>
+      <w:r>
+        <w:rPr>
+          <w:rStyle w:val="HTMLCode"/>
+          <w:rFonts w:ascii="Menlo" w:hAnsi="Menlo" w:cs="Menlo"/>
+          <w:sz w:val="14"/>
+          <w:szCs w:val="14"/>
+        </w:rPr>
+        <w:t>8  8</w:t>
+      </w:r>
+      <w:proofErr w:type="gramEnd"/>
+      <w:r>
+        <w:rPr>
+          <w:rStyle w:val="HTMLCode"/>
+          <w:rFonts w:ascii="Menlo" w:hAnsi="Menlo" w:cs="Menlo"/>
+          <w:sz w:val="14"/>
+          <w:szCs w:val="14"/>
+        </w:rPr>
+        <w:t>Y"Ybbd8"'   `"8bbdP"Y8  88       88   `"</w:t>
+      </w:r>
+      <w:proofErr w:type="spellStart"/>
+      <w:r>
+        <w:rPr>
+          <w:rStyle w:val="HTMLCode"/>
+          <w:rFonts w:ascii="Menlo" w:hAnsi="Menlo" w:cs="Menlo"/>
+          <w:sz w:val="14"/>
+          <w:szCs w:val="14"/>
+        </w:rPr>
+        <w:t>YbbdP</w:t>
+      </w:r>
+      <w:proofErr w:type="spellEnd"/>
+      <w:r>
+        <w:rPr>
+          <w:rStyle w:val="HTMLCode"/>
+          <w:rFonts w:ascii="Menlo" w:hAnsi="Menlo" w:cs="Menlo"/>
+          <w:sz w:val="14"/>
+          <w:szCs w:val="14"/>
+        </w:rPr>
+        <w:t xml:space="preserve">"' </w:t>
+      </w:r>
+    </w:p>
+    <w:p>
+      <w:pPr>
+        <w:pStyle w:val="HTMLPreformatted"/>
+        <w:ind w:left="720"/>
+        <w:rPr>
+          <w:rStyle w:val="HTMLCode"/>
+          <w:rFonts w:ascii="Menlo" w:hAnsi="Menlo" w:cs="Menlo"/>
+          <w:sz w:val="14"/>
+          <w:szCs w:val="14"/>
+        </w:rPr>
+      </w:pPr>
+    </w:p>
+    <w:p>
+      <w:pPr>
+        <w:pStyle w:val="HTMLPreformatted"/>
+        <w:ind w:left="720"/>
+        <w:rPr>
+          <w:rStyle w:val="HTMLCode"/>
+          <w:rFonts w:ascii="Menlo" w:hAnsi="Menlo" w:cs="Menlo"/>
+          <w:sz w:val="14"/>
+          <w:szCs w:val="14"/>
+        </w:rPr>
+      </w:pPr>
+      <w:r>
+        <w:rPr>
+          <w:rStyle w:val="HTMLCode"/>
+          <w:rFonts w:ascii="Menlo" w:hAnsi="Menlo" w:cs="Menlo"/>
+          <w:sz w:val="14"/>
+          <w:szCs w:val="14"/>
+        </w:rPr>
+        <w:t xml:space="preserve">                 Please use screen for long computations.</w:t>
+      </w:r>
+    </w:p>
+    <w:p>
+      <w:pPr>
+        <w:pStyle w:val="HTMLPreformatted"/>
+        <w:ind w:left="720"/>
+        <w:rPr>
+          <w:rStyle w:val="HTMLCode"/>
+          <w:rFonts w:ascii="Menlo" w:hAnsi="Menlo" w:cs="Menlo"/>
+          <w:sz w:val="14"/>
+          <w:szCs w:val="14"/>
+        </w:rPr>
+      </w:pPr>
+      <w:r>
+        <w:rPr>
+          <w:rStyle w:val="HTMLCode"/>
+          <w:rFonts w:ascii="Menlo" w:hAnsi="Menlo" w:cs="Menlo"/>
+          <w:sz w:val="14"/>
+          <w:szCs w:val="14"/>
+        </w:rPr>
+        <w:t xml:space="preserve">               The sysadmin email address is amathsys@uw.edu</w:t>
+      </w:r>
+    </w:p>
+    <w:p>
+      <w:pPr>
+        <w:pStyle w:val="HTMLPreformatted"/>
+        <w:ind w:left="720"/>
+        <w:rPr>
+          <w:rStyle w:val="HTMLCode"/>
+          <w:rFonts w:ascii="Menlo" w:hAnsi="Menlo" w:cs="Menlo"/>
+        </w:rPr>
+      </w:pPr>
+    </w:p>
+    <w:p>
+      <w:pPr>
+        <w:pStyle w:val="HTMLPreformatted"/>
+        <w:ind w:left="720"/>
+        <w:rPr>
+          <w:rStyle w:val="HTMLCode"/>
+          <w:rFonts w:ascii="Menlo" w:hAnsi="Menlo" w:cs="Menlo"/>
+        </w:rPr>
+      </w:pPr>
+      <w:r>
+        <w:rPr>
+          <w:rStyle w:val="HTMLCode"/>
+          <w:rFonts w:ascii="Menlo" w:hAnsi="Menlo" w:cs="Menlo"/>
+        </w:rPr>
+        <w:t>Last login: Sun May 16 09:13:01 2021 from 108.36.82.235</w:t>
+      </w:r>
+    </w:p>
+    <w:p>
+      <w:pPr>
+        <w:pStyle w:val="HTMLPreformatted"/>
+        <w:ind w:left="720"/>
+        <w:rPr>
+          <w:rStyle w:val="HTMLCode"/>
+          <w:rFonts w:ascii="Menlo" w:hAnsi="Menlo" w:cs="Menlo"/>
+        </w:rPr>
+      </w:pPr>
+      <w:proofErr w:type="spellStart"/>
+      <w:r>
+        <w:rPr>
+          <w:rStyle w:val="HTMLCode"/>
+          <w:rFonts w:ascii="Menlo" w:hAnsi="Menlo" w:cs="Menlo"/>
+        </w:rPr>
+        <w:t>mikewill@</w:t>
+      </w:r>
+      <w:proofErr w:type="gramStart"/>
+      <w:r>
+        <w:rPr>
+          <w:rStyle w:val="HTMLCode"/>
+          <w:rFonts w:ascii="Menlo" w:hAnsi="Menlo" w:cs="Menlo"/>
+        </w:rPr>
+        <w:t>cubano</w:t>
+      </w:r>
+      <w:proofErr w:type="spellEnd"/>
+      <w:r>
+        <w:rPr>
+          <w:rStyle w:val="HTMLCode"/>
+          <w:rFonts w:ascii="Menlo" w:hAnsi="Menlo" w:cs="Menlo"/>
+        </w:rPr>
+        <w:t>:~</w:t>
+      </w:r>
+      <w:proofErr w:type="gramEnd"/>
+      <w:r>
+        <w:rPr>
+          <w:rStyle w:val="HTMLCode"/>
+          <w:rFonts w:ascii="Menlo" w:hAnsi="Menlo" w:cs="Menlo"/>
+        </w:rPr>
+        <w:t xml:space="preserve">$ </w:t>
+      </w:r>
+    </w:p>
+    <w:p>
+      <w:pPr>
+        <w:pStyle w:val="HTMLPreformatted"/>
+        <w:ind w:left="720"/>
+        <w:rPr>
+          <w:rStyle w:val="HTMLCode"/>
+          <w:rFonts w:ascii="Menlo" w:hAnsi="Menlo" w:cs="Menlo"/>
+        </w:rPr>
+      </w:pPr>
     </w:p>
     <w:p/>
     <w:p>
@@ -299,7 +864,27 @@
     </w:p>
     <w:p/>
     <w:p/>
-    <w:p/>
+    <w:p>
+      <w:r>
+        <w:t>Get the https: clone link from:</w:t>
+      </w:r>
+    </w:p>
+    <w:p>
+      <w:pPr>
+        <w:ind w:left="720"/>
+        <w:rPr>
+          <w:rStyle w:val="HTMLCode"/>
+          <w:rFonts w:ascii="Menlo" w:eastAsiaTheme="minorHAnsi" w:hAnsi="Menlo" w:cs="Menlo"/>
+        </w:rPr>
+      </w:pPr>
+      <w:r>
+        <w:rPr>
+          <w:rStyle w:val="HTMLCode"/>
+          <w:rFonts w:ascii="Menlo" w:eastAsiaTheme="minorHAnsi" w:hAnsi="Menlo" w:cs="Menlo"/>
+        </w:rPr>
+        <w:t>https://github.com/chriswilly/kuramoto-osc</w:t>
+      </w:r>
+    </w:p>
     <w:p>
       <w:pPr>
         <w:ind w:left="720"/>
@@ -417,6 +1002,15 @@
       <w:pPr>
         <w:ind w:left="720"/>
         <w:rPr>
+          <w:rStyle w:val="HTMLCode"/>
+          <w:rFonts w:ascii="Menlo" w:eastAsiaTheme="minorHAnsi" w:hAnsi="Menlo" w:cs="Menlo"/>
+        </w:rPr>
+      </w:pPr>
+    </w:p>
+    <w:p>
+      <w:pPr>
+        <w:ind w:left="720"/>
+        <w:rPr>
           <w:rFonts w:ascii="Menlo" w:hAnsi="Menlo" w:cs="Menlo"/>
         </w:rPr>
       </w:pPr>
@@ -647,6 +1241,88 @@
     </w:p>
     <w:p>
       <w:pPr>
+        <w:tabs>
+          <w:tab w:val="left" w:pos="916"/>
+          <w:tab w:val="left" w:pos="1832"/>
+          <w:tab w:val="left" w:pos="2748"/>
+          <w:tab w:val="left" w:pos="3664"/>
+          <w:tab w:val="left" w:pos="4580"/>
+          <w:tab w:val="left" w:pos="5496"/>
+          <w:tab w:val="left" w:pos="6412"/>
+          <w:tab w:val="left" w:pos="7328"/>
+          <w:tab w:val="left" w:pos="8244"/>
+          <w:tab w:val="left" w:pos="9160"/>
+          <w:tab w:val="left" w:pos="10076"/>
+          <w:tab w:val="left" w:pos="10992"/>
+          <w:tab w:val="left" w:pos="11908"/>
+          <w:tab w:val="left" w:pos="12824"/>
+          <w:tab w:val="left" w:pos="13740"/>
+          <w:tab w:val="left" w:pos="14656"/>
+        </w:tabs>
+        <w:ind w:left="720"/>
+        <w:rPr>
+          <w:rFonts w:ascii="Menlo" w:eastAsia="Times New Roman" w:hAnsi="Menlo" w:cs="Menlo"/>
+          <w:sz w:val="20"/>
+          <w:szCs w:val="20"/>
+        </w:rPr>
+      </w:pPr>
+      <w:r>
+        <w:rPr>
+          <w:rFonts w:ascii="Menlo" w:eastAsia="Times New Roman" w:hAnsi="Menlo" w:cs="Menlo"/>
+          <w:sz w:val="20"/>
+          <w:szCs w:val="20"/>
+        </w:rPr>
+        <w:t xml:space="preserve">### may only work on Cubano, ask Jack the sysadmin if you need help setting up on </w:t>
+      </w:r>
+      <w:proofErr w:type="gramStart"/>
+      <w:r>
+        <w:rPr>
+          <w:rFonts w:ascii="Menlo" w:eastAsia="Times New Roman" w:hAnsi="Menlo" w:cs="Menlo"/>
+          <w:sz w:val="20"/>
+          <w:szCs w:val="20"/>
+        </w:rPr>
+        <w:t>other</w:t>
+      </w:r>
+      <w:proofErr w:type="gramEnd"/>
+      <w:r>
+        <w:rPr>
+          <w:rFonts w:ascii="Menlo" w:eastAsia="Times New Roman" w:hAnsi="Menlo" w:cs="Menlo"/>
+          <w:sz w:val="20"/>
+          <w:szCs w:val="20"/>
+        </w:rPr>
+        <w:t xml:space="preserve"> machine</w:t>
+      </w:r>
+    </w:p>
+    <w:p>
+      <w:pPr>
+        <w:tabs>
+          <w:tab w:val="left" w:pos="916"/>
+          <w:tab w:val="left" w:pos="1832"/>
+          <w:tab w:val="left" w:pos="2748"/>
+          <w:tab w:val="left" w:pos="3664"/>
+          <w:tab w:val="left" w:pos="4580"/>
+          <w:tab w:val="left" w:pos="5496"/>
+          <w:tab w:val="left" w:pos="6412"/>
+          <w:tab w:val="left" w:pos="7328"/>
+          <w:tab w:val="left" w:pos="8244"/>
+          <w:tab w:val="left" w:pos="9160"/>
+          <w:tab w:val="left" w:pos="10076"/>
+          <w:tab w:val="left" w:pos="10992"/>
+          <w:tab w:val="left" w:pos="11908"/>
+          <w:tab w:val="left" w:pos="12824"/>
+          <w:tab w:val="left" w:pos="13740"/>
+          <w:tab w:val="left" w:pos="14656"/>
+        </w:tabs>
+        <w:ind w:left="720"/>
+        <w:rPr>
+          <w:rFonts w:ascii="Menlo" w:eastAsia="Times New Roman" w:hAnsi="Menlo" w:cs="Menlo"/>
+          <w:sz w:val="20"/>
+          <w:szCs w:val="20"/>
+        </w:rPr>
+      </w:pPr>
+    </w:p>
+    <w:p>
+      <w:pPr>
         <w:ind w:left="720"/>
         <w:rPr>
           <w:rFonts w:ascii="Menlo" w:hAnsi="Menlo" w:cs="Menlo"/>
@@ -744,6 +1420,33 @@
         <w:t>mw_saturday</w:t>
       </w:r>
       <w:proofErr w:type="spellEnd"/>
+    </w:p>
+    <w:p>
+      <w:pPr>
+        <w:pStyle w:val="HTMLPreformatted"/>
+        <w:ind w:left="720"/>
+        <w:rPr>
+          <w:rStyle w:val="HTMLCode"/>
+          <w:rFonts w:ascii="Menlo" w:hAnsi="Menlo" w:cs="Menlo"/>
+        </w:rPr>
+      </w:pPr>
+    </w:p>
+    <w:p>
+      <w:pPr>
+        <w:pStyle w:val="HTMLPreformatted"/>
+        <w:ind w:left="720"/>
+        <w:rPr>
+          <w:rStyle w:val="HTMLCode"/>
+          <w:rFonts w:ascii="Menlo" w:hAnsi="Menlo" w:cs="Menlo"/>
+        </w:rPr>
+      </w:pPr>
+      <w:r>
+        <w:rPr>
+          <w:rStyle w:val="HTMLCode"/>
+          <w:rFonts w:ascii="Menlo" w:hAnsi="Menlo" w:cs="Menlo"/>
+        </w:rPr>
+        <w:t>&lt;do work making files…&gt;</w:t>
+      </w:r>
     </w:p>
     <w:p>
       <w:pPr>
@@ -1038,16 +1741,6 @@
           <w:rFonts w:ascii="Menlo" w:hAnsi="Menlo" w:cs="Menlo"/>
         </w:rPr>
       </w:pPr>
-    </w:p>
-    <w:p>
-      <w:pPr>
-        <w:pStyle w:val="HTMLPreformatted"/>
-        <w:ind w:left="720"/>
-        <w:rPr>
-          <w:rStyle w:val="HTMLCode"/>
-          <w:rFonts w:ascii="Menlo" w:hAnsi="Menlo" w:cs="Menlo"/>
-        </w:rPr>
-      </w:pPr>
       <w:proofErr w:type="spellStart"/>
       <w:proofErr w:type="gramStart"/>
       <w:r>
@@ -1083,6 +1776,43 @@
           <w:rFonts w:ascii="Menlo" w:hAnsi="Menlo" w:cs="Menlo"/>
         </w:rPr>
       </w:pPr>
+    </w:p>
+    <w:p>
+      <w:pPr>
+        <w:pStyle w:val="HTMLPreformatted"/>
+        <w:ind w:left="720"/>
+        <w:rPr>
+          <w:rStyle w:val="HTMLCode"/>
+          <w:rFonts w:ascii="Menlo" w:hAnsi="Menlo" w:cs="Menlo"/>
+        </w:rPr>
+      </w:pPr>
+      <w:r>
+        <w:rPr>
+          <w:rStyle w:val="HTMLCode"/>
+          <w:rFonts w:ascii="Menlo" w:hAnsi="Menlo" w:cs="Menlo"/>
+        </w:rPr>
+        <w:t>###now ensure we have requirements</w:t>
+      </w:r>
+    </w:p>
+    <w:p>
+      <w:pPr>
+        <w:pStyle w:val="HTMLPreformatted"/>
+        <w:ind w:left="720"/>
+        <w:rPr>
+          <w:rStyle w:val="HTMLCode"/>
+          <w:rFonts w:ascii="Menlo" w:hAnsi="Menlo" w:cs="Menlo"/>
+        </w:rPr>
+      </w:pPr>
+    </w:p>
+    <w:p>
+      <w:pPr>
+        <w:pStyle w:val="HTMLPreformatted"/>
+        <w:ind w:left="720"/>
+        <w:rPr>
+          <w:rStyle w:val="HTMLCode"/>
+          <w:rFonts w:ascii="Menlo" w:hAnsi="Menlo" w:cs="Menlo"/>
+        </w:rPr>
+      </w:pPr>
       <w:r>
         <w:rPr>
           <w:rStyle w:val="HTMLCode"/>
@@ -1141,16 +1871,590 @@
         <w:t xml:space="preserve"> </w:t>
       </w:r>
     </w:p>
-    <w:p/>
-    <w:p>
+    <w:p>
+      <w:pPr>
+        <w:pStyle w:val="HTMLPreformatted"/>
+        <w:ind w:left="720"/>
+        <w:rPr>
+          <w:rStyle w:val="HTMLCode"/>
+          <w:rFonts w:ascii="Menlo" w:hAnsi="Menlo" w:cs="Menlo"/>
+        </w:rPr>
+      </w:pPr>
+    </w:p>
+    <w:p>
+      <w:pPr>
+        <w:pStyle w:val="HTMLPreformatted"/>
+        <w:ind w:left="720"/>
+        <w:rPr>
+          <w:rStyle w:val="HTMLCode"/>
+          <w:rFonts w:ascii="Menlo" w:hAnsi="Menlo" w:cs="Menlo"/>
+        </w:rPr>
+      </w:pPr>
+      <w:r>
+        <w:rPr>
+          <w:rStyle w:val="HTMLCode"/>
+          <w:rFonts w:ascii="Menlo" w:hAnsi="Menlo" w:cs="Menlo"/>
+        </w:rPr>
+        <w:t xml:space="preserve">## when I started before </w:t>
+      </w:r>
       <w:proofErr w:type="spellStart"/>
       <w:r>
+        <w:rPr>
+          <w:rStyle w:val="HTMLCode"/>
+          <w:rFonts w:ascii="Menlo" w:hAnsi="Menlo" w:cs="Menlo"/>
+        </w:rPr>
         <w:t>scipy</w:t>
       </w:r>
       <w:proofErr w:type="spellEnd"/>
       <w:r>
-        <w:t xml:space="preserve"> &gt;=1.19 for solve_ivp</w:t>
-      </w:r>
+        <w:rPr>
+          <w:rStyle w:val="HTMLCode"/>
+          <w:rFonts w:ascii="Menlo" w:hAnsi="Menlo" w:cs="Menlo"/>
+        </w:rPr>
+        <w:t xml:space="preserve"> was outdated &amp; requires </w:t>
+      </w:r>
+      <w:proofErr w:type="spellStart"/>
+      <w:r>
+        <w:rPr>
+          <w:rStyle w:val="HTMLCode"/>
+          <w:rFonts w:ascii="Menlo" w:hAnsi="Menlo" w:cs="Menlo"/>
+        </w:rPr>
+        <w:t>scipy</w:t>
+      </w:r>
+      <w:proofErr w:type="spellEnd"/>
+      <w:r>
+        <w:rPr>
+          <w:rStyle w:val="HTMLCode"/>
+          <w:rFonts w:ascii="Menlo" w:hAnsi="Menlo" w:cs="Menlo"/>
+        </w:rPr>
+        <w:t xml:space="preserve"> </w:t>
+      </w:r>
+      <w:r>
+        <w:rPr>
+          <w:rStyle w:val="HTMLCode"/>
+          <w:rFonts w:ascii="Menlo" w:hAnsi="Menlo" w:cs="Menlo"/>
+        </w:rPr>
+        <w:t>&gt;0</w:t>
+      </w:r>
+      <w:r>
+        <w:rPr>
+          <w:rStyle w:val="HTMLCode"/>
+          <w:rFonts w:ascii="Menlo" w:hAnsi="Menlo" w:cs="Menlo"/>
+        </w:rPr>
+        <w:t xml:space="preserve">.19 for </w:t>
+      </w:r>
+      <w:proofErr w:type="spellStart"/>
+      <w:r>
+        <w:rPr>
+          <w:rStyle w:val="HTMLCode"/>
+          <w:rFonts w:ascii="Menlo" w:hAnsi="Menlo" w:cs="Menlo"/>
+        </w:rPr>
+        <w:t>solve_ivp</w:t>
+      </w:r>
+      <w:proofErr w:type="spellEnd"/>
+      <w:r>
+        <w:rPr>
+          <w:rStyle w:val="HTMLCode"/>
+          <w:rFonts w:ascii="Menlo" w:hAnsi="Menlo" w:cs="Menlo"/>
+        </w:rPr>
+        <w:t>, now is 1.5…</w:t>
+      </w:r>
+    </w:p>
+    <w:p>
+      <w:pPr>
+        <w:pStyle w:val="HTMLPreformatted"/>
+        <w:ind w:left="720"/>
+        <w:rPr>
+          <w:rStyle w:val="HTMLCode"/>
+          <w:rFonts w:ascii="Menlo" w:hAnsi="Menlo" w:cs="Menlo"/>
+        </w:rPr>
+      </w:pPr>
+    </w:p>
+    <w:p>
+      <w:pPr>
+        <w:pStyle w:val="HTMLPreformatted"/>
+        <w:ind w:left="720"/>
+        <w:rPr>
+          <w:rStyle w:val="HTMLCode"/>
+          <w:rFonts w:ascii="Menlo" w:hAnsi="Menlo" w:cs="Menlo"/>
+        </w:rPr>
+      </w:pPr>
+      <w:r>
+        <w:rPr>
+          <w:rStyle w:val="HTMLCode"/>
+          <w:rFonts w:ascii="Menlo" w:hAnsi="Menlo" w:cs="Menlo"/>
+        </w:rPr>
+        <w:t xml:space="preserve"># </w:t>
+      </w:r>
+      <w:proofErr w:type="gramStart"/>
+      <w:r>
+        <w:rPr>
+          <w:rStyle w:val="HTMLCode"/>
+          <w:rFonts w:ascii="Menlo" w:hAnsi="Menlo" w:cs="Menlo"/>
+        </w:rPr>
+        <w:t>if</w:t>
+      </w:r>
+      <w:proofErr w:type="gramEnd"/>
+      <w:r>
+        <w:rPr>
+          <w:rStyle w:val="HTMLCode"/>
+          <w:rFonts w:ascii="Menlo" w:hAnsi="Menlo" w:cs="Menlo"/>
+        </w:rPr>
+        <w:t xml:space="preserve"> we run</w:t>
+      </w:r>
+    </w:p>
+    <w:p>
+      <w:pPr>
+        <w:pStyle w:val="HTMLPreformatted"/>
+        <w:ind w:left="720"/>
+        <w:rPr>
+          <w:rStyle w:val="HTMLCode"/>
+          <w:rFonts w:ascii="Menlo" w:hAnsi="Menlo" w:cs="Menlo"/>
+        </w:rPr>
+      </w:pPr>
+      <w:r>
+        <w:rPr>
+          <w:rStyle w:val="HTMLCode"/>
+          <w:rFonts w:ascii="Menlo" w:hAnsi="Menlo" w:cs="Menlo"/>
+        </w:rPr>
+        <w:t>python3 test_imports_version.py</w:t>
+      </w:r>
+    </w:p>
+    <w:p>
+      <w:pPr>
+        <w:pStyle w:val="HTMLPreformatted"/>
+        <w:ind w:left="720"/>
+        <w:rPr>
+          <w:rStyle w:val="HTMLCode"/>
+          <w:rFonts w:ascii="Menlo" w:hAnsi="Menlo" w:cs="Menlo"/>
+        </w:rPr>
+      </w:pPr>
+    </w:p>
+    <w:p>
+      <w:pPr>
+        <w:pStyle w:val="HTMLPreformatted"/>
+        <w:ind w:left="720"/>
+        <w:rPr>
+          <w:rStyle w:val="HTMLCode"/>
+          <w:rFonts w:ascii="Menlo" w:hAnsi="Menlo" w:cs="Menlo"/>
+        </w:rPr>
+      </w:pPr>
+      <w:r>
+        <w:rPr>
+          <w:rStyle w:val="HTMLCode"/>
+          <w:rFonts w:ascii="Menlo" w:hAnsi="Menlo" w:cs="Menlo"/>
+        </w:rPr>
+        <w:t>Imported Version</w:t>
+      </w:r>
+    </w:p>
+    <w:p>
+      <w:pPr>
+        <w:pStyle w:val="HTMLPreformatted"/>
+        <w:ind w:left="720"/>
+        <w:rPr>
+          <w:rStyle w:val="HTMLCode"/>
+          <w:rFonts w:ascii="Menlo" w:hAnsi="Menlo" w:cs="Menlo"/>
+        </w:rPr>
+      </w:pPr>
+      <w:r>
+        <w:rPr>
+          <w:rStyle w:val="HTMLCode"/>
+          <w:rFonts w:ascii="Menlo" w:hAnsi="Menlo" w:cs="Menlo"/>
+        </w:rPr>
+        <w:t>re 2.2.1</w:t>
+      </w:r>
+    </w:p>
+    <w:p>
+      <w:pPr>
+        <w:pStyle w:val="HTMLPreformatted"/>
+        <w:ind w:left="720"/>
+        <w:rPr>
+          <w:rStyle w:val="HTMLCode"/>
+          <w:rFonts w:ascii="Menlo" w:hAnsi="Menlo" w:cs="Menlo"/>
+        </w:rPr>
+      </w:pPr>
+      <w:proofErr w:type="spellStart"/>
+      <w:r>
+        <w:rPr>
+          <w:rStyle w:val="HTMLCode"/>
+          <w:rFonts w:ascii="Menlo" w:hAnsi="Menlo" w:cs="Menlo"/>
+        </w:rPr>
+        <w:t>argparse</w:t>
+      </w:r>
+      <w:proofErr w:type="spellEnd"/>
+      <w:r>
+        <w:rPr>
+          <w:rStyle w:val="HTMLCode"/>
+          <w:rFonts w:ascii="Menlo" w:hAnsi="Menlo" w:cs="Menlo"/>
+        </w:rPr>
+        <w:t xml:space="preserve"> 1.1</w:t>
+      </w:r>
+    </w:p>
+    <w:p>
+      <w:pPr>
+        <w:pStyle w:val="HTMLPreformatted"/>
+        <w:ind w:left="720"/>
+        <w:rPr>
+          <w:rStyle w:val="HTMLCode"/>
+          <w:rFonts w:ascii="Menlo" w:hAnsi="Menlo" w:cs="Menlo"/>
+        </w:rPr>
+      </w:pPr>
+      <w:proofErr w:type="spellStart"/>
+      <w:r>
+        <w:rPr>
+          <w:rStyle w:val="HTMLCode"/>
+          <w:rFonts w:ascii="Menlo" w:hAnsi="Menlo" w:cs="Menlo"/>
+        </w:rPr>
+        <w:lastRenderedPageBreak/>
+        <w:t>scipy</w:t>
+      </w:r>
+      <w:proofErr w:type="spellEnd"/>
+      <w:r>
+        <w:rPr>
+          <w:rStyle w:val="HTMLCode"/>
+          <w:rFonts w:ascii="Menlo" w:hAnsi="Menlo" w:cs="Menlo"/>
+        </w:rPr>
+        <w:t xml:space="preserve"> 1.5.4</w:t>
+      </w:r>
+    </w:p>
+    <w:p>
+      <w:pPr>
+        <w:pStyle w:val="HTMLPreformatted"/>
+        <w:ind w:left="720"/>
+        <w:rPr>
+          <w:rStyle w:val="HTMLCode"/>
+          <w:rFonts w:ascii="Menlo" w:hAnsi="Menlo" w:cs="Menlo"/>
+        </w:rPr>
+      </w:pPr>
+      <w:proofErr w:type="spellStart"/>
+      <w:r>
+        <w:rPr>
+          <w:rStyle w:val="HTMLCode"/>
+          <w:rFonts w:ascii="Menlo" w:hAnsi="Menlo" w:cs="Menlo"/>
+        </w:rPr>
+        <w:t>setuptools</w:t>
+      </w:r>
+      <w:proofErr w:type="spellEnd"/>
+      <w:r>
+        <w:rPr>
+          <w:rStyle w:val="HTMLCode"/>
+          <w:rFonts w:ascii="Menlo" w:hAnsi="Menlo" w:cs="Menlo"/>
+        </w:rPr>
+        <w:t xml:space="preserve"> 39.0.1</w:t>
+      </w:r>
+    </w:p>
+    <w:p>
+      <w:pPr>
+        <w:pStyle w:val="HTMLPreformatted"/>
+        <w:ind w:left="720"/>
+        <w:rPr>
+          <w:rStyle w:val="HTMLCode"/>
+          <w:rFonts w:ascii="Menlo" w:hAnsi="Menlo" w:cs="Menlo"/>
+        </w:rPr>
+      </w:pPr>
+      <w:r>
+        <w:rPr>
+          <w:rStyle w:val="HTMLCode"/>
+          <w:rFonts w:ascii="Menlo" w:hAnsi="Menlo" w:cs="Menlo"/>
+        </w:rPr>
+        <w:t>matplotlib 3.0.3</w:t>
+      </w:r>
+    </w:p>
+    <w:p>
+      <w:pPr>
+        <w:pStyle w:val="HTMLPreformatted"/>
+        <w:ind w:left="720"/>
+        <w:rPr>
+          <w:rStyle w:val="HTMLCode"/>
+          <w:rFonts w:ascii="Menlo" w:hAnsi="Menlo" w:cs="Menlo"/>
+        </w:rPr>
+      </w:pPr>
+      <w:proofErr w:type="spellStart"/>
+      <w:r>
+        <w:rPr>
+          <w:rStyle w:val="HTMLCode"/>
+          <w:rFonts w:ascii="Menlo" w:hAnsi="Menlo" w:cs="Menlo"/>
+        </w:rPr>
+        <w:t>pathlib</w:t>
+      </w:r>
+      <w:proofErr w:type="spellEnd"/>
+      <w:r>
+        <w:rPr>
+          <w:rStyle w:val="HTMLCode"/>
+          <w:rFonts w:ascii="Menlo" w:hAnsi="Menlo" w:cs="Menlo"/>
+        </w:rPr>
+        <w:t xml:space="preserve"> does not have version info</w:t>
+      </w:r>
+    </w:p>
+    <w:p>
+      <w:pPr>
+        <w:pStyle w:val="HTMLPreformatted"/>
+        <w:ind w:left="720"/>
+        <w:rPr>
+          <w:rStyle w:val="HTMLCode"/>
+          <w:rFonts w:ascii="Menlo" w:hAnsi="Menlo" w:cs="Menlo"/>
+        </w:rPr>
+      </w:pPr>
+      <w:r>
+        <w:rPr>
+          <w:rStyle w:val="HTMLCode"/>
+          <w:rFonts w:ascii="Menlo" w:hAnsi="Menlo" w:cs="Menlo"/>
+        </w:rPr>
+        <w:t>json 2.0.9</w:t>
+      </w:r>
+    </w:p>
+    <w:p>
+      <w:pPr>
+        <w:pStyle w:val="HTMLPreformatted"/>
+        <w:ind w:left="720"/>
+        <w:rPr>
+          <w:rStyle w:val="HTMLCode"/>
+          <w:rFonts w:ascii="Menlo" w:hAnsi="Menlo" w:cs="Menlo"/>
+        </w:rPr>
+      </w:pPr>
+      <w:r>
+        <w:rPr>
+          <w:rStyle w:val="HTMLCode"/>
+          <w:rFonts w:ascii="Menlo" w:hAnsi="Menlo" w:cs="Menlo"/>
+        </w:rPr>
+        <w:t xml:space="preserve">sys 3.6.7 (default, Oct 22 2018, 11:32:17) </w:t>
+      </w:r>
+    </w:p>
+    <w:p>
+      <w:pPr>
+        <w:pStyle w:val="HTMLPreformatted"/>
+        <w:ind w:left="720"/>
+        <w:rPr>
+          <w:rStyle w:val="HTMLCode"/>
+          <w:rFonts w:ascii="Menlo" w:hAnsi="Menlo" w:cs="Menlo"/>
+        </w:rPr>
+      </w:pPr>
+      <w:r>
+        <w:rPr>
+          <w:rStyle w:val="HTMLCode"/>
+          <w:rFonts w:ascii="Menlo" w:hAnsi="Menlo" w:cs="Menlo"/>
+        </w:rPr>
+        <w:t>[GCC 8.2.0]</w:t>
+      </w:r>
+    </w:p>
+    <w:p>
+      <w:pPr>
+        <w:pStyle w:val="HTMLPreformatted"/>
+        <w:ind w:left="720"/>
+        <w:rPr>
+          <w:rStyle w:val="HTMLCode"/>
+          <w:rFonts w:ascii="Menlo" w:hAnsi="Menlo" w:cs="Menlo"/>
+        </w:rPr>
+      </w:pPr>
+      <w:proofErr w:type="spellStart"/>
+      <w:r>
+        <w:rPr>
+          <w:rStyle w:val="HTMLCode"/>
+          <w:rFonts w:ascii="Menlo" w:hAnsi="Menlo" w:cs="Menlo"/>
+        </w:rPr>
+        <w:t>shutil</w:t>
+      </w:r>
+      <w:proofErr w:type="spellEnd"/>
+      <w:r>
+        <w:rPr>
+          <w:rStyle w:val="HTMLCode"/>
+          <w:rFonts w:ascii="Menlo" w:hAnsi="Menlo" w:cs="Menlo"/>
+        </w:rPr>
+        <w:t xml:space="preserve"> does not have version info</w:t>
+      </w:r>
+    </w:p>
+    <w:p>
+      <w:pPr>
+        <w:pStyle w:val="HTMLPreformatted"/>
+        <w:ind w:left="720"/>
+        <w:rPr>
+          <w:rStyle w:val="HTMLCode"/>
+          <w:rFonts w:ascii="Menlo" w:hAnsi="Menlo" w:cs="Menlo"/>
+        </w:rPr>
+      </w:pPr>
+      <w:r>
+        <w:rPr>
+          <w:rStyle w:val="HTMLCode"/>
+          <w:rFonts w:ascii="Menlo" w:hAnsi="Menlo" w:cs="Menlo"/>
+        </w:rPr>
+        <w:t>datetime does not have version info</w:t>
+      </w:r>
+    </w:p>
+    <w:p>
+      <w:pPr>
+        <w:pStyle w:val="HTMLPreformatted"/>
+        <w:ind w:left="720"/>
+        <w:rPr>
+          <w:rStyle w:val="HTMLCode"/>
+          <w:rFonts w:ascii="Menlo" w:hAnsi="Menlo" w:cs="Menlo"/>
+        </w:rPr>
+      </w:pPr>
+      <w:proofErr w:type="spellStart"/>
+      <w:r>
+        <w:rPr>
+          <w:rStyle w:val="HTMLCode"/>
+          <w:rFonts w:ascii="Menlo" w:hAnsi="Menlo" w:cs="Menlo"/>
+        </w:rPr>
+        <w:t>numpy</w:t>
+      </w:r>
+      <w:proofErr w:type="spellEnd"/>
+      <w:r>
+        <w:rPr>
+          <w:rStyle w:val="HTMLCode"/>
+          <w:rFonts w:ascii="Menlo" w:hAnsi="Menlo" w:cs="Menlo"/>
+        </w:rPr>
+        <w:t xml:space="preserve"> 1.19.5</w:t>
+      </w:r>
+    </w:p>
+    <w:p>
+      <w:pPr>
+        <w:pStyle w:val="HTMLPreformatted"/>
+        <w:ind w:left="720"/>
+        <w:rPr>
+          <w:rStyle w:val="HTMLCode"/>
+          <w:rFonts w:ascii="Menlo" w:hAnsi="Menlo" w:cs="Menlo"/>
+        </w:rPr>
+      </w:pPr>
+      <w:proofErr w:type="spellStart"/>
+      <w:r>
+        <w:rPr>
+          <w:rStyle w:val="HTMLCode"/>
+          <w:rFonts w:ascii="Menlo" w:hAnsi="Menlo" w:cs="Menlo"/>
+        </w:rPr>
+        <w:t>sympy</w:t>
+      </w:r>
+      <w:proofErr w:type="spellEnd"/>
+      <w:r>
+        <w:rPr>
+          <w:rStyle w:val="HTMLCode"/>
+          <w:rFonts w:ascii="Menlo" w:hAnsi="Menlo" w:cs="Menlo"/>
+        </w:rPr>
+        <w:t xml:space="preserve"> 1.8</w:t>
+      </w:r>
+    </w:p>
+    <w:p>
+      <w:pPr>
+        <w:pStyle w:val="HTMLPreformatted"/>
+        <w:ind w:left="720"/>
+        <w:rPr>
+          <w:rStyle w:val="HTMLCode"/>
+          <w:rFonts w:ascii="Menlo" w:hAnsi="Menlo" w:cs="Menlo"/>
+        </w:rPr>
+      </w:pPr>
+      <w:proofErr w:type="spellStart"/>
+      <w:r>
+        <w:rPr>
+          <w:rStyle w:val="HTMLCode"/>
+          <w:rFonts w:ascii="Menlo" w:hAnsi="Menlo" w:cs="Menlo"/>
+        </w:rPr>
+        <w:t>imageio</w:t>
+      </w:r>
+      <w:proofErr w:type="spellEnd"/>
+      <w:r>
+        <w:rPr>
+          <w:rStyle w:val="HTMLCode"/>
+          <w:rFonts w:ascii="Menlo" w:hAnsi="Menlo" w:cs="Menlo"/>
+        </w:rPr>
+        <w:t xml:space="preserve"> 2.9.0</w:t>
+      </w:r>
+    </w:p>
+    <w:p>
+      <w:pPr>
+        <w:pStyle w:val="HTMLPreformatted"/>
+        <w:ind w:left="720"/>
+        <w:rPr>
+          <w:rStyle w:val="HTMLCode"/>
+          <w:rFonts w:ascii="Menlo" w:hAnsi="Menlo" w:cs="Menlo"/>
+        </w:rPr>
+      </w:pPr>
+      <w:proofErr w:type="spellStart"/>
+      <w:r>
+        <w:rPr>
+          <w:rStyle w:val="HTMLCode"/>
+          <w:rFonts w:ascii="Menlo" w:hAnsi="Menlo" w:cs="Menlo"/>
+        </w:rPr>
+        <w:t>importlib</w:t>
+      </w:r>
+      <w:proofErr w:type="spellEnd"/>
+      <w:r>
+        <w:rPr>
+          <w:rStyle w:val="HTMLCode"/>
+          <w:rFonts w:ascii="Menlo" w:hAnsi="Menlo" w:cs="Menlo"/>
+        </w:rPr>
+        <w:t xml:space="preserve"> does not have version info</w:t>
+      </w:r>
+    </w:p>
+    <w:p>
+      <w:pPr>
+        <w:pStyle w:val="HTMLPreformatted"/>
+        <w:ind w:left="720"/>
+        <w:rPr>
+          <w:rStyle w:val="HTMLCode"/>
+          <w:rFonts w:ascii="Menlo" w:hAnsi="Menlo" w:cs="Menlo"/>
+        </w:rPr>
+      </w:pPr>
+    </w:p>
+    <w:p>
+      <w:pPr>
+        <w:pStyle w:val="HTMLPreformatted"/>
+        <w:ind w:left="720"/>
+        <w:rPr>
+          <w:rStyle w:val="HTMLCode"/>
+          <w:rFonts w:ascii="Menlo" w:hAnsi="Menlo" w:cs="Menlo"/>
+        </w:rPr>
+      </w:pPr>
+    </w:p>
+    <w:p>
+      <w:pPr>
+        <w:pStyle w:val="HTMLPreformatted"/>
+        <w:ind w:left="720"/>
+        <w:rPr>
+          <w:rStyle w:val="HTMLCode"/>
+          <w:rFonts w:ascii="Menlo" w:hAnsi="Menlo" w:cs="Menlo"/>
+        </w:rPr>
+      </w:pPr>
+      <w:r>
+        <w:rPr>
+          <w:rStyle w:val="HTMLCode"/>
+          <w:rFonts w:ascii="Menlo" w:hAnsi="Menlo" w:cs="Menlo"/>
+        </w:rPr>
+        <w:t xml:space="preserve"> 10 of 14 imported libraries provide '__version__' or 'version' </w:t>
+      </w:r>
+    </w:p>
+    <w:p>
+      <w:pPr>
+        <w:pStyle w:val="HTMLPreformatted"/>
+        <w:ind w:left="720"/>
+        <w:rPr>
+          <w:rStyle w:val="HTMLCode"/>
+          <w:rFonts w:ascii="Menlo" w:hAnsi="Menlo" w:cs="Menlo"/>
+        </w:rPr>
+      </w:pPr>
+      <w:r>
+        <w:rPr>
+          <w:rStyle w:val="HTMLCode"/>
+          <w:rFonts w:ascii="Menlo" w:hAnsi="Menlo" w:cs="Menlo"/>
+        </w:rPr>
+        <w:t>&amp; 13 out of 13 lines imported from requirements</w:t>
+      </w:r>
+    </w:p>
+    <w:p>
+      <w:pPr>
+        <w:pStyle w:val="HTMLPreformatted"/>
+        <w:ind w:left="720"/>
+        <w:rPr>
+          <w:rStyle w:val="HTMLCode"/>
+          <w:rFonts w:ascii="Menlo" w:hAnsi="Menlo" w:cs="Menlo"/>
+        </w:rPr>
+      </w:pPr>
+    </w:p>
+    <w:p>
+      <w:pPr>
+        <w:rPr>
+          <w:rStyle w:val="HTMLCode"/>
+          <w:rFonts w:ascii="Menlo" w:eastAsiaTheme="minorHAnsi" w:hAnsi="Menlo" w:cs="Menlo"/>
+        </w:rPr>
+      </w:pPr>
     </w:p>
     <w:p/>
     <w:p/>
@@ -1196,10 +2500,71 @@
         </w:rPr>
       </w:pPr>
     </w:p>
+    <w:p>
+      <w:pPr>
+        <w:pStyle w:val="HTMLPreformatted"/>
+        <w:ind w:left="720"/>
+        <w:rPr>
+          <w:rStyle w:val="HTMLCode"/>
+          <w:rFonts w:ascii="Menlo" w:hAnsi="Menlo" w:cs="Menlo"/>
+        </w:rPr>
+      </w:pPr>
+    </w:p>
+    <w:p>
+      <w:pPr>
+        <w:pStyle w:val="HTMLPreformatted"/>
+        <w:ind w:left="720"/>
+        <w:rPr>
+          <w:rStyle w:val="HTMLCode"/>
+          <w:rFonts w:ascii="Menlo" w:hAnsi="Menlo" w:cs="Menlo"/>
+        </w:rPr>
+      </w:pPr>
+      <w:r>
+        <w:rPr>
+          <w:rStyle w:val="HTMLCode"/>
+          <w:rFonts w:ascii="Menlo" w:hAnsi="Menlo" w:cs="Menlo"/>
+        </w:rPr>
+        <w:drawing>
+          <wp:inline distT="0" distB="0" distL="0" distR="0" wp14:anchorId="7B23B4A2" wp14:editId="1311A578">
+            <wp:extent cx="5943600" cy="1560830"/>
+            <wp:effectExtent l="0" t="0" r="0" b="1270"/>
+            <wp:docPr id="15" name="Picture 15"/>
+            <wp:cNvGraphicFramePr>
+              <a:graphicFrameLocks xmlns:a="http://schemas.openxmlformats.org/drawingml/2006/main" noChangeAspect="1"/>
+            </wp:cNvGraphicFramePr>
+            <a:graphic xmlns:a="http://schemas.openxmlformats.org/drawingml/2006/main">
+              <a:graphicData uri="http://schemas.openxmlformats.org/drawingml/2006/picture">
+                <pic:pic xmlns:pic="http://schemas.openxmlformats.org/drawingml/2006/picture">
+                  <pic:nvPicPr>
+                    <pic:cNvPr id="1" name=""/>
+                    <pic:cNvPicPr/>
+                  </pic:nvPicPr>
+                  <pic:blipFill>
+                    <a:blip r:embed="rId14"/>
+                    <a:stretch>
+                      <a:fillRect/>
+                    </a:stretch>
+                  </pic:blipFill>
+                  <pic:spPr>
+                    <a:xfrm>
+                      <a:off x="0" y="0"/>
+                      <a:ext cx="5943600" cy="1560830"/>
+                    </a:xfrm>
+                    <a:prstGeom prst="rect">
+                      <a:avLst/>
+                    </a:prstGeom>
+                  </pic:spPr>
+                </pic:pic>
+              </a:graphicData>
+            </a:graphic>
+          </wp:inline>
+        </w:drawing>
+      </w:r>
+    </w:p>
     <w:sectPr>
-      <w:headerReference w:type="default" r:id="rId14"/>
-      <w:footerReference w:type="even" r:id="rId15"/>
-      <w:footerReference w:type="default" r:id="rId16"/>
+      <w:headerReference w:type="default" r:id="rId15"/>
+      <w:footerReference w:type="even" r:id="rId16"/>
+      <w:footerReference w:type="default" r:id="rId17"/>
       <w:pgSz w:w="12240" w:h="15840"/>
       <w:pgMar w:top="1440" w:right="1440" w:bottom="1440" w:left="1440" w:header="720" w:footer="720" w:gutter="0"/>
       <w:cols w:space="720"/>

</xml_diff>

<commit_message>
reorg gifs to keep
will pull timeseries tom
</commit_message>
<xml_diff>
--- a/documentation/Procedure_Lewis_Lab.docx
+++ b/documentation/Procedure_Lewis_Lab.docx
@@ -80,7 +80,19 @@
           <w:rPr>
             <w:rStyle w:val="Hyperlink"/>
           </w:rPr>
-          <w:t>https://depts.washington.edu/amath/priv</w:t>
+          <w:t>https://depts.was</w:t>
+        </w:r>
+        <w:r>
+          <w:rPr>
+            <w:rStyle w:val="Hyperlink"/>
+          </w:rPr>
+          <w:t>g</w:t>
+        </w:r>
+        <w:r>
+          <w:rPr>
+            <w:rStyle w:val="Hyperlink"/>
+          </w:rPr>
+          <w:t>ton.edu/amath/priv</w:t>
         </w:r>
         <w:r>
           <w:rPr>
@@ -96,6 +108,16 @@
         </w:r>
       </w:hyperlink>
     </w:p>
+    <w:p>
+      <w:hyperlink r:id="rId9" w:history="1">
+        <w:r>
+          <w:rPr>
+            <w:rStyle w:val="Hyperlink"/>
+          </w:rPr>
+          <w:t>https://depts.washington.edu/amath/private/computing/computing/status.html</w:t>
+        </w:r>
+      </w:hyperlink>
+    </w:p>
     <w:p/>
     <w:p/>
     <w:p>
@@ -820,92 +842,6 @@
             <wp:extent cx="5943600" cy="3315335"/>
             <wp:effectExtent l="0" t="0" r="0" b="0"/>
             <wp:docPr id="5" name="Picture 5"/>
-            <wp:cNvGraphicFramePr>
-              <a:graphicFrameLocks xmlns:a="http://schemas.openxmlformats.org/drawingml/2006/main" noChangeAspect="1"/>
-            </wp:cNvGraphicFramePr>
-            <a:graphic xmlns:a="http://schemas.openxmlformats.org/drawingml/2006/main">
-              <a:graphicData uri="http://schemas.openxmlformats.org/drawingml/2006/picture">
-                <pic:pic xmlns:pic="http://schemas.openxmlformats.org/drawingml/2006/picture">
-                  <pic:nvPicPr>
-                    <pic:cNvPr id="1" name=""/>
-                    <pic:cNvPicPr/>
-                  </pic:nvPicPr>
-                  <pic:blipFill>
-                    <a:blip r:embed="rId9"/>
-                    <a:stretch>
-                      <a:fillRect/>
-                    </a:stretch>
-                  </pic:blipFill>
-                  <pic:spPr>
-                    <a:xfrm>
-                      <a:off x="0" y="0"/>
-                      <a:ext cx="5943600" cy="3315335"/>
-                    </a:xfrm>
-                    <a:prstGeom prst="rect">
-                      <a:avLst/>
-                    </a:prstGeom>
-                  </pic:spPr>
-                </pic:pic>
-              </a:graphicData>
-            </a:graphic>
-          </wp:inline>
-        </w:drawing>
-      </w:r>
-    </w:p>
-    <w:p/>
-    <w:p/>
-    <w:p>
-      <w:r>
-        <w:t>Get the https: clone link from:</w:t>
-      </w:r>
-    </w:p>
-    <w:p>
-      <w:pPr>
-        <w:ind w:left="720"/>
-        <w:rPr>
-          <w:rStyle w:val="HTMLCode"/>
-          <w:rFonts w:ascii="Menlo" w:eastAsiaTheme="minorHAnsi" w:hAnsi="Menlo" w:cs="Menlo"/>
-        </w:rPr>
-      </w:pPr>
-      <w:r>
-        <w:rPr>
-          <w:rStyle w:val="HTMLCode"/>
-          <w:rFonts w:ascii="Menlo" w:eastAsiaTheme="minorHAnsi" w:hAnsi="Menlo" w:cs="Menlo"/>
-        </w:rPr>
-        <w:t>https://github.com/chriswilly/kuramoto-osc</w:t>
-      </w:r>
-    </w:p>
-    <w:p>
-      <w:pPr>
-        <w:ind w:left="720"/>
-        <w:rPr>
-          <w:rFonts w:ascii="Menlo" w:hAnsi="Menlo" w:cs="Menlo"/>
-        </w:rPr>
-      </w:pPr>
-    </w:p>
-    <w:p>
-      <w:pPr>
-        <w:ind w:left="720"/>
-        <w:rPr>
-          <w:rFonts w:ascii="Menlo" w:hAnsi="Menlo" w:cs="Menlo"/>
-        </w:rPr>
-      </w:pPr>
-    </w:p>
-    <w:p>
-      <w:pPr>
-        <w:rPr>
-          <w:rFonts w:ascii="Menlo" w:hAnsi="Menlo" w:cs="Menlo"/>
-        </w:rPr>
-      </w:pPr>
-      <w:r>
-        <w:rPr>
-          <w:rFonts w:ascii="Menlo" w:hAnsi="Menlo" w:cs="Menlo"/>
-        </w:rPr>
-        <w:drawing>
-          <wp:inline distT="0" distB="0" distL="0" distR="0" wp14:anchorId="6F891013" wp14:editId="783A8968">
-            <wp:extent cx="5943600" cy="2389505"/>
-            <wp:effectExtent l="0" t="0" r="0" b="0"/>
-            <wp:docPr id="1" name="Picture 1"/>
             <wp:cNvGraphicFramePr>
               <a:graphicFrameLocks xmlns:a="http://schemas.openxmlformats.org/drawingml/2006/main" noChangeAspect="1"/>
             </wp:cNvGraphicFramePr>
@@ -925,6 +861,92 @@
                   <pic:spPr>
                     <a:xfrm>
                       <a:off x="0" y="0"/>
+                      <a:ext cx="5943600" cy="3315335"/>
+                    </a:xfrm>
+                    <a:prstGeom prst="rect">
+                      <a:avLst/>
+                    </a:prstGeom>
+                  </pic:spPr>
+                </pic:pic>
+              </a:graphicData>
+            </a:graphic>
+          </wp:inline>
+        </w:drawing>
+      </w:r>
+    </w:p>
+    <w:p/>
+    <w:p/>
+    <w:p>
+      <w:r>
+        <w:t>Get the https: clone link from:</w:t>
+      </w:r>
+    </w:p>
+    <w:p>
+      <w:pPr>
+        <w:ind w:left="720"/>
+        <w:rPr>
+          <w:rStyle w:val="HTMLCode"/>
+          <w:rFonts w:ascii="Menlo" w:eastAsiaTheme="minorHAnsi" w:hAnsi="Menlo" w:cs="Menlo"/>
+        </w:rPr>
+      </w:pPr>
+      <w:r>
+        <w:rPr>
+          <w:rStyle w:val="HTMLCode"/>
+          <w:rFonts w:ascii="Menlo" w:eastAsiaTheme="minorHAnsi" w:hAnsi="Menlo" w:cs="Menlo"/>
+        </w:rPr>
+        <w:t>https://github.com/chriswilly/kuramoto-osc</w:t>
+      </w:r>
+    </w:p>
+    <w:p>
+      <w:pPr>
+        <w:ind w:left="720"/>
+        <w:rPr>
+          <w:rFonts w:ascii="Menlo" w:hAnsi="Menlo" w:cs="Menlo"/>
+        </w:rPr>
+      </w:pPr>
+    </w:p>
+    <w:p>
+      <w:pPr>
+        <w:ind w:left="720"/>
+        <w:rPr>
+          <w:rFonts w:ascii="Menlo" w:hAnsi="Menlo" w:cs="Menlo"/>
+        </w:rPr>
+      </w:pPr>
+    </w:p>
+    <w:p>
+      <w:pPr>
+        <w:rPr>
+          <w:rFonts w:ascii="Menlo" w:hAnsi="Menlo" w:cs="Menlo"/>
+        </w:rPr>
+      </w:pPr>
+      <w:r>
+        <w:rPr>
+          <w:rFonts w:ascii="Menlo" w:hAnsi="Menlo" w:cs="Menlo"/>
+        </w:rPr>
+        <w:drawing>
+          <wp:inline distT="0" distB="0" distL="0" distR="0" wp14:anchorId="6F891013" wp14:editId="783A8968">
+            <wp:extent cx="5943600" cy="2389505"/>
+            <wp:effectExtent l="0" t="0" r="0" b="0"/>
+            <wp:docPr id="1" name="Picture 1"/>
+            <wp:cNvGraphicFramePr>
+              <a:graphicFrameLocks xmlns:a="http://schemas.openxmlformats.org/drawingml/2006/main" noChangeAspect="1"/>
+            </wp:cNvGraphicFramePr>
+            <a:graphic xmlns:a="http://schemas.openxmlformats.org/drawingml/2006/main">
+              <a:graphicData uri="http://schemas.openxmlformats.org/drawingml/2006/picture">
+                <pic:pic xmlns:pic="http://schemas.openxmlformats.org/drawingml/2006/picture">
+                  <pic:nvPicPr>
+                    <pic:cNvPr id="1" name=""/>
+                    <pic:cNvPicPr/>
+                  </pic:nvPicPr>
+                  <pic:blipFill>
+                    <a:blip r:embed="rId11"/>
+                    <a:stretch>
+                      <a:fillRect/>
+                    </a:stretch>
+                  </pic:blipFill>
+                  <pic:spPr>
+                    <a:xfrm>
+                      <a:off x="0" y="0"/>
                       <a:ext cx="5943600" cy="2389505"/>
                     </a:xfrm>
                     <a:prstGeom prst="rect">
@@ -976,7 +998,7 @@
         </w:rPr>
         <w:t xml:space="preserve"> clone </w:t>
       </w:r>
-      <w:hyperlink r:id="rId11" w:history="1">
+      <w:hyperlink r:id="rId12" w:history="1">
         <w:r>
           <w:rPr>
             <w:rStyle w:val="Hyperlink"/>
@@ -1138,7 +1160,7 @@
                     <pic:cNvPicPr/>
                   </pic:nvPicPr>
                   <pic:blipFill>
-                    <a:blip r:embed="rId12"/>
+                    <a:blip r:embed="rId13"/>
                     <a:stretch>
                       <a:fillRect/>
                     </a:stretch>
@@ -1341,7 +1363,7 @@
           <w:rStyle w:val="HTMLCode"/>
           <w:rFonts w:ascii="Menlo" w:hAnsi="Menlo" w:cs="Menlo"/>
         </w:rPr>
-        <w:t>initials_day</w:t>
+        <w:t>new_branch_name</w:t>
       </w:r>
       <w:proofErr w:type="spellEnd"/>
       <w:r>
@@ -1527,7 +1549,7 @@
           <w:rStyle w:val="HTMLCode"/>
           <w:rFonts w:ascii="Menlo" w:hAnsi="Menlo" w:cs="Menlo"/>
         </w:rPr>
-        <w:t>initials_day</w:t>
+        <w:t>new_branch_name</w:t>
       </w:r>
       <w:proofErr w:type="spellEnd"/>
       <w:r>
@@ -1599,11 +1621,312 @@
     </w:p>
     <w:p/>
     <w:p>
+      <w:pPr>
+        <w:pStyle w:val="HTMLPreformatted"/>
+        <w:ind w:left="720"/>
+        <w:rPr>
+          <w:rStyle w:val="HTMLCode"/>
+          <w:rFonts w:ascii="Menlo" w:hAnsi="Menlo" w:cs="Menlo"/>
+        </w:rPr>
+      </w:pPr>
+      <w:proofErr w:type="spellStart"/>
+      <w:r>
+        <w:rPr>
+          <w:rStyle w:val="HTMLCode"/>
+          <w:rFonts w:ascii="Menlo" w:hAnsi="Menlo" w:cs="Menlo"/>
+        </w:rPr>
+        <w:t>ssh</w:t>
+      </w:r>
+      <w:proofErr w:type="spellEnd"/>
+      <w:r>
+        <w:rPr>
+          <w:rStyle w:val="HTMLCode"/>
+          <w:rFonts w:ascii="Menlo" w:hAnsi="Menlo" w:cs="Menlo"/>
+        </w:rPr>
+        <w:t xml:space="preserve"> myuwnetid@server.amath.washington.edu</w:t>
+      </w:r>
+    </w:p>
+    <w:p>
+      <w:pPr>
+        <w:pStyle w:val="HTMLPreformatted"/>
+        <w:ind w:left="720"/>
+        <w:rPr>
+          <w:rStyle w:val="HTMLCode"/>
+          <w:rFonts w:ascii="Menlo" w:hAnsi="Menlo" w:cs="Menlo"/>
+        </w:rPr>
+      </w:pPr>
+    </w:p>
+    <w:p>
+      <w:pPr>
+        <w:pStyle w:val="HTMLPreformatted"/>
+        <w:ind w:left="720"/>
+        <w:rPr>
+          <w:rStyle w:val="HTMLCode"/>
+          <w:rFonts w:ascii="Menlo" w:hAnsi="Menlo" w:cs="Menlo"/>
+        </w:rPr>
+      </w:pPr>
+      <w:proofErr w:type="spellStart"/>
+      <w:r>
+        <w:rPr>
+          <w:rStyle w:val="HTMLCode"/>
+          <w:rFonts w:ascii="Menlo" w:hAnsi="Menlo" w:cs="Menlo"/>
+        </w:rPr>
+        <w:t>nohup</w:t>
+      </w:r>
+      <w:proofErr w:type="spellEnd"/>
+      <w:r>
+        <w:rPr>
+          <w:rStyle w:val="HTMLCode"/>
+          <w:rFonts w:ascii="Menlo" w:hAnsi="Menlo" w:cs="Menlo"/>
+        </w:rPr>
+        <w:t xml:space="preserve"> nice -n7 </w:t>
+      </w:r>
+      <w:proofErr w:type="spellStart"/>
+      <w:r>
+        <w:rPr>
+          <w:rStyle w:val="HTMLCode"/>
+          <w:rFonts w:ascii="Menlo" w:hAnsi="Menlo" w:cs="Menlo"/>
+        </w:rPr>
+        <w:t>ionice</w:t>
+      </w:r>
+      <w:proofErr w:type="spellEnd"/>
+      <w:r>
+        <w:rPr>
+          <w:rStyle w:val="HTMLCode"/>
+          <w:rFonts w:ascii="Menlo" w:hAnsi="Menlo" w:cs="Menlo"/>
+        </w:rPr>
+        <w:t xml:space="preserve"> -c2 -n7 (command -</w:t>
+      </w:r>
+      <w:proofErr w:type="spellStart"/>
+      <w:r>
+        <w:rPr>
+          <w:rStyle w:val="HTMLCode"/>
+          <w:rFonts w:ascii="Menlo" w:hAnsi="Menlo" w:cs="Menlo"/>
+        </w:rPr>
+        <w:t>args</w:t>
+      </w:r>
+      <w:proofErr w:type="spellEnd"/>
+      <w:proofErr w:type="gramStart"/>
+      <w:r>
+        <w:rPr>
+          <w:rStyle w:val="HTMLCode"/>
+          <w:rFonts w:ascii="Menlo" w:hAnsi="Menlo" w:cs="Menlo"/>
+        </w:rPr>
+        <w:t>...)&amp;</w:t>
+      </w:r>
+      <w:proofErr w:type="gramEnd"/>
+    </w:p>
+    <w:p>
+      <w:pPr>
+        <w:pStyle w:val="HTMLPreformatted"/>
+        <w:ind w:left="720"/>
+        <w:rPr>
+          <w:rStyle w:val="HTMLCode"/>
+          <w:rFonts w:ascii="Menlo" w:hAnsi="Menlo" w:cs="Menlo"/>
+        </w:rPr>
+      </w:pPr>
+    </w:p>
+    <w:p>
+      <w:pPr>
+        <w:pStyle w:val="HTMLPreformatted"/>
+        <w:ind w:left="720"/>
+        <w:rPr>
+          <w:rStyle w:val="HTMLCode"/>
+          <w:rFonts w:ascii="Menlo" w:hAnsi="Menlo" w:cs="Menlo"/>
+        </w:rPr>
+      </w:pPr>
+    </w:p>
+    <w:p>
+      <w:pPr>
+        <w:pStyle w:val="HTMLPreformatted"/>
+        <w:ind w:left="720"/>
+        <w:rPr>
+          <w:rStyle w:val="HTMLCode"/>
+          <w:rFonts w:ascii="Menlo" w:hAnsi="Menlo" w:cs="Menlo"/>
+        </w:rPr>
+      </w:pPr>
+      <w:r>
+        <w:rPr>
+          <w:rStyle w:val="HTMLCode"/>
+          <w:rFonts w:ascii="Menlo" w:hAnsi="Menlo" w:cs="Menlo"/>
+        </w:rPr>
+        <w:drawing>
+          <wp:inline distT="0" distB="0" distL="0" distR="0" wp14:anchorId="36FEA9D8" wp14:editId="47EFEEC1">
+            <wp:extent cx="5943600" cy="1543050"/>
+            <wp:effectExtent l="0" t="0" r="0" b="6350"/>
+            <wp:docPr id="18" name="Picture 18"/>
+            <wp:cNvGraphicFramePr>
+              <a:graphicFrameLocks xmlns:a="http://schemas.openxmlformats.org/drawingml/2006/main" noChangeAspect="1"/>
+            </wp:cNvGraphicFramePr>
+            <a:graphic xmlns:a="http://schemas.openxmlformats.org/drawingml/2006/main">
+              <a:graphicData uri="http://schemas.openxmlformats.org/drawingml/2006/picture">
+                <pic:pic xmlns:pic="http://schemas.openxmlformats.org/drawingml/2006/picture">
+                  <pic:nvPicPr>
+                    <pic:cNvPr id="1" name=""/>
+                    <pic:cNvPicPr/>
+                  </pic:nvPicPr>
+                  <pic:blipFill>
+                    <a:blip r:embed="rId14"/>
+                    <a:stretch>
+                      <a:fillRect/>
+                    </a:stretch>
+                  </pic:blipFill>
+                  <pic:spPr>
+                    <a:xfrm>
+                      <a:off x="0" y="0"/>
+                      <a:ext cx="5943600" cy="1543050"/>
+                    </a:xfrm>
+                    <a:prstGeom prst="rect">
+                      <a:avLst/>
+                    </a:prstGeom>
+                  </pic:spPr>
+                </pic:pic>
+              </a:graphicData>
+            </a:graphic>
+          </wp:inline>
+        </w:drawing>
+      </w:r>
+    </w:p>
+    <w:p>
+      <w:pPr>
+        <w:pStyle w:val="HTMLPreformatted"/>
+        <w:ind w:left="720"/>
+        <w:rPr>
+          <w:rStyle w:val="HTMLCode"/>
+          <w:rFonts w:ascii="Menlo" w:hAnsi="Menlo" w:cs="Menlo"/>
+        </w:rPr>
+      </w:pPr>
+    </w:p>
+    <w:p>
+      <w:pPr>
+        <w:pStyle w:val="HTMLPreformatted"/>
+        <w:ind w:left="720"/>
+        <w:rPr>
+          <w:rStyle w:val="HTMLCode"/>
+          <w:rFonts w:ascii="Menlo" w:hAnsi="Menlo" w:cs="Menlo"/>
+        </w:rPr>
+      </w:pPr>
+      <w:r>
+        <w:rPr>
+          <w:rStyle w:val="HTMLCode"/>
+          <w:rFonts w:ascii="Menlo" w:hAnsi="Menlo" w:cs="Menlo"/>
+        </w:rPr>
+        <w:t xml:space="preserve">top -u </w:t>
+      </w:r>
+      <w:proofErr w:type="spellStart"/>
+      <w:r>
+        <w:rPr>
+          <w:rStyle w:val="HTMLCode"/>
+          <w:rFonts w:ascii="Menlo" w:hAnsi="Menlo" w:cs="Menlo"/>
+        </w:rPr>
+        <w:t>mike</w:t>
+      </w:r>
+      <w:r>
+        <w:rPr>
+          <w:rStyle w:val="HTMLCode"/>
+          <w:rFonts w:ascii="Menlo" w:hAnsi="Menlo" w:cs="Menlo"/>
+        </w:rPr>
+        <w:t>will</w:t>
+      </w:r>
+      <w:proofErr w:type="spellEnd"/>
+    </w:p>
+    <w:p>
+      <w:pPr>
+        <w:pStyle w:val="HTMLPreformatted"/>
+        <w:ind w:left="720"/>
+        <w:rPr>
+          <w:rStyle w:val="HTMLCode"/>
+          <w:rFonts w:ascii="Menlo" w:hAnsi="Menlo" w:cs="Menlo"/>
+        </w:rPr>
+      </w:pPr>
+      <w:r>
+        <w:rPr>
+          <w:rStyle w:val="HTMLCode"/>
+          <w:rFonts w:ascii="Menlo" w:hAnsi="Menlo" w:cs="Menlo"/>
+        </w:rPr>
+        <w:lastRenderedPageBreak/>
+        <w:drawing>
+          <wp:inline distT="0" distB="0" distL="0" distR="0" wp14:anchorId="05C58358" wp14:editId="71C9D031">
+            <wp:extent cx="5943600" cy="2647315"/>
+            <wp:effectExtent l="0" t="0" r="0" b="0"/>
+            <wp:docPr id="19" name="Picture 19"/>
+            <wp:cNvGraphicFramePr>
+              <a:graphicFrameLocks xmlns:a="http://schemas.openxmlformats.org/drawingml/2006/main" noChangeAspect="1"/>
+            </wp:cNvGraphicFramePr>
+            <a:graphic xmlns:a="http://schemas.openxmlformats.org/drawingml/2006/main">
+              <a:graphicData uri="http://schemas.openxmlformats.org/drawingml/2006/picture">
+                <pic:pic xmlns:pic="http://schemas.openxmlformats.org/drawingml/2006/picture">
+                  <pic:nvPicPr>
+                    <pic:cNvPr id="1" name=""/>
+                    <pic:cNvPicPr/>
+                  </pic:nvPicPr>
+                  <pic:blipFill>
+                    <a:blip r:embed="rId15"/>
+                    <a:stretch>
+                      <a:fillRect/>
+                    </a:stretch>
+                  </pic:blipFill>
+                  <pic:spPr>
+                    <a:xfrm>
+                      <a:off x="0" y="0"/>
+                      <a:ext cx="5943600" cy="2647315"/>
+                    </a:xfrm>
+                    <a:prstGeom prst="rect">
+                      <a:avLst/>
+                    </a:prstGeom>
+                  </pic:spPr>
+                </pic:pic>
+              </a:graphicData>
+            </a:graphic>
+          </wp:inline>
+        </w:drawing>
+      </w:r>
+    </w:p>
+    <w:p>
+      <w:pPr>
+        <w:pStyle w:val="HTMLPreformatted"/>
+        <w:ind w:left="720"/>
+        <w:rPr>
+          <w:rStyle w:val="HTMLCode"/>
+          <w:rFonts w:ascii="Menlo" w:hAnsi="Menlo" w:cs="Menlo"/>
+        </w:rPr>
+      </w:pPr>
+    </w:p>
+    <w:p>
+      <w:pPr>
+        <w:pStyle w:val="HTMLPreformatted"/>
+        <w:ind w:left="720"/>
+        <w:rPr>
+          <w:rStyle w:val="HTMLCode"/>
+          <w:rFonts w:ascii="Menlo" w:hAnsi="Menlo" w:cs="Menlo"/>
+        </w:rPr>
+      </w:pPr>
+    </w:p>
+    <w:p>
+      <w:pPr>
+        <w:pStyle w:val="HTMLPreformatted"/>
+        <w:ind w:left="720"/>
+        <w:rPr>
+          <w:rStyle w:val="HTMLCode"/>
+          <w:rFonts w:ascii="Menlo" w:hAnsi="Menlo" w:cs="Menlo"/>
+        </w:rPr>
+      </w:pPr>
+    </w:p>
+    <w:p>
+      <w:pPr>
+        <w:pStyle w:val="HTMLPreformatted"/>
+        <w:ind w:left="720"/>
+        <w:rPr>
+          <w:rStyle w:val="HTMLCode"/>
+          <w:rFonts w:ascii="Menlo" w:hAnsi="Menlo" w:cs="Menlo"/>
+        </w:rPr>
+      </w:pPr>
+    </w:p>
+    <w:p>
       <w:r>
         <w:rPr>
           <w:noProof/>
         </w:rPr>
-        <w:lastRenderedPageBreak/>
         <w:drawing>
           <wp:inline distT="0" distB="0" distL="0" distR="0" wp14:anchorId="7C8619B3" wp14:editId="65078E91">
             <wp:extent cx="5943600" cy="4231640"/>
@@ -1620,7 +1943,7 @@
                     <pic:cNvPicPr/>
                   </pic:nvPicPr>
                   <pic:blipFill>
-                    <a:blip r:embed="rId13" cstate="print">
+                    <a:blip r:embed="rId16" cstate="print">
                       <a:extLst>
                         <a:ext uri="{28A0092B-C50C-407E-A947-70E740481C1C}">
                           <a14:useLocalDpi xmlns:a14="http://schemas.microsoft.com/office/drawing/2010/main" val="0"/>
@@ -1660,6 +1983,7 @@
         <w:pStyle w:val="Heading1"/>
       </w:pPr>
       <w:r>
+        <w:lastRenderedPageBreak/>
         <w:t>python3 env</w:t>
       </w:r>
     </w:p>
@@ -2095,7 +2419,6 @@
           <w:rStyle w:val="HTMLCode"/>
           <w:rFonts w:ascii="Menlo" w:hAnsi="Menlo" w:cs="Menlo"/>
         </w:rPr>
-        <w:lastRenderedPageBreak/>
         <w:t>scipy</w:t>
       </w:r>
       <w:proofErr w:type="spellEnd"/>
@@ -2453,6 +2776,77 @@
         <w:t>Advanced clean up:</w:t>
       </w:r>
     </w:p>
+    <w:p/>
+    <w:p>
+      <w:pPr>
+        <w:pStyle w:val="HTMLPreformatted"/>
+        <w:ind w:left="720"/>
+        <w:rPr>
+          <w:rStyle w:val="HTMLCode"/>
+          <w:rFonts w:ascii="Menlo" w:hAnsi="Menlo" w:cs="Menlo"/>
+        </w:rPr>
+      </w:pPr>
+      <w:r>
+        <w:rPr>
+          <w:rStyle w:val="HTMLCode"/>
+          <w:rFonts w:ascii="Menlo" w:hAnsi="Menlo" w:cs="Menlo"/>
+        </w:rPr>
+        <w:t xml:space="preserve">git </w:t>
+      </w:r>
+      <w:proofErr w:type="spellStart"/>
+      <w:r>
+        <w:rPr>
+          <w:rStyle w:val="HTMLCode"/>
+          <w:rFonts w:ascii="Menlo" w:hAnsi="Menlo" w:cs="Menlo"/>
+        </w:rPr>
+        <w:t>reflog</w:t>
+      </w:r>
+      <w:proofErr w:type="spellEnd"/>
+      <w:r>
+        <w:rPr>
+          <w:rStyle w:val="HTMLCode"/>
+          <w:rFonts w:ascii="Menlo" w:hAnsi="Menlo" w:cs="Menlo"/>
+        </w:rPr>
+        <w:t xml:space="preserve"> expire --expire-unreachable=now --all</w:t>
+      </w:r>
+    </w:p>
+    <w:p>
+      <w:pPr>
+        <w:pStyle w:val="HTMLPreformatted"/>
+        <w:ind w:left="720"/>
+        <w:rPr>
+          <w:rStyle w:val="HTMLCode"/>
+          <w:rFonts w:ascii="Menlo" w:hAnsi="Menlo" w:cs="Menlo"/>
+        </w:rPr>
+      </w:pPr>
+      <w:r>
+        <w:rPr>
+          <w:rStyle w:val="HTMLCode"/>
+          <w:rFonts w:ascii="Menlo" w:hAnsi="Menlo" w:cs="Menlo"/>
+        </w:rPr>
+        <w:t xml:space="preserve">git </w:t>
+      </w:r>
+      <w:proofErr w:type="spellStart"/>
+      <w:r>
+        <w:rPr>
+          <w:rStyle w:val="HTMLCode"/>
+          <w:rFonts w:ascii="Menlo" w:hAnsi="Menlo" w:cs="Menlo"/>
+        </w:rPr>
+        <w:t>gc</w:t>
+      </w:r>
+      <w:proofErr w:type="spellEnd"/>
+      <w:r>
+        <w:rPr>
+          <w:rStyle w:val="HTMLCode"/>
+          <w:rFonts w:ascii="Menlo" w:hAnsi="Menlo" w:cs="Menlo"/>
+        </w:rPr>
+        <w:t xml:space="preserve"> --prune=now</w:t>
+      </w:r>
+    </w:p>
+    <w:p/>
+    <w:p/>
+    <w:p/>
+    <w:p/>
     <w:p>
       <w:pPr>
         <w:pStyle w:val="HTMLPreformatted"/>
@@ -2484,7 +2878,155 @@
           <w:rStyle w:val="HTMLCode"/>
           <w:rFonts w:ascii="Menlo" w:hAnsi="Menlo" w:cs="Menlo"/>
         </w:rPr>
-        <w:t>git branch -D &lt;branch&gt;</w:t>
+        <w:t>or</w:t>
+      </w:r>
+    </w:p>
+    <w:p>
+      <w:pPr>
+        <w:pStyle w:val="HTMLPreformatted"/>
+        <w:ind w:left="720"/>
+        <w:rPr>
+          <w:rStyle w:val="HTMLCode"/>
+          <w:rFonts w:ascii="Menlo" w:hAnsi="Menlo" w:cs="Menlo"/>
+        </w:rPr>
+      </w:pPr>
+    </w:p>
+    <w:p>
+      <w:pPr>
+        <w:pStyle w:val="HTMLPreformatted"/>
+        <w:ind w:left="720"/>
+        <w:rPr>
+          <w:rStyle w:val="HTMLCode"/>
+          <w:rFonts w:ascii="Menlo" w:hAnsi="Menlo" w:cs="Menlo"/>
+        </w:rPr>
+      </w:pPr>
+      <w:r>
+        <w:rPr>
+          <w:rStyle w:val="HTMLCode"/>
+          <w:rFonts w:ascii="Menlo" w:hAnsi="Menlo" w:cs="Menlo"/>
+        </w:rPr>
+        <w:t>git checkout main</w:t>
+      </w:r>
+    </w:p>
+    <w:p>
+      <w:pPr>
+        <w:pStyle w:val="HTMLPreformatted"/>
+        <w:ind w:left="720"/>
+        <w:rPr>
+          <w:rStyle w:val="HTMLCode"/>
+          <w:rFonts w:ascii="Menlo" w:hAnsi="Menlo" w:cs="Menlo"/>
+        </w:rPr>
+      </w:pPr>
+      <w:r>
+        <w:rPr>
+          <w:rStyle w:val="HTMLCode"/>
+          <w:rFonts w:ascii="Menlo" w:hAnsi="Menlo" w:cs="Menlo"/>
+        </w:rPr>
+        <w:lastRenderedPageBreak/>
+        <w:t>git merge new branch</w:t>
+      </w:r>
+    </w:p>
+    <w:p>
+      <w:pPr>
+        <w:pStyle w:val="HTMLPreformatted"/>
+        <w:ind w:left="720"/>
+        <w:rPr>
+          <w:rStyle w:val="HTMLCode"/>
+          <w:rFonts w:ascii="Menlo" w:hAnsi="Menlo" w:cs="Menlo"/>
+        </w:rPr>
+      </w:pPr>
+      <w:r>
+        <w:rPr>
+          <w:rStyle w:val="HTMLCode"/>
+          <w:rFonts w:ascii="Menlo" w:hAnsi="Menlo" w:cs="Menlo"/>
+        </w:rPr>
+        <w:t>if need clean up workspace (after pushing)</w:t>
+      </w:r>
+      <w:r>
+        <w:rPr>
+          <w:rStyle w:val="HTMLCode"/>
+          <w:rFonts w:ascii="Menlo" w:hAnsi="Menlo" w:cs="Menlo"/>
+        </w:rPr>
+        <w:t xml:space="preserve"> -</w:t>
+      </w:r>
+    </w:p>
+    <w:p>
+      <w:pPr>
+        <w:pStyle w:val="HTMLPreformatted"/>
+        <w:ind w:left="720"/>
+        <w:rPr>
+          <w:rStyle w:val="HTMLCode"/>
+          <w:rFonts w:ascii="Menlo" w:hAnsi="Menlo" w:cs="Menlo"/>
+        </w:rPr>
+      </w:pPr>
+      <w:r>
+        <w:rPr>
+          <w:rStyle w:val="HTMLCode"/>
+          <w:rFonts w:ascii="Menlo" w:hAnsi="Menlo" w:cs="Menlo"/>
+        </w:rPr>
+        <w:t>git branch -</w:t>
+      </w:r>
+      <w:r>
+        <w:rPr>
+          <w:rStyle w:val="HTMLCode"/>
+          <w:rFonts w:ascii="Menlo" w:hAnsi="Menlo" w:cs="Menlo"/>
+        </w:rPr>
+        <w:t>d</w:t>
+      </w:r>
+      <w:r>
+        <w:rPr>
+          <w:rStyle w:val="HTMLCode"/>
+          <w:rFonts w:ascii="Menlo" w:hAnsi="Menlo" w:cs="Menlo"/>
+        </w:rPr>
+        <w:t xml:space="preserve"> &lt;branch&gt;</w:t>
+      </w:r>
+    </w:p>
+    <w:p>
+      <w:pPr>
+        <w:pStyle w:val="HTMLPreformatted"/>
+        <w:ind w:left="720"/>
+        <w:rPr>
+          <w:rStyle w:val="HTMLCode"/>
+          <w:rFonts w:ascii="Menlo" w:hAnsi="Menlo" w:cs="Menlo"/>
+        </w:rPr>
+      </w:pPr>
+      <w:r>
+        <w:rPr>
+          <w:rStyle w:val="HTMLCode"/>
+          <w:rFonts w:ascii="Menlo" w:hAnsi="Menlo" w:cs="Menlo"/>
+        </w:rPr>
+        <w:t>worst case</w:t>
+      </w:r>
+    </w:p>
+    <w:p>
+      <w:pPr>
+        <w:pStyle w:val="HTMLPreformatted"/>
+        <w:ind w:left="720"/>
+        <w:rPr>
+          <w:rStyle w:val="HTMLCode"/>
+          <w:rFonts w:ascii="Menlo" w:hAnsi="Menlo" w:cs="Menlo"/>
+        </w:rPr>
+      </w:pPr>
+      <w:r>
+        <w:rPr>
+          <w:rStyle w:val="HTMLCode"/>
+          <w:rFonts w:ascii="Menlo" w:hAnsi="Menlo" w:cs="Menlo"/>
+        </w:rPr>
+        <w:t>git branch -</w:t>
+      </w:r>
+      <w:r>
+        <w:rPr>
+          <w:rStyle w:val="HTMLCode"/>
+          <w:rFonts w:ascii="Menlo" w:hAnsi="Menlo" w:cs="Menlo"/>
+        </w:rPr>
+        <w:t>D</w:t>
+      </w:r>
+      <w:r>
+        <w:rPr>
+          <w:rStyle w:val="HTMLCode"/>
+          <w:rFonts w:ascii="Menlo" w:hAnsi="Menlo" w:cs="Menlo"/>
+        </w:rPr>
+        <w:t xml:space="preserve"> &lt;branch&gt;</w:t>
       </w:r>
     </w:p>
     <w:p>
@@ -2537,7 +3079,7 @@
                     <pic:cNvPicPr/>
                   </pic:nvPicPr>
                   <pic:blipFill>
-                    <a:blip r:embed="rId14"/>
+                    <a:blip r:embed="rId17"/>
                     <a:stretch>
                       <a:fillRect/>
                     </a:stretch>
@@ -2558,10 +3100,165 @@
         </w:drawing>
       </w:r>
     </w:p>
+    <w:p>
+      <w:pPr>
+        <w:pStyle w:val="HTMLPreformatted"/>
+        <w:ind w:left="720"/>
+        <w:rPr>
+          <w:rStyle w:val="HTMLCode"/>
+          <w:rFonts w:ascii="Menlo" w:hAnsi="Menlo" w:cs="Menlo"/>
+        </w:rPr>
+      </w:pPr>
+    </w:p>
+    <w:p>
+      <w:pPr>
+        <w:pStyle w:val="HTMLPreformatted"/>
+        <w:ind w:left="720"/>
+        <w:rPr>
+          <w:rStyle w:val="HTMLCode"/>
+          <w:rFonts w:ascii="Menlo" w:hAnsi="Menlo" w:cs="Menlo"/>
+        </w:rPr>
+      </w:pPr>
+    </w:p>
+    <w:p>
+      <w:pPr>
+        <w:pStyle w:val="HTMLPreformatted"/>
+        <w:ind w:left="720"/>
+        <w:rPr>
+          <w:rStyle w:val="HTMLCode"/>
+          <w:rFonts w:ascii="Menlo" w:hAnsi="Menlo" w:cs="Menlo"/>
+        </w:rPr>
+      </w:pPr>
+    </w:p>
+    <w:p>
+      <w:pPr>
+        <w:pStyle w:val="HTMLPreformatted"/>
+        <w:ind w:left="720"/>
+        <w:rPr>
+          <w:rStyle w:val="HTMLCode"/>
+          <w:rFonts w:ascii="Menlo" w:hAnsi="Menlo" w:cs="Menlo"/>
+        </w:rPr>
+      </w:pPr>
+      <w:r>
+        <w:rPr>
+          <w:rStyle w:val="HTMLCode"/>
+          <w:rFonts w:ascii="Menlo" w:hAnsi="Menlo" w:cs="Menlo"/>
+        </w:rPr>
+        <w:t>Lol</w:t>
+      </w:r>
+    </w:p>
+    <w:p>
+      <w:pPr>
+        <w:pStyle w:val="HTMLPreformatted"/>
+        <w:ind w:left="720"/>
+        <w:rPr>
+          <w:rStyle w:val="HTMLCode"/>
+          <w:rFonts w:ascii="Menlo" w:hAnsi="Menlo" w:cs="Menlo"/>
+        </w:rPr>
+      </w:pPr>
+      <w:r>
+        <w:rPr>
+          <w:rStyle w:val="HTMLCode"/>
+          <w:rFonts w:ascii="Menlo" w:hAnsi="Menlo" w:cs="Menlo"/>
+        </w:rPr>
+        <w:t>git filter-branch --force --index-filter "git rm --cached --ignore-</w:t>
+      </w:r>
+      <w:proofErr w:type="spellStart"/>
+      <w:r>
+        <w:rPr>
+          <w:rStyle w:val="HTMLCode"/>
+          <w:rFonts w:ascii="Menlo" w:hAnsi="Menlo" w:cs="Menlo"/>
+        </w:rPr>
+        <w:t>unmatch</w:t>
+      </w:r>
+      <w:proofErr w:type="spellEnd"/>
+      <w:r>
+        <w:rPr>
+          <w:rStyle w:val="HTMLCode"/>
+          <w:rFonts w:ascii="Menlo" w:hAnsi="Menlo" w:cs="Menlo"/>
+        </w:rPr>
+        <w:t xml:space="preserve"> Python/72_osc_with_kn=11_at_t_7_beta=0.25_r=0.95_a=666_b=0_c=4_order=4/72_osc_with_kn=11_at_t_7_beta=0.25_r=0.95_a=666_b=0_c=4_order=4_210514_222530136311.npy" --prune-empty --tag-name-filter cat -- --all</w:t>
+      </w:r>
+    </w:p>
+    <w:p>
+      <w:pPr>
+        <w:pStyle w:val="HTMLPreformatted"/>
+        <w:ind w:left="720"/>
+        <w:rPr>
+          <w:rStyle w:val="HTMLCode"/>
+          <w:rFonts w:ascii="Menlo" w:hAnsi="Menlo" w:cs="Menlo"/>
+        </w:rPr>
+      </w:pPr>
+    </w:p>
+    <w:p>
+      <w:pPr>
+        <w:pStyle w:val="HTMLPreformatted"/>
+        <w:ind w:left="720"/>
+        <w:rPr>
+          <w:rStyle w:val="HTMLCode"/>
+          <w:rFonts w:ascii="Menlo" w:hAnsi="Menlo" w:cs="Menlo"/>
+        </w:rPr>
+      </w:pPr>
+    </w:p>
+    <w:p>
+      <w:pPr>
+        <w:pStyle w:val="HTMLPreformatted"/>
+        <w:ind w:left="720"/>
+        <w:rPr>
+          <w:rStyle w:val="HTMLCode"/>
+          <w:rFonts w:ascii="Menlo" w:hAnsi="Menlo" w:cs="Menlo"/>
+        </w:rPr>
+      </w:pPr>
+    </w:p>
+    <w:p>
+      <w:pPr>
+        <w:pStyle w:val="HTMLPreformatted"/>
+        <w:ind w:left="720"/>
+        <w:rPr>
+          <w:rStyle w:val="HTMLCode"/>
+          <w:rFonts w:ascii="Menlo" w:hAnsi="Menlo" w:cs="Menlo"/>
+        </w:rPr>
+      </w:pPr>
+      <w:r>
+        <w:rPr>
+          <w:rStyle w:val="HTMLCode"/>
+          <w:rFonts w:ascii="Menlo" w:hAnsi="Menlo" w:cs="Menlo"/>
+        </w:rPr>
+        <w:t xml:space="preserve">git config </w:t>
+      </w:r>
+      <w:proofErr w:type="spellStart"/>
+      <w:proofErr w:type="gramStart"/>
+      <w:r>
+        <w:rPr>
+          <w:rStyle w:val="HTMLCode"/>
+          <w:rFonts w:ascii="Menlo" w:hAnsi="Menlo" w:cs="Menlo"/>
+        </w:rPr>
+        <w:t>http.postBuffer</w:t>
+      </w:r>
+      <w:proofErr w:type="spellEnd"/>
+      <w:proofErr w:type="gramEnd"/>
+      <w:r>
+        <w:rPr>
+          <w:rStyle w:val="HTMLCode"/>
+          <w:rFonts w:ascii="Menlo" w:hAnsi="Menlo" w:cs="Menlo"/>
+        </w:rPr>
+        <w:t xml:space="preserve"> 524288000</w:t>
+      </w:r>
+    </w:p>
+    <w:p>
+      <w:pPr>
+        <w:pStyle w:val="HTMLPreformatted"/>
+        <w:ind w:left="720"/>
+        <w:rPr>
+          <w:rStyle w:val="HTMLCode"/>
+          <w:rFonts w:ascii="Menlo" w:hAnsi="Menlo" w:cs="Menlo"/>
+        </w:rPr>
+      </w:pPr>
+    </w:p>
     <w:sectPr>
-      <w:headerReference w:type="default" r:id="rId15"/>
-      <w:footerReference w:type="even" r:id="rId16"/>
-      <w:footerReference w:type="default" r:id="rId17"/>
+      <w:headerReference w:type="default" r:id="rId18"/>
+      <w:footerReference w:type="even" r:id="rId19"/>
+      <w:footerReference w:type="default" r:id="rId20"/>
       <w:pgSz w:w="12240" w:h="15840"/>
       <w:pgMar w:top="1440" w:right="1440" w:bottom="1440" w:left="1440" w:header="720" w:footer="720" w:gutter="0"/>
       <w:cols w:space="720"/>
@@ -4413,6 +5110,19 @@
       <w:u w:val="single"/>
     </w:rPr>
   </w:style>
+  <w:style w:type="character" w:styleId="HTMLTypewriter">
+    <w:name w:val="HTML Typewriter"/>
+    <w:basedOn w:val="DefaultParagraphFont"/>
+    <w:uiPriority w:val="99"/>
+    <w:semiHidden/>
+    <w:unhideWhenUsed/>
+    <w:rsid w:val="0065477C"/>
+    <w:rPr>
+      <w:rFonts w:ascii="Courier New" w:eastAsia="Times New Roman" w:hAnsi="Courier New" w:cs="Courier New"/>
+      <w:sz w:val="20"/>
+      <w:szCs w:val="20"/>
+    </w:rPr>
+  </w:style>
 </w:styles>
 </file>
 

</xml_diff>

<commit_message>
notes in matlab file
switched dtheta sign and looking at distance loop indexing
</commit_message>
<xml_diff>
--- a/documentation/Procedure_Lewis_Lab.docx
+++ b/documentation/Procedure_Lewis_Lab.docx
@@ -987,7 +987,7 @@
       <w:r>
         <w:rPr>
           <w:rStyle w:val="HTMLCode"/>
-          <w:rFonts w:ascii="Menlo" w:eastAsiaTheme="minorHAnsi" w:hAnsi="Menlo" w:cs="Menlo"/>
+          <w:rFonts w:ascii="Menlo" w:hAnsi="Menlo" w:cs="Menlo"/>
         </w:rPr>
         <w:t>it</w:t>
       </w:r>
@@ -1219,14 +1219,14 @@
         </w:tabs>
         <w:ind w:left="720"/>
         <w:rPr>
-          <w:rFonts w:ascii="Menlo" w:eastAsia="Times New Roman" w:hAnsi="Menlo" w:cs="Menlo"/>
+          <w:rFonts w:ascii="Menlo" w:hAnsi="Menlo" w:cs="Menlo"/>
           <w:sz w:val="20"/>
           <w:szCs w:val="20"/>
         </w:rPr>
       </w:pPr>
       <w:r>
         <w:rPr>
-          <w:rFonts w:ascii="Menlo" w:eastAsia="Times New Roman" w:hAnsi="Menlo" w:cs="Menlo"/>
+          <w:rFonts w:ascii="Menlo" w:hAnsi="Menlo" w:cs="Menlo"/>
           <w:sz w:val="20"/>
           <w:szCs w:val="20"/>
         </w:rPr>
@@ -1235,7 +1235,7 @@
       <w:proofErr w:type="spellStart"/>
       <w:r>
         <w:rPr>
-          <w:rFonts w:ascii="Menlo" w:eastAsia="Times New Roman" w:hAnsi="Menlo" w:cs="Menlo"/>
+          <w:rFonts w:ascii="Menlo" w:hAnsi="Menlo" w:cs="Menlo"/>
           <w:sz w:val="20"/>
           <w:szCs w:val="20"/>
         </w:rPr>
@@ -1244,7 +1244,7 @@
       <w:proofErr w:type="spellEnd"/>
       <w:r>
         <w:rPr>
-          <w:rFonts w:ascii="Menlo" w:eastAsia="Times New Roman" w:hAnsi="Menlo" w:cs="Menlo"/>
+          <w:rFonts w:ascii="Menlo" w:hAnsi="Menlo" w:cs="Menlo"/>
           <w:sz w:val="20"/>
           <w:szCs w:val="20"/>
         </w:rPr>
@@ -1273,14 +1273,14 @@
         </w:tabs>
         <w:ind w:left="720"/>
         <w:rPr>
-          <w:rFonts w:ascii="Menlo" w:eastAsia="Times New Roman" w:hAnsi="Menlo" w:cs="Menlo"/>
+          <w:rFonts w:ascii="Menlo" w:hAnsi="Menlo" w:cs="Menlo"/>
           <w:sz w:val="20"/>
           <w:szCs w:val="20"/>
         </w:rPr>
       </w:pPr>
       <w:r>
         <w:rPr>
-          <w:rFonts w:ascii="Menlo" w:eastAsia="Times New Roman" w:hAnsi="Menlo" w:cs="Menlo"/>
+          <w:rFonts w:ascii="Menlo" w:hAnsi="Menlo" w:cs="Menlo"/>
           <w:sz w:val="20"/>
           <w:szCs w:val="20"/>
         </w:rPr>
@@ -1289,7 +1289,7 @@
       <w:proofErr w:type="gramStart"/>
       <w:r>
         <w:rPr>
-          <w:rFonts w:ascii="Menlo" w:eastAsia="Times New Roman" w:hAnsi="Menlo" w:cs="Menlo"/>
+          <w:rFonts w:ascii="Menlo" w:hAnsi="Menlo" w:cs="Menlo"/>
           <w:sz w:val="20"/>
           <w:szCs w:val="20"/>
         </w:rPr>
@@ -1298,7 +1298,7 @@
       <w:proofErr w:type="gramEnd"/>
       <w:r>
         <w:rPr>
-          <w:rFonts w:ascii="Menlo" w:eastAsia="Times New Roman" w:hAnsi="Menlo" w:cs="Menlo"/>
+          <w:rFonts w:ascii="Menlo" w:hAnsi="Menlo" w:cs="Menlo"/>
           <w:sz w:val="20"/>
           <w:szCs w:val="20"/>
         </w:rPr>
@@ -1327,7 +1327,7 @@
         </w:tabs>
         <w:ind w:left="720"/>
         <w:rPr>
-          <w:rFonts w:ascii="Menlo" w:eastAsia="Times New Roman" w:hAnsi="Menlo" w:cs="Menlo"/>
+          <w:rFonts w:ascii="Menlo" w:hAnsi="Menlo" w:cs="Menlo"/>
           <w:sz w:val="20"/>
           <w:szCs w:val="20"/>
         </w:rPr>
@@ -1572,6 +1572,9 @@
     </w:p>
     <w:p>
       <w:r>
+        <w:rPr>
+          <w:rFonts w:cstheme="minorBidi"/>
+        </w:rPr>
         <w:t xml:space="preserve">that </w:t>
       </w:r>
       <w:r>
@@ -1970,7 +1973,13 @@
         </w:drawing>
       </w:r>
     </w:p>
-    <w:p/>
+    <w:p>
+      <w:pPr>
+        <w:rPr>
+          <w:rFonts w:cstheme="minorBidi"/>
+        </w:rPr>
+      </w:pPr>
+    </w:p>
     <w:p>
       <w:r>
         <w:t>https://github.com/git-guides/git-push</w:t>
@@ -2765,7 +2774,7 @@
       <w:pPr>
         <w:rPr>
           <w:rStyle w:val="HTMLCode"/>
-          <w:rFonts w:ascii="Menlo" w:eastAsiaTheme="minorHAnsi" w:hAnsi="Menlo" w:cs="Menlo"/>
+          <w:rFonts w:ascii="Menlo" w:hAnsi="Menlo" w:cs="Menlo"/>
         </w:rPr>
       </w:pPr>
     </w:p>
@@ -3254,11 +3263,307 @@
           <w:rFonts w:ascii="Menlo" w:hAnsi="Menlo" w:cs="Menlo"/>
         </w:rPr>
       </w:pPr>
+      <w:r>
+        <w:rPr>
+          <w:rStyle w:val="HTMLCode"/>
+          <w:rFonts w:ascii="Menlo" w:hAnsi="Menlo" w:cs="Menlo"/>
+        </w:rPr>
+        <w:t xml:space="preserve">git config --global </w:t>
+      </w:r>
+      <w:proofErr w:type="spellStart"/>
+      <w:proofErr w:type="gramStart"/>
+      <w:r>
+        <w:rPr>
+          <w:rStyle w:val="HTMLCode"/>
+          <w:rFonts w:ascii="Menlo" w:hAnsi="Menlo" w:cs="Menlo"/>
+        </w:rPr>
+        <w:t>http.postbuffer</w:t>
+      </w:r>
+      <w:proofErr w:type="spellEnd"/>
+      <w:proofErr w:type="gramEnd"/>
+      <w:r>
+        <w:rPr>
+          <w:rStyle w:val="HTMLCode"/>
+          <w:rFonts w:ascii="Menlo" w:hAnsi="Menlo" w:cs="Menlo"/>
+        </w:rPr>
+        <w:t xml:space="preserve"> 2097152000 </w:t>
+      </w:r>
+    </w:p>
+    <w:p>
+      <w:pPr>
+        <w:pStyle w:val="HTMLPreformatted"/>
+        <w:ind w:left="720"/>
+        <w:rPr>
+          <w:rStyle w:val="HTMLCode"/>
+          <w:rFonts w:ascii="Menlo" w:hAnsi="Menlo" w:cs="Menlo"/>
+        </w:rPr>
+      </w:pPr>
+    </w:p>
+    <w:p>
+      <w:pPr>
+        <w:pStyle w:val="HTMLPreformatted"/>
+        <w:ind w:left="720"/>
+        <w:rPr>
+          <w:rStyle w:val="HTMLCode"/>
+          <w:rFonts w:ascii="Menlo" w:hAnsi="Menlo" w:cs="Menlo"/>
+        </w:rPr>
+      </w:pPr>
+    </w:p>
+    <w:p>
+      <w:pPr>
+        <w:pStyle w:val="HTMLPreformatted"/>
+        <w:ind w:left="720"/>
+        <w:rPr>
+          <w:rStyle w:val="HTMLCode"/>
+          <w:rFonts w:ascii="Menlo" w:hAnsi="Menlo" w:cs="Menlo"/>
+        </w:rPr>
+      </w:pPr>
+    </w:p>
+    <w:p>
+      <w:pPr>
+        <w:pStyle w:val="HTMLPreformatted"/>
+        <w:ind w:left="720"/>
+        <w:rPr>
+          <w:rStyle w:val="HTMLCode"/>
+          <w:rFonts w:ascii="Menlo" w:hAnsi="Menlo" w:cs="Menlo"/>
+        </w:rPr>
+      </w:pPr>
+      <w:r>
+        <w:rPr>
+          <w:rStyle w:val="HTMLCode"/>
+          <w:rFonts w:ascii="Menlo" w:hAnsi="Menlo" w:cs="Menlo"/>
+        </w:rPr>
+        <w:t>git reset HEAD~1 --soft</w:t>
+      </w:r>
+    </w:p>
+    <w:p>
+      <w:pPr>
+        <w:pStyle w:val="HTMLPreformatted"/>
+        <w:ind w:left="720"/>
+        <w:rPr>
+          <w:rStyle w:val="HTMLCode"/>
+          <w:rFonts w:ascii="Menlo" w:hAnsi="Menlo" w:cs="Menlo"/>
+        </w:rPr>
+      </w:pPr>
+    </w:p>
+    <w:p>
+      <w:pPr>
+        <w:pStyle w:val="HTMLPreformatted"/>
+        <w:ind w:left="720"/>
+        <w:rPr>
+          <w:rStyle w:val="HTMLCode"/>
+          <w:rFonts w:ascii="Menlo" w:hAnsi="Menlo" w:cs="Menlo"/>
+        </w:rPr>
+      </w:pPr>
+    </w:p>
+    <w:p>
+      <w:pPr>
+        <w:pStyle w:val="HTMLPreformatted"/>
+        <w:ind w:left="720"/>
+        <w:rPr>
+          <w:rStyle w:val="HTMLCode"/>
+          <w:rFonts w:ascii="Menlo" w:eastAsiaTheme="minorHAnsi" w:hAnsi="Menlo" w:cs="Menlo"/>
+        </w:rPr>
+      </w:pPr>
+      <w:r>
+        <w:rPr>
+          <w:rStyle w:val="HTMLCode"/>
+          <w:rFonts w:ascii="Menlo" w:eastAsiaTheme="minorHAnsi" w:hAnsi="Menlo" w:cs="Menlo"/>
+        </w:rPr>
+        <w:t>git pull origin main --allow-unrelated-histories</w:t>
+      </w:r>
+    </w:p>
+    <w:p>
+      <w:pPr>
+        <w:pStyle w:val="HTMLPreformatted"/>
+        <w:ind w:left="720"/>
+        <w:rPr>
+          <w:rStyle w:val="HTMLCode"/>
+          <w:rFonts w:ascii="Menlo" w:eastAsiaTheme="minorHAnsi" w:hAnsi="Menlo" w:cs="Menlo"/>
+        </w:rPr>
+      </w:pPr>
+    </w:p>
+    <w:p>
+      <w:pPr>
+        <w:pStyle w:val="HTMLPreformatted"/>
+        <w:ind w:left="720"/>
+        <w:rPr>
+          <w:rStyle w:val="HTMLCode"/>
+          <w:rFonts w:ascii="Menlo" w:hAnsi="Menlo" w:cs="Menlo"/>
+        </w:rPr>
+      </w:pPr>
+      <w:hyperlink r:id="rId18" w:history="1">
+        <w:r>
+          <w:rPr>
+            <w:rStyle w:val="Hyperlink"/>
+            <w:rFonts w:ascii="Menlo" w:hAnsi="Menlo" w:cs="Menlo"/>
+          </w:rPr>
+          <w:t>https://dariancabot.com/2017/05/07/aws-s3-uploading-and-downloading-from-linux-command-line/</w:t>
+        </w:r>
+      </w:hyperlink>
+    </w:p>
+    <w:p>
+      <w:pPr>
+        <w:pStyle w:val="HTMLPreformatted"/>
+        <w:ind w:left="720"/>
+        <w:rPr>
+          <w:rStyle w:val="HTMLCode"/>
+          <w:rFonts w:ascii="Menlo" w:hAnsi="Menlo" w:cs="Menlo"/>
+        </w:rPr>
+      </w:pPr>
+    </w:p>
+    <w:p>
+      <w:pPr>
+        <w:pStyle w:val="HTMLPreformatted"/>
+        <w:ind w:left="720"/>
+        <w:rPr>
+          <w:rStyle w:val="HTMLCode"/>
+          <w:rFonts w:ascii="Menlo" w:eastAsiaTheme="minorHAnsi" w:hAnsi="Menlo" w:cs="Menlo"/>
+        </w:rPr>
+      </w:pPr>
+    </w:p>
+    <w:p>
+      <w:pPr>
+        <w:pStyle w:val="HTMLPreformatted"/>
+        <w:ind w:left="720"/>
+        <w:rPr>
+          <w:rStyle w:val="HTMLCode"/>
+          <w:rFonts w:ascii="Menlo" w:eastAsiaTheme="minorHAnsi" w:hAnsi="Menlo" w:cs="Menlo"/>
+        </w:rPr>
+      </w:pPr>
+      <w:proofErr w:type="spellStart"/>
+      <w:r>
+        <w:rPr>
+          <w:rStyle w:val="HTMLCode"/>
+          <w:rFonts w:ascii="Menlo" w:eastAsiaTheme="minorHAnsi" w:hAnsi="Menlo" w:cs="Menlo"/>
+        </w:rPr>
+        <w:t>aws</w:t>
+      </w:r>
+      <w:proofErr w:type="spellEnd"/>
+      <w:r>
+        <w:rPr>
+          <w:rStyle w:val="HTMLCode"/>
+          <w:rFonts w:ascii="Menlo" w:eastAsiaTheme="minorHAnsi" w:hAnsi="Menlo" w:cs="Menlo"/>
+        </w:rPr>
+        <w:t xml:space="preserve"> s3 cp </w:t>
+      </w:r>
+      <w:r>
+        <w:rPr>
+          <w:rStyle w:val="HTMLCode"/>
+          <w:rFonts w:ascii="Menlo" w:eastAsiaTheme="minorHAnsi" w:hAnsi="Menlo" w:cs="Menlo"/>
+        </w:rPr>
+        <w:t>'R=0.00 beta=0.00 K-N=0.0 &amp; c=1 for theta_tin0pi_210516_233343052370.gif'</w:t>
+      </w:r>
+      <w:r>
+        <w:rPr>
+          <w:rStyle w:val="HTMLCode"/>
+          <w:rFonts w:ascii="Menlo" w:eastAsiaTheme="minorHAnsi" w:hAnsi="Menlo" w:cs="Menlo"/>
+        </w:rPr>
+        <w:t xml:space="preserve"> </w:t>
+      </w:r>
+      <w:r>
+        <w:rPr>
+          <w:rStyle w:val="HTMLCode"/>
+          <w:rFonts w:ascii="Menlo" w:eastAsiaTheme="minorHAnsi" w:hAnsi="Menlo" w:cs="Menlo"/>
+        </w:rPr>
+        <w:t>s3://amath/contour/</w:t>
+      </w:r>
+      <w:r>
+        <w:rPr>
+          <w:rStyle w:val="HTMLCode"/>
+          <w:rFonts w:ascii="Menlo" w:eastAsiaTheme="minorHAnsi" w:hAnsi="Menlo" w:cs="Menlo"/>
+        </w:rPr>
+        <w:t>'R=0.00 beta=0.00 K-N=0.0 &amp; c=1 for theta_tin0pi_210516_233343052370.gif'</w:t>
+      </w:r>
+    </w:p>
+    <w:p>
+      <w:pPr>
+        <w:pStyle w:val="HTMLPreformatted"/>
+        <w:ind w:left="720"/>
+        <w:rPr>
+          <w:rStyle w:val="HTMLCode"/>
+          <w:rFonts w:ascii="Menlo" w:eastAsiaTheme="minorHAnsi" w:hAnsi="Menlo" w:cs="Menlo"/>
+        </w:rPr>
+      </w:pPr>
+    </w:p>
+    <w:p>
+      <w:pPr>
+        <w:pStyle w:val="HTMLPreformatted"/>
+        <w:ind w:left="720"/>
+        <w:rPr>
+          <w:rStyle w:val="HTMLCode"/>
+          <w:rFonts w:ascii="Menlo" w:eastAsiaTheme="minorHAnsi" w:hAnsi="Menlo" w:cs="Menlo"/>
+        </w:rPr>
+      </w:pPr>
+    </w:p>
+    <w:p>
+      <w:pPr>
+        <w:pStyle w:val="HTMLPreformatted"/>
+        <w:ind w:left="720"/>
+        <w:rPr>
+          <w:rStyle w:val="HTMLCode"/>
+          <w:rFonts w:ascii="Menlo" w:eastAsiaTheme="minorHAnsi" w:hAnsi="Menlo" w:cs="Menlo"/>
+        </w:rPr>
+      </w:pPr>
+      <w:proofErr w:type="spellStart"/>
+      <w:r>
+        <w:rPr>
+          <w:rStyle w:val="HTMLCode"/>
+          <w:rFonts w:ascii="Menlo" w:eastAsiaTheme="minorHAnsi" w:hAnsi="Menlo" w:cs="Menlo"/>
+        </w:rPr>
+        <w:t>aws</w:t>
+      </w:r>
+      <w:proofErr w:type="spellEnd"/>
+      <w:r>
+        <w:rPr>
+          <w:rStyle w:val="HTMLCode"/>
+          <w:rFonts w:ascii="Menlo" w:eastAsiaTheme="minorHAnsi" w:hAnsi="Menlo" w:cs="Menlo"/>
+        </w:rPr>
+        <w:t xml:space="preserve"> s3 cp </w:t>
+      </w:r>
+      <w:r>
+        <w:rPr>
+          <w:rStyle w:val="HTMLCode"/>
+          <w:rFonts w:ascii="Menlo" w:eastAsiaTheme="minorHAnsi" w:hAnsi="Menlo" w:cs="Menlo"/>
+        </w:rPr>
+        <w:t>'Solution Timeseries for 3 Random Neighbors at t = 2.0 to 2.3'</w:t>
+      </w:r>
+      <w:r>
+        <w:rPr>
+          <w:rStyle w:val="HTMLCode"/>
+          <w:rFonts w:ascii="Menlo" w:eastAsiaTheme="minorHAnsi" w:hAnsi="Menlo" w:cs="Menlo"/>
+        </w:rPr>
+        <w:t xml:space="preserve"> </w:t>
+      </w:r>
+      <w:r>
+        <w:rPr>
+          <w:rStyle w:val="HTMLCode"/>
+          <w:rFonts w:ascii="Menlo" w:eastAsiaTheme="minorHAnsi" w:hAnsi="Menlo" w:cs="Menlo"/>
+        </w:rPr>
+        <w:t>s3://amath/contour/</w:t>
+      </w:r>
+      <w:r>
+        <w:rPr>
+          <w:rStyle w:val="HTMLCode"/>
+          <w:rFonts w:ascii="Menlo" w:eastAsiaTheme="minorHAnsi" w:hAnsi="Menlo" w:cs="Menlo"/>
+        </w:rPr>
+        <w:t>'Solution Timeseries for 3 Random Neighbors at t = 2.0 to 2.3'</w:t>
+      </w:r>
+    </w:p>
+    <w:p>
+      <w:pPr>
+        <w:pStyle w:val="HTMLPreformatted"/>
+        <w:ind w:left="720"/>
+        <w:rPr>
+          <w:rStyle w:val="HTMLCode"/>
+          <w:rFonts w:ascii="Menlo" w:eastAsiaTheme="minorHAnsi" w:hAnsi="Menlo" w:cs="Menlo"/>
+        </w:rPr>
+      </w:pPr>
     </w:p>
     <w:sectPr>
-      <w:headerReference w:type="default" r:id="rId18"/>
-      <w:footerReference w:type="even" r:id="rId19"/>
-      <w:footerReference w:type="default" r:id="rId20"/>
+      <w:headerReference w:type="default" r:id="rId19"/>
+      <w:footerReference w:type="even" r:id="rId20"/>
+      <w:footerReference w:type="default" r:id="rId21"/>
       <w:pgSz w:w="12240" w:h="15840"/>
       <w:pgMar w:top="1440" w:right="1440" w:bottom="1440" w:left="1440" w:header="720" w:footer="720" w:gutter="0"/>
       <w:cols w:space="720"/>
@@ -4818,9 +5123,9 @@
   <w:style w:type="paragraph" w:default="1" w:styleId="Normal">
     <w:name w:val="Normal"/>
     <w:qFormat/>
-    <w:rsid w:val="00665276"/>
+    <w:rsid w:val="00E13E31"/>
     <w:rPr>
-      <w:rFonts w:ascii="Times New Roman" w:hAnsi="Times New Roman"/>
+      <w:rFonts w:ascii="Times New Roman" w:eastAsia="Times New Roman" w:hAnsi="Times New Roman" w:cs="Times New Roman"/>
     </w:rPr>
   </w:style>
   <w:style w:type="paragraph" w:styleId="Heading1">
@@ -4908,6 +5213,9 @@
         <w:tab w:val="right" w:pos="9360"/>
       </w:tabs>
     </w:pPr>
+    <w:rPr>
+      <w:rFonts w:eastAsiaTheme="minorHAnsi" w:cstheme="minorBidi"/>
+    </w:rPr>
   </w:style>
   <w:style w:type="character" w:customStyle="1" w:styleId="HeaderChar">
     <w:name w:val="Header Char"/>
@@ -4932,6 +5240,9 @@
         <w:tab w:val="right" w:pos="9360"/>
       </w:tabs>
     </w:pPr>
+    <w:rPr>
+      <w:rFonts w:eastAsiaTheme="minorHAnsi" w:cstheme="minorBidi"/>
+    </w:rPr>
   </w:style>
   <w:style w:type="character" w:customStyle="1" w:styleId="FooterChar">
     <w:name w:val="Footer Char"/>
@@ -4953,6 +5264,9 @@
       <w:ind w:left="720"/>
       <w:contextualSpacing/>
     </w:pPr>
+    <w:rPr>
+      <w:rFonts w:eastAsiaTheme="minorHAnsi" w:cstheme="minorBidi"/>
+    </w:rPr>
   </w:style>
   <w:style w:type="paragraph" w:styleId="NormalWeb">
     <w:name w:val="Normal (Web)"/>
@@ -4964,9 +5278,6 @@
     <w:pPr>
       <w:spacing w:before="100" w:beforeAutospacing="1" w:after="100" w:afterAutospacing="1"/>
     </w:pPr>
-    <w:rPr>
-      <w:rFonts w:eastAsia="Times New Roman" w:cs="Times New Roman"/>
-    </w:rPr>
   </w:style>
   <w:style w:type="character" w:customStyle="1" w:styleId="Heading1Char">
     <w:name w:val="Heading 1 Char"/>
@@ -5056,7 +5367,7 @@
       </w:tabs>
     </w:pPr>
     <w:rPr>
-      <w:rFonts w:ascii="Courier New" w:eastAsia="Times New Roman" w:hAnsi="Courier New" w:cs="Courier New"/>
+      <w:rFonts w:ascii="Courier New" w:hAnsi="Courier New" w:cs="Courier New"/>
       <w:sz w:val="20"/>
       <w:szCs w:val="20"/>
     </w:rPr>

</xml_diff>

<commit_message>
playing with analytical derivative
</commit_message>
<xml_diff>
--- a/documentation/Procedure_Lewis_Lab.docx
+++ b/documentation/Procedure_Lewis_Lab.docx
@@ -3,15 +3,249 @@
 <w:document xmlns:wpc="http://schemas.microsoft.com/office/word/2010/wordprocessingCanvas" xmlns:cx="http://schemas.microsoft.com/office/drawing/2014/chartex" xmlns:cx1="http://schemas.microsoft.com/office/drawing/2015/9/8/chartex" xmlns:cx2="http://schemas.microsoft.com/office/drawing/2015/10/21/chartex" xmlns:cx3="http://schemas.microsoft.com/office/drawing/2016/5/9/chartex" xmlns:cx4="http://schemas.microsoft.com/office/drawing/2016/5/10/chartex" xmlns:cx5="http://schemas.microsoft.com/office/drawing/2016/5/11/chartex" xmlns:cx6="http://schemas.microsoft.com/office/drawing/2016/5/12/chartex" xmlns:cx7="http://schemas.microsoft.com/office/drawing/2016/5/13/chartex" xmlns:cx8="http://schemas.microsoft.com/office/drawing/2016/5/14/chartex" xmlns:mc="http://schemas.openxmlformats.org/markup-compatibility/2006" xmlns:aink="http://schemas.microsoft.com/office/drawing/2016/ink" xmlns:am3d="http://schemas.microsoft.com/office/drawing/2017/model3d" xmlns:o="urn:schemas-microsoft-com:office:office" xmlns:r="http://schemas.openxmlformats.org/officeDocument/2006/relationships" xmlns:m="http://schemas.openxmlformats.org/officeDocument/2006/math" xmlns:v="urn:schemas-microsoft-com:vml" xmlns:wp14="http://schemas.microsoft.com/office/word/2010/wordprocessingDrawing" xmlns:wp="http://schemas.openxmlformats.org/drawingml/2006/wordprocessingDrawing" xmlns:w10="urn:schemas-microsoft-com:office:word" xmlns:w="http://schemas.openxmlformats.org/wordprocessingml/2006/main" xmlns:w14="http://schemas.microsoft.com/office/word/2010/wordml" xmlns:w15="http://schemas.microsoft.com/office/word/2012/wordml" xmlns:w16cex="http://schemas.microsoft.com/office/word/2018/wordml/cex" xmlns:w16cid="http://schemas.microsoft.com/office/word/2016/wordml/cid" xmlns:w16="http://schemas.microsoft.com/office/word/2018/wordml" xmlns:w16se="http://schemas.microsoft.com/office/word/2015/wordml/symex" xmlns:wpg="http://schemas.microsoft.com/office/word/2010/wordprocessingGroup" xmlns:wpi="http://schemas.microsoft.com/office/word/2010/wordprocessingInk" xmlns:wne="http://schemas.microsoft.com/office/word/2006/wordml" xmlns:wps="http://schemas.microsoft.com/office/word/2010/wordprocessingShape" mc:Ignorable="w14 w15 w16se w16cid w16 w16cex wp14">
   <w:body>
     <w:p/>
+    <w:p>
+      <w:pPr>
+        <w:pStyle w:val="TOC1"/>
+        <w:tabs>
+          <w:tab w:val="right" w:pos="9350"/>
+        </w:tabs>
+        <w:rPr>
+          <w:rFonts w:eastAsiaTheme="minorEastAsia" w:cstheme="minorBidi"/>
+          <w:b w:val="0"/>
+          <w:bCs w:val="0"/>
+          <w:noProof/>
+          <w:sz w:val="24"/>
+          <w:szCs w:val="24"/>
+        </w:rPr>
+      </w:pPr>
+      <w:r>
+        <w:fldChar w:fldCharType="begin"/>
+      </w:r>
+      <w:r>
+        <w:instrText xml:space="preserve"> TOC \o "1-3" \h \z \u </w:instrText>
+      </w:r>
+      <w:r>
+        <w:fldChar w:fldCharType="separate"/>
+      </w:r>
+      <w:hyperlink w:anchor="_Toc72585018" w:history="1">
+        <w:r>
+          <w:rPr>
+            <w:rStyle w:val="Hyperlink"/>
+            <w:noProof/>
+          </w:rPr>
+          <w:t>intro</w:t>
+        </w:r>
+        <w:r>
+          <w:rPr>
+            <w:noProof/>
+            <w:webHidden/>
+          </w:rPr>
+          <w:tab/>
+        </w:r>
+        <w:r>
+          <w:rPr>
+            <w:noProof/>
+            <w:webHidden/>
+          </w:rPr>
+          <w:fldChar w:fldCharType="begin"/>
+        </w:r>
+        <w:r>
+          <w:rPr>
+            <w:noProof/>
+            <w:webHidden/>
+          </w:rPr>
+          <w:instrText xml:space="preserve"> PAGEREF _Toc72585018 \h </w:instrText>
+        </w:r>
+        <w:r>
+          <w:rPr>
+            <w:noProof/>
+            <w:webHidden/>
+          </w:rPr>
+        </w:r>
+        <w:r>
+          <w:rPr>
+            <w:noProof/>
+            <w:webHidden/>
+          </w:rPr>
+          <w:fldChar w:fldCharType="separate"/>
+        </w:r>
+        <w:r>
+          <w:rPr>
+            <w:noProof/>
+            <w:webHidden/>
+          </w:rPr>
+          <w:t>1</w:t>
+        </w:r>
+        <w:r>
+          <w:rPr>
+            <w:noProof/>
+            <w:webHidden/>
+          </w:rPr>
+          <w:fldChar w:fldCharType="end"/>
+        </w:r>
+      </w:hyperlink>
+    </w:p>
+    <w:p>
+      <w:pPr>
+        <w:pStyle w:val="TOC1"/>
+        <w:tabs>
+          <w:tab w:val="right" w:pos="9350"/>
+        </w:tabs>
+        <w:rPr>
+          <w:rFonts w:eastAsiaTheme="minorEastAsia" w:cstheme="minorBidi"/>
+          <w:b w:val="0"/>
+          <w:bCs w:val="0"/>
+          <w:noProof/>
+          <w:sz w:val="24"/>
+          <w:szCs w:val="24"/>
+        </w:rPr>
+      </w:pPr>
+      <w:hyperlink w:anchor="_Toc72585019" w:history="1">
+        <w:r>
+          <w:rPr>
+            <w:rStyle w:val="Hyperlink"/>
+            <w:noProof/>
+          </w:rPr>
+          <w:t>configure</w:t>
+        </w:r>
+        <w:r>
+          <w:rPr>
+            <w:noProof/>
+            <w:webHidden/>
+          </w:rPr>
+          <w:tab/>
+        </w:r>
+        <w:r>
+          <w:rPr>
+            <w:noProof/>
+            <w:webHidden/>
+          </w:rPr>
+          <w:fldChar w:fldCharType="begin"/>
+        </w:r>
+        <w:r>
+          <w:rPr>
+            <w:noProof/>
+            <w:webHidden/>
+          </w:rPr>
+          <w:instrText xml:space="preserve"> PAGEREF _Toc72585019 \h </w:instrText>
+        </w:r>
+        <w:r>
+          <w:rPr>
+            <w:noProof/>
+            <w:webHidden/>
+          </w:rPr>
+        </w:r>
+        <w:r>
+          <w:rPr>
+            <w:noProof/>
+            <w:webHidden/>
+          </w:rPr>
+          <w:fldChar w:fldCharType="separate"/>
+        </w:r>
+        <w:r>
+          <w:rPr>
+            <w:noProof/>
+            <w:webHidden/>
+          </w:rPr>
+          <w:t>3</w:t>
+        </w:r>
+        <w:r>
+          <w:rPr>
+            <w:noProof/>
+            <w:webHidden/>
+          </w:rPr>
+          <w:fldChar w:fldCharType="end"/>
+        </w:r>
+      </w:hyperlink>
+    </w:p>
+    <w:p>
+      <w:pPr>
+        <w:pStyle w:val="TOC1"/>
+        <w:tabs>
+          <w:tab w:val="right" w:pos="9350"/>
+        </w:tabs>
+        <w:rPr>
+          <w:rFonts w:eastAsiaTheme="minorEastAsia" w:cstheme="minorBidi"/>
+          <w:b w:val="0"/>
+          <w:bCs w:val="0"/>
+          <w:noProof/>
+          <w:sz w:val="24"/>
+          <w:szCs w:val="24"/>
+        </w:rPr>
+      </w:pPr>
+      <w:hyperlink w:anchor="_Toc72585020" w:history="1">
+        <w:r>
+          <w:rPr>
+            <w:rStyle w:val="Hyperlink"/>
+            <w:noProof/>
+          </w:rPr>
+          <w:t>python3 env</w:t>
+        </w:r>
+        <w:r>
+          <w:rPr>
+            <w:noProof/>
+            <w:webHidden/>
+          </w:rPr>
+          <w:tab/>
+        </w:r>
+        <w:r>
+          <w:rPr>
+            <w:noProof/>
+            <w:webHidden/>
+          </w:rPr>
+          <w:fldChar w:fldCharType="begin"/>
+        </w:r>
+        <w:r>
+          <w:rPr>
+            <w:noProof/>
+            <w:webHidden/>
+          </w:rPr>
+          <w:instrText xml:space="preserve"> PAGEREF _Toc72585020 \h </w:instrText>
+        </w:r>
+        <w:r>
+          <w:rPr>
+            <w:noProof/>
+            <w:webHidden/>
+          </w:rPr>
+        </w:r>
+        <w:r>
+          <w:rPr>
+            <w:noProof/>
+            <w:webHidden/>
+          </w:rPr>
+          <w:fldChar w:fldCharType="separate"/>
+        </w:r>
+        <w:r>
+          <w:rPr>
+            <w:noProof/>
+            <w:webHidden/>
+          </w:rPr>
+          <w:t>5</w:t>
+        </w:r>
+        <w:r>
+          <w:rPr>
+            <w:noProof/>
+            <w:webHidden/>
+          </w:rPr>
+          <w:fldChar w:fldCharType="end"/>
+        </w:r>
+      </w:hyperlink>
+    </w:p>
+    <w:p>
+      <w:r>
+        <w:fldChar w:fldCharType="end"/>
+      </w:r>
+    </w:p>
     <w:p/>
-    <w:p/>
     <w:p>
       <w:pPr>
         <w:pStyle w:val="Heading1"/>
       </w:pPr>
+      <w:bookmarkStart w:id="0" w:name="_Toc72585018"/>
       <w:r>
         <w:t>intro</w:t>
       </w:r>
+      <w:bookmarkEnd w:id="0"/>
     </w:p>
     <w:p/>
     <w:p/>
@@ -80,31 +314,7 @@
           <w:rPr>
             <w:rStyle w:val="Hyperlink"/>
           </w:rPr>
-          <w:t>https://depts.was</w:t>
-        </w:r>
-        <w:r>
-          <w:rPr>
-            <w:rStyle w:val="Hyperlink"/>
-          </w:rPr>
-          <w:t>g</w:t>
-        </w:r>
-        <w:r>
-          <w:rPr>
-            <w:rStyle w:val="Hyperlink"/>
-          </w:rPr>
-          <w:t>ton.edu/amath/priv</w:t>
-        </w:r>
-        <w:r>
-          <w:rPr>
-            <w:rStyle w:val="Hyperlink"/>
-          </w:rPr>
-          <w:t>a</w:t>
-        </w:r>
-        <w:r>
-          <w:rPr>
-            <w:rStyle w:val="Hyperlink"/>
-          </w:rPr>
-          <w:t>te/computing/computing/</w:t>
+          <w:t>https://depts.wasgton.edu/amath/private/computing/computing/</w:t>
         </w:r>
       </w:hyperlink>
     </w:p>
@@ -778,6 +988,7 @@
           <w:rStyle w:val="HTMLCode"/>
           <w:rFonts w:ascii="Menlo" w:hAnsi="Menlo" w:cs="Menlo"/>
         </w:rPr>
+        <w:lastRenderedPageBreak/>
         <w:t>Last login: Sun May 16 09:13:01 2021 from 108.36.82.235</w:t>
       </w:r>
     </w:p>
@@ -836,7 +1047,9 @@
     <w:p/>
     <w:p>
       <w:r>
-        <w:lastRenderedPageBreak/>
+        <w:rPr>
+          <w:noProof/>
+        </w:rPr>
         <w:drawing>
           <wp:inline distT="0" distB="0" distL="0" distR="0" wp14:anchorId="602905FE" wp14:editId="2B378BFF">
             <wp:extent cx="5943600" cy="3315335"/>
@@ -922,6 +1135,7 @@
       <w:r>
         <w:rPr>
           <w:rFonts w:ascii="Menlo" w:hAnsi="Menlo" w:cs="Menlo"/>
+          <w:noProof/>
         </w:rPr>
         <w:drawing>
           <wp:inline distT="0" distB="0" distL="0" distR="0" wp14:anchorId="6F891013" wp14:editId="783A8968">
@@ -1031,7 +1245,14 @@
           <w:rStyle w:val="HTMLCode"/>
           <w:rFonts w:ascii="Menlo" w:eastAsiaTheme="minorHAnsi" w:hAnsi="Menlo" w:cs="Menlo"/>
         </w:rPr>
-        <w:t xml:space="preserve">or use </w:t>
+        <w:t>if need</w:t>
+      </w:r>
+      <w:r>
+        <w:rPr>
+          <w:rStyle w:val="HTMLCode"/>
+          <w:rFonts w:ascii="Menlo" w:eastAsiaTheme="minorHAnsi" w:hAnsi="Menlo" w:cs="Menlo"/>
+        </w:rPr>
+        <w:t xml:space="preserve"> s</w:t>
       </w:r>
       <w:proofErr w:type="spellStart"/>
       <w:r>
@@ -1039,7 +1260,7 @@
           <w:rStyle w:val="HTMLCode"/>
           <w:rFonts w:ascii="Menlo" w:eastAsiaTheme="minorHAnsi" w:hAnsi="Menlo" w:cs="Menlo"/>
         </w:rPr>
-        <w:t>ssl</w:t>
+        <w:t>sl</w:t>
       </w:r>
       <w:proofErr w:type="spellEnd"/>
       <w:r>
@@ -1047,23 +1268,28 @@
           <w:rStyle w:val="HTMLCode"/>
           <w:rFonts w:ascii="Menlo" w:eastAsiaTheme="minorHAnsi" w:hAnsi="Menlo" w:cs="Menlo"/>
         </w:rPr>
-        <w:t xml:space="preserve">, I don’t think I have the repo set up w/ keys </w:t>
-      </w:r>
-      <w:proofErr w:type="spellStart"/>
+        <w:t xml:space="preserve">, the repo </w:t>
+      </w:r>
       <w:r>
         <w:rPr>
           <w:rStyle w:val="HTMLCode"/>
           <w:rFonts w:ascii="Menlo" w:eastAsiaTheme="minorHAnsi" w:hAnsi="Menlo" w:cs="Menlo"/>
         </w:rPr>
-        <w:t>tho</w:t>
-      </w:r>
-      <w:proofErr w:type="spellEnd"/>
+        <w:t xml:space="preserve">is not </w:t>
+      </w:r>
       <w:r>
         <w:rPr>
           <w:rStyle w:val="HTMLCode"/>
           <w:rFonts w:ascii="Menlo" w:eastAsiaTheme="minorHAnsi" w:hAnsi="Menlo" w:cs="Menlo"/>
         </w:rPr>
-        <w:t xml:space="preserve"> :/</w:t>
+        <w:t xml:space="preserve">set up w/ keys </w:t>
+      </w:r>
+      <w:r>
+        <w:rPr>
+          <w:rStyle w:val="HTMLCode"/>
+          <w:rFonts w:ascii="Menlo" w:eastAsiaTheme="minorHAnsi" w:hAnsi="Menlo" w:cs="Menlo"/>
+        </w:rPr>
+        <w:t>yet</w:t>
       </w:r>
     </w:p>
     <w:p>
@@ -1102,10 +1328,11 @@
       <w:pPr>
         <w:pStyle w:val="Heading1"/>
       </w:pPr>
-      <w:r>
-        <w:lastRenderedPageBreak/>
+      <w:bookmarkStart w:id="1" w:name="_Toc72585019"/>
+      <w:r>
         <w:t>configure</w:t>
       </w:r>
+      <w:bookmarkEnd w:id="1"/>
     </w:p>
     <w:p>
       <w:pPr>
@@ -1143,6 +1370,7 @@
       <w:r>
         <w:rPr>
           <w:rFonts w:ascii="Menlo" w:hAnsi="Menlo" w:cs="Menlo"/>
+          <w:noProof/>
         </w:rPr>
         <w:drawing>
           <wp:inline distT="0" distB="0" distL="0" distR="0" wp14:anchorId="7D7B3B6B" wp14:editId="087EF6D0">
@@ -1578,10 +1806,7 @@
         <w:t xml:space="preserve">that </w:t>
       </w:r>
       <w:r>
-        <w:t xml:space="preserve">creates a new branch on </w:t>
-      </w:r>
-      <w:r>
-        <w:t xml:space="preserve">the </w:t>
+        <w:t xml:space="preserve">creates a new branch on the </w:t>
       </w:r>
       <w:proofErr w:type="spellStart"/>
       <w:r>
@@ -1752,6 +1977,7 @@
         <w:rPr>
           <w:rStyle w:val="HTMLCode"/>
           <w:rFonts w:ascii="Menlo" w:hAnsi="Menlo" w:cs="Menlo"/>
+          <w:noProof/>
         </w:rPr>
         <w:drawing>
           <wp:inline distT="0" distB="0" distL="0" distR="0" wp14:anchorId="36FEA9D8" wp14:editId="47EFEEC1">
@@ -1814,6 +2040,7 @@
           <w:rStyle w:val="HTMLCode"/>
           <w:rFonts w:ascii="Menlo" w:hAnsi="Menlo" w:cs="Menlo"/>
         </w:rPr>
+        <w:lastRenderedPageBreak/>
         <w:t xml:space="preserve">top -u </w:t>
       </w:r>
       <w:proofErr w:type="spellStart"/>
@@ -1822,14 +2049,7 @@
           <w:rStyle w:val="HTMLCode"/>
           <w:rFonts w:ascii="Menlo" w:hAnsi="Menlo" w:cs="Menlo"/>
         </w:rPr>
-        <w:t>mike</w:t>
-      </w:r>
-      <w:r>
-        <w:rPr>
-          <w:rStyle w:val="HTMLCode"/>
-          <w:rFonts w:ascii="Menlo" w:hAnsi="Menlo" w:cs="Menlo"/>
-        </w:rPr>
-        <w:t>will</w:t>
+        <w:t>mikewill</w:t>
       </w:r>
       <w:proofErr w:type="spellEnd"/>
     </w:p>
@@ -1846,8 +2066,8 @@
         <w:rPr>
           <w:rStyle w:val="HTMLCode"/>
           <w:rFonts w:ascii="Menlo" w:hAnsi="Menlo" w:cs="Menlo"/>
-        </w:rPr>
-        <w:lastRenderedPageBreak/>
+          <w:noProof/>
+        </w:rPr>
         <w:drawing>
           <wp:inline distT="0" distB="0" distL="0" distR="0" wp14:anchorId="05C58358" wp14:editId="71C9D031">
             <wp:extent cx="5943600" cy="2647315"/>
@@ -1991,10 +2211,11 @@
       <w:pPr>
         <w:pStyle w:val="Heading1"/>
       </w:pPr>
-      <w:r>
-        <w:lastRenderedPageBreak/>
+      <w:bookmarkStart w:id="2" w:name="_Toc72585020"/>
+      <w:r>
         <w:t>python3 env</w:t>
       </w:r>
+      <w:bookmarkEnd w:id="2"/>
     </w:p>
     <w:p>
       <w:pPr>
@@ -2887,6 +3108,7 @@
           <w:rStyle w:val="HTMLCode"/>
           <w:rFonts w:ascii="Menlo" w:hAnsi="Menlo" w:cs="Menlo"/>
         </w:rPr>
+        <w:lastRenderedPageBreak/>
         <w:t>or</w:t>
       </w:r>
     </w:p>
@@ -2931,7 +3153,6 @@
           <w:rStyle w:val="HTMLCode"/>
           <w:rFonts w:ascii="Menlo" w:hAnsi="Menlo" w:cs="Menlo"/>
         </w:rPr>
-        <w:lastRenderedPageBreak/>
         <w:t>git merge new branch</w:t>
       </w:r>
     </w:p>
@@ -3071,6 +3292,7 @@
         <w:rPr>
           <w:rStyle w:val="HTMLCode"/>
           <w:rFonts w:ascii="Menlo" w:hAnsi="Menlo" w:cs="Menlo"/>
+          <w:noProof/>
         </w:rPr>
         <w:drawing>
           <wp:inline distT="0" distB="0" distL="0" distR="0" wp14:anchorId="7B23B4A2" wp14:editId="1311A578">
@@ -3452,88 +3674,74 @@
           <w:rStyle w:val="HTMLCode"/>
           <w:rFonts w:ascii="Menlo" w:eastAsiaTheme="minorHAnsi" w:hAnsi="Menlo" w:cs="Menlo"/>
         </w:rPr>
+        <w:t xml:space="preserve">'R=0.00 beta=0.00 K-N=0.0 &amp; c=1 for theta_tin0pi_210516_233343052370.gif' </w:t>
+      </w:r>
+      <w:r>
+        <w:rPr>
+          <w:rStyle w:val="HTMLCode"/>
+          <w:rFonts w:ascii="Menlo" w:eastAsiaTheme="minorHAnsi" w:hAnsi="Menlo" w:cs="Menlo"/>
+        </w:rPr>
+        <w:t>s3://amath/contour/</w:t>
+      </w:r>
+      <w:r>
+        <w:rPr>
+          <w:rStyle w:val="HTMLCode"/>
+          <w:rFonts w:ascii="Menlo" w:eastAsiaTheme="minorHAnsi" w:hAnsi="Menlo" w:cs="Menlo"/>
+        </w:rPr>
         <w:t>'R=0.00 beta=0.00 K-N=0.0 &amp; c=1 for theta_tin0pi_210516_233343052370.gif'</w:t>
       </w:r>
-      <w:r>
+    </w:p>
+    <w:p>
+      <w:pPr>
+        <w:pStyle w:val="HTMLPreformatted"/>
+        <w:ind w:left="720"/>
         <w:rPr>
           <w:rStyle w:val="HTMLCode"/>
           <w:rFonts w:ascii="Menlo" w:eastAsiaTheme="minorHAnsi" w:hAnsi="Menlo" w:cs="Menlo"/>
         </w:rPr>
-        <w:t xml:space="preserve"> </w:t>
-      </w:r>
-      <w:r>
+      </w:pPr>
+    </w:p>
+    <w:p>
+      <w:pPr>
+        <w:pStyle w:val="HTMLPreformatted"/>
+        <w:ind w:left="720"/>
         <w:rPr>
           <w:rStyle w:val="HTMLCode"/>
           <w:rFonts w:ascii="Menlo" w:eastAsiaTheme="minorHAnsi" w:hAnsi="Menlo" w:cs="Menlo"/>
         </w:rPr>
-        <w:t>s3://amath/contour/</w:t>
-      </w:r>
-      <w:r>
+      </w:pPr>
+    </w:p>
+    <w:p>
+      <w:pPr>
+        <w:pStyle w:val="HTMLPreformatted"/>
+        <w:ind w:left="720"/>
         <w:rPr>
           <w:rStyle w:val="HTMLCode"/>
           <w:rFonts w:ascii="Menlo" w:eastAsiaTheme="minorHAnsi" w:hAnsi="Menlo" w:cs="Menlo"/>
         </w:rPr>
-        <w:t>'R=0.00 beta=0.00 K-N=0.0 &amp; c=1 for theta_tin0pi_210516_233343052370.gif'</w:t>
-      </w:r>
-    </w:p>
-    <w:p>
-      <w:pPr>
-        <w:pStyle w:val="HTMLPreformatted"/>
-        <w:ind w:left="720"/>
+      </w:pPr>
+      <w:proofErr w:type="spellStart"/>
+      <w:r>
         <w:rPr>
           <w:rStyle w:val="HTMLCode"/>
           <w:rFonts w:ascii="Menlo" w:eastAsiaTheme="minorHAnsi" w:hAnsi="Menlo" w:cs="Menlo"/>
         </w:rPr>
-      </w:pPr>
-    </w:p>
-    <w:p>
-      <w:pPr>
-        <w:pStyle w:val="HTMLPreformatted"/>
-        <w:ind w:left="720"/>
+        <w:t>aws</w:t>
+      </w:r>
+      <w:proofErr w:type="spellEnd"/>
+      <w:r>
         <w:rPr>
           <w:rStyle w:val="HTMLCode"/>
           <w:rFonts w:ascii="Menlo" w:eastAsiaTheme="minorHAnsi" w:hAnsi="Menlo" w:cs="Menlo"/>
         </w:rPr>
-      </w:pPr>
-    </w:p>
-    <w:p>
-      <w:pPr>
-        <w:pStyle w:val="HTMLPreformatted"/>
-        <w:ind w:left="720"/>
+        <w:t xml:space="preserve"> s3 cp </w:t>
+      </w:r>
+      <w:r>
         <w:rPr>
           <w:rStyle w:val="HTMLCode"/>
           <w:rFonts w:ascii="Menlo" w:eastAsiaTheme="minorHAnsi" w:hAnsi="Menlo" w:cs="Menlo"/>
         </w:rPr>
-      </w:pPr>
-      <w:proofErr w:type="spellStart"/>
-      <w:r>
-        <w:rPr>
-          <w:rStyle w:val="HTMLCode"/>
-          <w:rFonts w:ascii="Menlo" w:eastAsiaTheme="minorHAnsi" w:hAnsi="Menlo" w:cs="Menlo"/>
-        </w:rPr>
-        <w:t>aws</w:t>
-      </w:r>
-      <w:proofErr w:type="spellEnd"/>
-      <w:r>
-        <w:rPr>
-          <w:rStyle w:val="HTMLCode"/>
-          <w:rFonts w:ascii="Menlo" w:eastAsiaTheme="minorHAnsi" w:hAnsi="Menlo" w:cs="Menlo"/>
-        </w:rPr>
-        <w:t xml:space="preserve"> s3 cp </w:t>
-      </w:r>
-      <w:r>
-        <w:rPr>
-          <w:rStyle w:val="HTMLCode"/>
-          <w:rFonts w:ascii="Menlo" w:eastAsiaTheme="minorHAnsi" w:hAnsi="Menlo" w:cs="Menlo"/>
-        </w:rPr>
-        <w:t>'Solution Timeseries for 3 Random Neighbors at t = 2.0 to 2.3'</w:t>
-      </w:r>
-      <w:r>
-        <w:rPr>
-          <w:rStyle w:val="HTMLCode"/>
-          <w:rFonts w:ascii="Menlo" w:eastAsiaTheme="minorHAnsi" w:hAnsi="Menlo" w:cs="Menlo"/>
-        </w:rPr>
-        <w:t xml:space="preserve"> </w:t>
+        <w:t xml:space="preserve">'Solution Timeseries for 3 Random Neighbors at t = 2.0 to 2.3' </w:t>
       </w:r>
       <w:r>
         <w:rPr>
@@ -5434,6 +5642,164 @@
       <w:szCs w:val="20"/>
     </w:rPr>
   </w:style>
+  <w:style w:type="paragraph" w:styleId="TOC1">
+    <w:name w:val="toc 1"/>
+    <w:basedOn w:val="Normal"/>
+    <w:next w:val="Normal"/>
+    <w:autoRedefine/>
+    <w:uiPriority w:val="39"/>
+    <w:unhideWhenUsed/>
+    <w:rsid w:val="001506A8"/>
+    <w:pPr>
+      <w:spacing w:before="240" w:after="120"/>
+    </w:pPr>
+    <w:rPr>
+      <w:rFonts w:asciiTheme="minorHAnsi" w:hAnsiTheme="minorHAnsi" w:cstheme="minorHAnsi"/>
+      <w:b/>
+      <w:bCs/>
+      <w:sz w:val="20"/>
+      <w:szCs w:val="20"/>
+    </w:rPr>
+  </w:style>
+  <w:style w:type="paragraph" w:styleId="TOC2">
+    <w:name w:val="toc 2"/>
+    <w:basedOn w:val="Normal"/>
+    <w:next w:val="Normal"/>
+    <w:autoRedefine/>
+    <w:uiPriority w:val="39"/>
+    <w:unhideWhenUsed/>
+    <w:rsid w:val="001506A8"/>
+    <w:pPr>
+      <w:spacing w:before="120"/>
+      <w:ind w:left="240"/>
+    </w:pPr>
+    <w:rPr>
+      <w:rFonts w:asciiTheme="minorHAnsi" w:hAnsiTheme="minorHAnsi" w:cstheme="minorHAnsi"/>
+      <w:i/>
+      <w:iCs/>
+      <w:sz w:val="20"/>
+      <w:szCs w:val="20"/>
+    </w:rPr>
+  </w:style>
+  <w:style w:type="paragraph" w:styleId="TOC3">
+    <w:name w:val="toc 3"/>
+    <w:basedOn w:val="Normal"/>
+    <w:next w:val="Normal"/>
+    <w:autoRedefine/>
+    <w:uiPriority w:val="39"/>
+    <w:unhideWhenUsed/>
+    <w:rsid w:val="001506A8"/>
+    <w:pPr>
+      <w:ind w:left="480"/>
+    </w:pPr>
+    <w:rPr>
+      <w:rFonts w:asciiTheme="minorHAnsi" w:hAnsiTheme="minorHAnsi" w:cstheme="minorHAnsi"/>
+      <w:sz w:val="20"/>
+      <w:szCs w:val="20"/>
+    </w:rPr>
+  </w:style>
+  <w:style w:type="paragraph" w:styleId="TOC4">
+    <w:name w:val="toc 4"/>
+    <w:basedOn w:val="Normal"/>
+    <w:next w:val="Normal"/>
+    <w:autoRedefine/>
+    <w:uiPriority w:val="39"/>
+    <w:unhideWhenUsed/>
+    <w:rsid w:val="001506A8"/>
+    <w:pPr>
+      <w:ind w:left="720"/>
+    </w:pPr>
+    <w:rPr>
+      <w:rFonts w:asciiTheme="minorHAnsi" w:hAnsiTheme="minorHAnsi" w:cstheme="minorHAnsi"/>
+      <w:sz w:val="20"/>
+      <w:szCs w:val="20"/>
+    </w:rPr>
+  </w:style>
+  <w:style w:type="paragraph" w:styleId="TOC5">
+    <w:name w:val="toc 5"/>
+    <w:basedOn w:val="Normal"/>
+    <w:next w:val="Normal"/>
+    <w:autoRedefine/>
+    <w:uiPriority w:val="39"/>
+    <w:unhideWhenUsed/>
+    <w:rsid w:val="001506A8"/>
+    <w:pPr>
+      <w:ind w:left="960"/>
+    </w:pPr>
+    <w:rPr>
+      <w:rFonts w:asciiTheme="minorHAnsi" w:hAnsiTheme="minorHAnsi" w:cstheme="minorHAnsi"/>
+      <w:sz w:val="20"/>
+      <w:szCs w:val="20"/>
+    </w:rPr>
+  </w:style>
+  <w:style w:type="paragraph" w:styleId="TOC6">
+    <w:name w:val="toc 6"/>
+    <w:basedOn w:val="Normal"/>
+    <w:next w:val="Normal"/>
+    <w:autoRedefine/>
+    <w:uiPriority w:val="39"/>
+    <w:unhideWhenUsed/>
+    <w:rsid w:val="001506A8"/>
+    <w:pPr>
+      <w:ind w:left="1200"/>
+    </w:pPr>
+    <w:rPr>
+      <w:rFonts w:asciiTheme="minorHAnsi" w:hAnsiTheme="minorHAnsi" w:cstheme="minorHAnsi"/>
+      <w:sz w:val="20"/>
+      <w:szCs w:val="20"/>
+    </w:rPr>
+  </w:style>
+  <w:style w:type="paragraph" w:styleId="TOC7">
+    <w:name w:val="toc 7"/>
+    <w:basedOn w:val="Normal"/>
+    <w:next w:val="Normal"/>
+    <w:autoRedefine/>
+    <w:uiPriority w:val="39"/>
+    <w:unhideWhenUsed/>
+    <w:rsid w:val="001506A8"/>
+    <w:pPr>
+      <w:ind w:left="1440"/>
+    </w:pPr>
+    <w:rPr>
+      <w:rFonts w:asciiTheme="minorHAnsi" w:hAnsiTheme="minorHAnsi" w:cstheme="minorHAnsi"/>
+      <w:sz w:val="20"/>
+      <w:szCs w:val="20"/>
+    </w:rPr>
+  </w:style>
+  <w:style w:type="paragraph" w:styleId="TOC8">
+    <w:name w:val="toc 8"/>
+    <w:basedOn w:val="Normal"/>
+    <w:next w:val="Normal"/>
+    <w:autoRedefine/>
+    <w:uiPriority w:val="39"/>
+    <w:unhideWhenUsed/>
+    <w:rsid w:val="001506A8"/>
+    <w:pPr>
+      <w:ind w:left="1680"/>
+    </w:pPr>
+    <w:rPr>
+      <w:rFonts w:asciiTheme="minorHAnsi" w:hAnsiTheme="minorHAnsi" w:cstheme="minorHAnsi"/>
+      <w:sz w:val="20"/>
+      <w:szCs w:val="20"/>
+    </w:rPr>
+  </w:style>
+  <w:style w:type="paragraph" w:styleId="TOC9">
+    <w:name w:val="toc 9"/>
+    <w:basedOn w:val="Normal"/>
+    <w:next w:val="Normal"/>
+    <w:autoRedefine/>
+    <w:uiPriority w:val="39"/>
+    <w:unhideWhenUsed/>
+    <w:rsid w:val="001506A8"/>
+    <w:pPr>
+      <w:ind w:left="1920"/>
+    </w:pPr>
+    <w:rPr>
+      <w:rFonts w:asciiTheme="minorHAnsi" w:hAnsiTheme="minorHAnsi" w:cstheme="minorHAnsi"/>
+      <w:sz w:val="20"/>
+      <w:szCs w:val="20"/>
+    </w:rPr>
+  </w:style>
 </w:styles>
 </file>
 

</xml_diff>